<commit_message>
finished the code one section
</commit_message>
<xml_diff>
--- a/assets/SpellChecker.docx
+++ b/assets/SpellChecker.docx
@@ -74,7 +74,25 @@
           <w:sz w:val="24"/>
           <w:szCs w:val="24"/>
         </w:rPr>
-        <w:t>Lexical Syntax Analysis for Hostile Behaviour Identification</w:t>
+        <w:t xml:space="preserve">Lexical Syntax Analysis for Hostile </w:t>
+      </w:r>
+      <w:proofErr w:type="spellStart"/>
+      <w:r>
+        <w:rPr>
+          <w:rFonts w:ascii="Helvetica" w:hAnsi="Helvetica" w:cs="Helvetica"/>
+          <w:sz w:val="24"/>
+          <w:szCs w:val="24"/>
+        </w:rPr>
+        <w:t>Behaviour</w:t>
+      </w:r>
+      <w:proofErr w:type="spellEnd"/>
+      <w:r>
+        <w:rPr>
+          <w:rFonts w:ascii="Helvetica" w:hAnsi="Helvetica" w:cs="Helvetica"/>
+          <w:sz w:val="24"/>
+          <w:szCs w:val="24"/>
+        </w:rPr>
+        <w:t xml:space="preserve"> Identification</w:t>
       </w:r>
     </w:p>
     <w:p>
@@ -234,6 +252,7 @@
           <w:szCs w:val="24"/>
         </w:rPr>
       </w:pPr>
+      <w:proofErr w:type="spellStart"/>
       <w:r>
         <w:rPr>
           <w:rFonts w:ascii="Helvetica" w:hAnsi="Helvetica" w:cs="Helvetica"/>
@@ -241,28 +260,48 @@
           <w:szCs w:val="24"/>
         </w:rPr>
         <w:lastRenderedPageBreak/>
-        <w:t>DrawBoard: A Handwriting Recognition Algorithm</w:t>
-      </w:r>
-    </w:p>
-    <w:p>
-      <w:pPr>
-        <w:pStyle w:val="Heading3"/>
-        <w:spacing w:before="0" w:beforeAutospacing="0" w:after="150" w:afterAutospacing="0" w:line="276" w:lineRule="auto"/>
-        <w:rPr>
-          <w:rFonts w:ascii="Helvetica" w:hAnsi="Helvetica" w:cs="Helvetica"/>
-          <w:b w:val="0"/>
-          <w:sz w:val="24"/>
-          <w:szCs w:val="24"/>
-        </w:rPr>
-      </w:pPr>
-      <w:r>
-        <w:rPr>
-          <w:rFonts w:ascii="Helvetica" w:hAnsi="Helvetica" w:cs="Helvetica"/>
-          <w:b w:val="0"/>
-          <w:sz w:val="24"/>
-          <w:szCs w:val="24"/>
-        </w:rPr>
-        <w:t xml:space="preserve">DrawBoard is a handwriting recognition algorithm implemented in Java. The program uses a Java Swing GUI that allows the user to write letters or words which is then identified by the computer using an artificial neural network that I designed. </w:t>
+        <w:t>DrawBoard</w:t>
+      </w:r>
+      <w:proofErr w:type="spellEnd"/>
+      <w:r>
+        <w:rPr>
+          <w:rFonts w:ascii="Helvetica" w:hAnsi="Helvetica" w:cs="Helvetica"/>
+          <w:sz w:val="24"/>
+          <w:szCs w:val="24"/>
+        </w:rPr>
+        <w:t>: A Handwriting Recognition Algorithm</w:t>
+      </w:r>
+    </w:p>
+    <w:p>
+      <w:pPr>
+        <w:pStyle w:val="Heading3"/>
+        <w:spacing w:before="0" w:beforeAutospacing="0" w:after="150" w:afterAutospacing="0" w:line="276" w:lineRule="auto"/>
+        <w:rPr>
+          <w:rFonts w:ascii="Helvetica" w:hAnsi="Helvetica" w:cs="Helvetica"/>
+          <w:b w:val="0"/>
+          <w:sz w:val="24"/>
+          <w:szCs w:val="24"/>
+        </w:rPr>
+      </w:pPr>
+      <w:proofErr w:type="spellStart"/>
+      <w:r>
+        <w:rPr>
+          <w:rFonts w:ascii="Helvetica" w:hAnsi="Helvetica" w:cs="Helvetica"/>
+          <w:b w:val="0"/>
+          <w:sz w:val="24"/>
+          <w:szCs w:val="24"/>
+        </w:rPr>
+        <w:t>DrawBoard</w:t>
+      </w:r>
+      <w:proofErr w:type="spellEnd"/>
+      <w:r>
+        <w:rPr>
+          <w:rFonts w:ascii="Helvetica" w:hAnsi="Helvetica" w:cs="Helvetica"/>
+          <w:b w:val="0"/>
+          <w:sz w:val="24"/>
+          <w:szCs w:val="24"/>
+        </w:rPr>
+        <w:t xml:space="preserve"> is a handwriting recognition algorithm implemented in Java. The program uses a Java Swing GUI that allows the user to write letters or words which is then identified by the computer using an artificial neural network that I designed. </w:t>
       </w:r>
     </w:p>
     <w:p>
@@ -364,34 +403,105 @@
           <w:szCs w:val="24"/>
         </w:rPr>
       </w:pPr>
-      <w:r>
-        <w:rPr>
-          <w:rFonts w:ascii="Helvetica" w:hAnsi="Helvetica" w:cs="Helvetica"/>
-          <w:sz w:val="24"/>
-          <w:szCs w:val="24"/>
-        </w:rPr>
-        <w:t>VIRtual eTracker</w:t>
-      </w:r>
-    </w:p>
-    <w:p>
-      <w:pPr>
-        <w:pStyle w:val="Heading3"/>
-        <w:spacing w:before="0" w:beforeAutospacing="0" w:after="150" w:afterAutospacing="0" w:line="276" w:lineRule="auto"/>
-        <w:rPr>
-          <w:rFonts w:ascii="Helvetica" w:hAnsi="Helvetica" w:cs="Helvetica"/>
-          <w:b w:val="0"/>
-          <w:sz w:val="24"/>
-          <w:szCs w:val="24"/>
-        </w:rPr>
-      </w:pPr>
-      <w:r>
-        <w:rPr>
-          <w:rFonts w:ascii="Helvetica" w:hAnsi="Helvetica" w:cs="Helvetica"/>
-          <w:b w:val="0"/>
-          <w:sz w:val="24"/>
-          <w:szCs w:val="24"/>
-        </w:rPr>
-        <w:t>VIRtual eTracker is a “proof-of-concept” product designed to monitor a building’s energy consumption by plugging into a wall outlet. This device then uses an Arduino to interface with a computer, which can either use WiFi or Bluetooth to connect to a smartphone to display power consumption data.</w:t>
+      <w:proofErr w:type="spellStart"/>
+      <w:r>
+        <w:rPr>
+          <w:rFonts w:ascii="Helvetica" w:hAnsi="Helvetica" w:cs="Helvetica"/>
+          <w:sz w:val="24"/>
+          <w:szCs w:val="24"/>
+        </w:rPr>
+        <w:t>VIRtual</w:t>
+      </w:r>
+      <w:proofErr w:type="spellEnd"/>
+      <w:r>
+        <w:rPr>
+          <w:rFonts w:ascii="Helvetica" w:hAnsi="Helvetica" w:cs="Helvetica"/>
+          <w:sz w:val="24"/>
+          <w:szCs w:val="24"/>
+        </w:rPr>
+        <w:t xml:space="preserve"> </w:t>
+      </w:r>
+      <w:proofErr w:type="spellStart"/>
+      <w:r>
+        <w:rPr>
+          <w:rFonts w:ascii="Helvetica" w:hAnsi="Helvetica" w:cs="Helvetica"/>
+          <w:sz w:val="24"/>
+          <w:szCs w:val="24"/>
+        </w:rPr>
+        <w:t>eTracker</w:t>
+      </w:r>
+      <w:proofErr w:type="spellEnd"/>
+    </w:p>
+    <w:p>
+      <w:pPr>
+        <w:pStyle w:val="Heading3"/>
+        <w:spacing w:before="0" w:beforeAutospacing="0" w:after="150" w:afterAutospacing="0" w:line="276" w:lineRule="auto"/>
+        <w:rPr>
+          <w:rFonts w:ascii="Helvetica" w:hAnsi="Helvetica" w:cs="Helvetica"/>
+          <w:b w:val="0"/>
+          <w:sz w:val="24"/>
+          <w:szCs w:val="24"/>
+        </w:rPr>
+      </w:pPr>
+      <w:proofErr w:type="spellStart"/>
+      <w:r>
+        <w:rPr>
+          <w:rFonts w:ascii="Helvetica" w:hAnsi="Helvetica" w:cs="Helvetica"/>
+          <w:b w:val="0"/>
+          <w:sz w:val="24"/>
+          <w:szCs w:val="24"/>
+        </w:rPr>
+        <w:t>VIRtual</w:t>
+      </w:r>
+      <w:proofErr w:type="spellEnd"/>
+      <w:r>
+        <w:rPr>
+          <w:rFonts w:ascii="Helvetica" w:hAnsi="Helvetica" w:cs="Helvetica"/>
+          <w:b w:val="0"/>
+          <w:sz w:val="24"/>
+          <w:szCs w:val="24"/>
+        </w:rPr>
+        <w:t xml:space="preserve"> </w:t>
+      </w:r>
+      <w:proofErr w:type="spellStart"/>
+      <w:r>
+        <w:rPr>
+          <w:rFonts w:ascii="Helvetica" w:hAnsi="Helvetica" w:cs="Helvetica"/>
+          <w:b w:val="0"/>
+          <w:sz w:val="24"/>
+          <w:szCs w:val="24"/>
+        </w:rPr>
+        <w:t>eTracker</w:t>
+      </w:r>
+      <w:proofErr w:type="spellEnd"/>
+      <w:r>
+        <w:rPr>
+          <w:rFonts w:ascii="Helvetica" w:hAnsi="Helvetica" w:cs="Helvetica"/>
+          <w:b w:val="0"/>
+          <w:sz w:val="24"/>
+          <w:szCs w:val="24"/>
+        </w:rPr>
+        <w:t xml:space="preserve"> is a “proof-of-concept” product designed to monitor a building’s energy consumption by plugging into a wall outlet. This device then uses an Arduino to interface with a computer, which can either use </w:t>
+      </w:r>
+      <w:proofErr w:type="spellStart"/>
+      <w:r>
+        <w:rPr>
+          <w:rFonts w:ascii="Helvetica" w:hAnsi="Helvetica" w:cs="Helvetica"/>
+          <w:b w:val="0"/>
+          <w:sz w:val="24"/>
+          <w:szCs w:val="24"/>
+        </w:rPr>
+        <w:t>WiFi</w:t>
+      </w:r>
+      <w:proofErr w:type="spellEnd"/>
+      <w:r>
+        <w:rPr>
+          <w:rFonts w:ascii="Helvetica" w:hAnsi="Helvetica" w:cs="Helvetica"/>
+          <w:b w:val="0"/>
+          <w:sz w:val="24"/>
+          <w:szCs w:val="24"/>
+        </w:rPr>
+        <w:t xml:space="preserve"> or Bluetooth to connect to a smartphone to display power consumption data.</w:t>
       </w:r>
     </w:p>
     <w:p>
@@ -681,72 +791,155 @@
         </w:rPr>
         <w:t>This is an Android application designed to both create and solve word searches up to 100 rows by 100 rows.</w:t>
       </w:r>
+    </w:p>
+    <w:p>
+      <w:pPr>
+        <w:pStyle w:val="Heading3"/>
+        <w:shd w:val="clear" w:color="auto" w:fill="FFFFFF"/>
+        <w:spacing w:before="0" w:beforeAutospacing="0" w:after="150" w:afterAutospacing="0" w:line="276" w:lineRule="auto"/>
+        <w:rPr>
+          <w:rFonts w:ascii="Helvetica" w:hAnsi="Helvetica" w:cs="Helvetica"/>
+          <w:sz w:val="24"/>
+          <w:szCs w:val="24"/>
+        </w:rPr>
+      </w:pPr>
+    </w:p>
+    <w:p>
+      <w:pPr>
+        <w:pStyle w:val="Heading3"/>
+        <w:spacing w:before="0" w:beforeAutospacing="0" w:after="150" w:afterAutospacing="0" w:line="276" w:lineRule="auto"/>
+        <w:rPr>
+          <w:rFonts w:ascii="Helvetica" w:hAnsi="Helvetica" w:cs="Helvetica"/>
+          <w:sz w:val="24"/>
+          <w:szCs w:val="24"/>
+        </w:rPr>
+      </w:pPr>
+      <w:r>
+        <w:rPr>
+          <w:rFonts w:ascii="Helvetica" w:hAnsi="Helvetica" w:cs="Helvetica"/>
+          <w:sz w:val="24"/>
+          <w:szCs w:val="24"/>
+        </w:rPr>
+        <w:t>Calculator X</w:t>
+      </w:r>
+    </w:p>
+    <w:p>
+      <w:pPr>
+        <w:pStyle w:val="Heading3"/>
+        <w:spacing w:before="0" w:beforeAutospacing="0" w:after="150" w:afterAutospacing="0" w:line="276" w:lineRule="auto"/>
+        <w:rPr>
+          <w:rFonts w:ascii="Helvetica" w:hAnsi="Helvetica" w:cs="Helvetica"/>
+          <w:b w:val="0"/>
+          <w:sz w:val="24"/>
+          <w:szCs w:val="24"/>
+        </w:rPr>
+      </w:pPr>
+      <w:r>
+        <w:rPr>
+          <w:rFonts w:ascii="Helvetica" w:hAnsi="Helvetica" w:cs="Helvetica"/>
+          <w:b w:val="0"/>
+          <w:sz w:val="24"/>
+          <w:szCs w:val="24"/>
+        </w:rPr>
+        <w:t>Calculator X was my first programming project ever. It is the first fully functional material design Android calculator app with stunning animations and the ability to solve complex algebraic and trigonometric functions.</w:t>
+      </w:r>
+    </w:p>
+    <w:p>
+      <w:pPr>
+        <w:rPr>
+          <w:rFonts w:ascii="Helvetica" w:eastAsia="Times New Roman" w:hAnsi="Helvetica" w:cs="Helvetica"/>
+          <w:bCs/>
+          <w:sz w:val="24"/>
+          <w:szCs w:val="24"/>
+        </w:rPr>
+      </w:pPr>
+      <w:r>
+        <w:rPr>
+          <w:rFonts w:ascii="Helvetica" w:eastAsia="Times New Roman" w:hAnsi="Helvetica" w:cs="Helvetica"/>
+          <w:bCs/>
+          <w:sz w:val="24"/>
+          <w:szCs w:val="24"/>
+        </w:rPr>
+        <w:br w:type="page"/>
+      </w:r>
+    </w:p>
+    <w:p>
+      <w:pPr>
+        <w:spacing w:after="0" w:line="276" w:lineRule="auto"/>
+        <w:outlineLvl w:val="2"/>
+        <w:rPr>
+          <w:rFonts w:ascii="Helvetica" w:eastAsia="Times New Roman" w:hAnsi="Helvetica" w:cs="Helvetica"/>
+          <w:b/>
+          <w:bCs/>
+          <w:sz w:val="24"/>
+          <w:szCs w:val="24"/>
+        </w:rPr>
+      </w:pPr>
+      <w:r>
+        <w:rPr>
+          <w:rFonts w:ascii="Helvetica" w:eastAsia="Times New Roman" w:hAnsi="Helvetica" w:cs="Helvetica"/>
+          <w:b/>
+          <w:bCs/>
+          <w:sz w:val="24"/>
+          <w:szCs w:val="24"/>
+        </w:rPr>
+        <w:lastRenderedPageBreak/>
+        <w:t>Code One</w:t>
+      </w:r>
+    </w:p>
+    <w:p>
+      <w:pPr>
+        <w:spacing w:after="0" w:line="276" w:lineRule="auto"/>
+        <w:outlineLvl w:val="2"/>
+        <w:rPr>
+          <w:rFonts w:ascii="Helvetica" w:eastAsia="Times New Roman" w:hAnsi="Helvetica" w:cs="Helvetica"/>
+          <w:b/>
+          <w:bCs/>
+          <w:sz w:val="24"/>
+          <w:szCs w:val="24"/>
+        </w:rPr>
+      </w:pPr>
+    </w:p>
+    <w:p>
+      <w:pPr>
+        <w:spacing w:after="0" w:line="276" w:lineRule="auto"/>
+        <w:outlineLvl w:val="2"/>
+        <w:rPr>
+          <w:rFonts w:ascii="Helvetica" w:eastAsia="Times New Roman" w:hAnsi="Helvetica" w:cs="Helvetica"/>
+          <w:bCs/>
+          <w:sz w:val="24"/>
+          <w:szCs w:val="24"/>
+        </w:rPr>
+      </w:pPr>
+      <w:r>
+        <w:rPr>
+          <w:rFonts w:ascii="Helvetica" w:eastAsia="Times New Roman" w:hAnsi="Helvetica" w:cs="Helvetica"/>
+          <w:bCs/>
+          <w:sz w:val="24"/>
+          <w:szCs w:val="24"/>
+        </w:rPr>
+        <w:t>Code One is an organization that I started to increase computer science exposure in my community by offering programming classes. So far, we have had sessions at Millvale Comm</w:t>
+      </w:r>
       <w:bookmarkStart w:id="0" w:name="_GoBack"/>
       <w:bookmarkEnd w:id="0"/>
-    </w:p>
-    <w:p>
-      <w:pPr>
-        <w:pStyle w:val="Heading3"/>
-        <w:shd w:val="clear" w:color="auto" w:fill="FFFFFF"/>
-        <w:spacing w:before="0" w:beforeAutospacing="0" w:after="150" w:afterAutospacing="0" w:line="276" w:lineRule="auto"/>
-        <w:rPr>
-          <w:rFonts w:ascii="Helvetica" w:hAnsi="Helvetica" w:cs="Helvetica"/>
-          <w:sz w:val="24"/>
-          <w:szCs w:val="24"/>
-        </w:rPr>
-      </w:pPr>
-    </w:p>
-    <w:p>
-      <w:pPr>
-        <w:pStyle w:val="Heading3"/>
-        <w:spacing w:before="0" w:beforeAutospacing="0" w:after="150" w:afterAutospacing="0" w:line="276" w:lineRule="auto"/>
-        <w:rPr>
-          <w:rFonts w:ascii="Helvetica" w:hAnsi="Helvetica" w:cs="Helvetica"/>
-          <w:sz w:val="24"/>
-          <w:szCs w:val="24"/>
-        </w:rPr>
-      </w:pPr>
-      <w:r>
-        <w:rPr>
-          <w:rFonts w:ascii="Helvetica" w:hAnsi="Helvetica" w:cs="Helvetica"/>
-          <w:sz w:val="24"/>
-          <w:szCs w:val="24"/>
-        </w:rPr>
-        <w:t>Calculator X</w:t>
-      </w:r>
-    </w:p>
-    <w:p>
-      <w:pPr>
-        <w:pStyle w:val="Heading3"/>
-        <w:spacing w:before="0" w:beforeAutospacing="0" w:after="150" w:afterAutospacing="0" w:line="276" w:lineRule="auto"/>
-        <w:rPr>
-          <w:rFonts w:ascii="Helvetica" w:hAnsi="Helvetica" w:cs="Helvetica"/>
-          <w:b w:val="0"/>
-          <w:sz w:val="24"/>
-          <w:szCs w:val="24"/>
-        </w:rPr>
-      </w:pPr>
-      <w:r>
-        <w:rPr>
-          <w:rFonts w:ascii="Helvetica" w:hAnsi="Helvetica" w:cs="Helvetica"/>
-          <w:b w:val="0"/>
-          <w:sz w:val="24"/>
-          <w:szCs w:val="24"/>
-        </w:rPr>
-        <w:t>Calculator X was my first programming project ever. It is the first fully functional material design Android calculator app with stunning animations and the ability to solve complex algebraic and trigonometric functions.</w:t>
-      </w:r>
-    </w:p>
-    <w:p>
-      <w:pPr>
-        <w:spacing w:after="0" w:line="276" w:lineRule="auto"/>
-        <w:outlineLvl w:val="2"/>
-        <w:rPr>
-          <w:rFonts w:ascii="Helvetica" w:eastAsia="Times New Roman" w:hAnsi="Helvetica" w:cs="Helvetica"/>
-          <w:bCs/>
-          <w:sz w:val="24"/>
-          <w:szCs w:val="24"/>
-        </w:rPr>
-      </w:pPr>
+      <w:r>
+        <w:rPr>
+          <w:rFonts w:ascii="Helvetica" w:eastAsia="Times New Roman" w:hAnsi="Helvetica" w:cs="Helvetica"/>
+          <w:bCs/>
+          <w:sz w:val="24"/>
+          <w:szCs w:val="24"/>
+        </w:rPr>
+        <w:t>unity Library and we plan to hold lessons at more locations in the future! Lessons first begin with Scratch, a simple drag and drop programming language designed to familiarize</w:t>
+      </w:r>
+      <w:r>
+        <w:rPr>
+          <w:rFonts w:ascii="Helvetica" w:eastAsia="Times New Roman" w:hAnsi="Helvetica" w:cs="Helvetica"/>
+          <w:bCs/>
+          <w:sz w:val="24"/>
+          <w:szCs w:val="24"/>
+        </w:rPr>
+        <w:t xml:space="preserve"> students with computer logic. Students then progress onto Python, a versatile language with easy-to-learn syntax.</w:t>
+      </w:r>
     </w:p>
     <w:sectPr>
       <w:pgSz w:w="12240" w:h="15840"/>

</xml_diff>

<commit_message>
updated hour of code description
</commit_message>
<xml_diff>
--- a/assets/SpellChecker.docx
+++ b/assets/SpellChecker.docx
@@ -234,6 +234,7 @@
           <w:szCs w:val="24"/>
         </w:rPr>
       </w:pPr>
+      <w:proofErr w:type="spellStart"/>
       <w:r>
         <w:rPr>
           <w:rFonts w:ascii="Helvetica" w:hAnsi="Helvetica" w:cs="Helvetica"/>
@@ -241,28 +242,48 @@
           <w:szCs w:val="24"/>
         </w:rPr>
         <w:lastRenderedPageBreak/>
-        <w:t>DrawBoard: A Handwriting Recognition Algorithm</w:t>
-      </w:r>
-    </w:p>
-    <w:p>
-      <w:pPr>
-        <w:pStyle w:val="Heading3"/>
-        <w:spacing w:before="0" w:beforeAutospacing="0" w:after="150" w:afterAutospacing="0" w:line="276" w:lineRule="auto"/>
-        <w:rPr>
-          <w:rFonts w:ascii="Helvetica" w:hAnsi="Helvetica" w:cs="Helvetica"/>
-          <w:b w:val="0"/>
-          <w:sz w:val="24"/>
-          <w:szCs w:val="24"/>
-        </w:rPr>
-      </w:pPr>
-      <w:r>
-        <w:rPr>
-          <w:rFonts w:ascii="Helvetica" w:hAnsi="Helvetica" w:cs="Helvetica"/>
-          <w:b w:val="0"/>
-          <w:sz w:val="24"/>
-          <w:szCs w:val="24"/>
-        </w:rPr>
-        <w:t xml:space="preserve">DrawBoard is a handwriting recognition algorithm implemented in Java. The program uses a Java Swing GUI that allows the user to write letters or words which is then identified by the computer using an artificial neural network that I designed. </w:t>
+        <w:t>DrawBoard</w:t>
+      </w:r>
+      <w:proofErr w:type="spellEnd"/>
+      <w:r>
+        <w:rPr>
+          <w:rFonts w:ascii="Helvetica" w:hAnsi="Helvetica" w:cs="Helvetica"/>
+          <w:sz w:val="24"/>
+          <w:szCs w:val="24"/>
+        </w:rPr>
+        <w:t>: A Handwriting Recognition Algorithm</w:t>
+      </w:r>
+    </w:p>
+    <w:p>
+      <w:pPr>
+        <w:pStyle w:val="Heading3"/>
+        <w:spacing w:before="0" w:beforeAutospacing="0" w:after="150" w:afterAutospacing="0" w:line="276" w:lineRule="auto"/>
+        <w:rPr>
+          <w:rFonts w:ascii="Helvetica" w:hAnsi="Helvetica" w:cs="Helvetica"/>
+          <w:b w:val="0"/>
+          <w:sz w:val="24"/>
+          <w:szCs w:val="24"/>
+        </w:rPr>
+      </w:pPr>
+      <w:proofErr w:type="spellStart"/>
+      <w:r>
+        <w:rPr>
+          <w:rFonts w:ascii="Helvetica" w:hAnsi="Helvetica" w:cs="Helvetica"/>
+          <w:b w:val="0"/>
+          <w:sz w:val="24"/>
+          <w:szCs w:val="24"/>
+        </w:rPr>
+        <w:t>DrawBoard</w:t>
+      </w:r>
+      <w:proofErr w:type="spellEnd"/>
+      <w:r>
+        <w:rPr>
+          <w:rFonts w:ascii="Helvetica" w:hAnsi="Helvetica" w:cs="Helvetica"/>
+          <w:b w:val="0"/>
+          <w:sz w:val="24"/>
+          <w:szCs w:val="24"/>
+        </w:rPr>
+        <w:t xml:space="preserve"> is a handwriting recognition algorithm implemented in Java. The program uses a Java Swing GUI that allows the user to write letters or words which is then identified by the computer using an artificial neural network that I designed. </w:t>
       </w:r>
     </w:p>
     <w:p>
@@ -364,34 +385,105 @@
           <w:szCs w:val="24"/>
         </w:rPr>
       </w:pPr>
-      <w:r>
-        <w:rPr>
-          <w:rFonts w:ascii="Helvetica" w:hAnsi="Helvetica" w:cs="Helvetica"/>
-          <w:sz w:val="24"/>
-          <w:szCs w:val="24"/>
-        </w:rPr>
-        <w:t>VIRtual eTracker</w:t>
-      </w:r>
-    </w:p>
-    <w:p>
-      <w:pPr>
-        <w:pStyle w:val="Heading3"/>
-        <w:spacing w:before="0" w:beforeAutospacing="0" w:after="150" w:afterAutospacing="0" w:line="276" w:lineRule="auto"/>
-        <w:rPr>
-          <w:rFonts w:ascii="Helvetica" w:hAnsi="Helvetica" w:cs="Helvetica"/>
-          <w:b w:val="0"/>
-          <w:sz w:val="24"/>
-          <w:szCs w:val="24"/>
-        </w:rPr>
-      </w:pPr>
-      <w:r>
-        <w:rPr>
-          <w:rFonts w:ascii="Helvetica" w:hAnsi="Helvetica" w:cs="Helvetica"/>
-          <w:b w:val="0"/>
-          <w:sz w:val="24"/>
-          <w:szCs w:val="24"/>
-        </w:rPr>
-        <w:t>VIRtual eTracker is a “proof-of-concept” product designed to monitor a building’s energy consumption by plugging into a wall outlet. This device then uses an Arduino to interface with a computer, which can either use WiFi or Bluetooth to connect to a smartphone to display power consumption data.</w:t>
+      <w:proofErr w:type="spellStart"/>
+      <w:r>
+        <w:rPr>
+          <w:rFonts w:ascii="Helvetica" w:hAnsi="Helvetica" w:cs="Helvetica"/>
+          <w:sz w:val="24"/>
+          <w:szCs w:val="24"/>
+        </w:rPr>
+        <w:t>VIRtual</w:t>
+      </w:r>
+      <w:proofErr w:type="spellEnd"/>
+      <w:r>
+        <w:rPr>
+          <w:rFonts w:ascii="Helvetica" w:hAnsi="Helvetica" w:cs="Helvetica"/>
+          <w:sz w:val="24"/>
+          <w:szCs w:val="24"/>
+        </w:rPr>
+        <w:t xml:space="preserve"> </w:t>
+      </w:r>
+      <w:proofErr w:type="spellStart"/>
+      <w:r>
+        <w:rPr>
+          <w:rFonts w:ascii="Helvetica" w:hAnsi="Helvetica" w:cs="Helvetica"/>
+          <w:sz w:val="24"/>
+          <w:szCs w:val="24"/>
+        </w:rPr>
+        <w:t>eTracker</w:t>
+      </w:r>
+      <w:proofErr w:type="spellEnd"/>
+    </w:p>
+    <w:p>
+      <w:pPr>
+        <w:pStyle w:val="Heading3"/>
+        <w:spacing w:before="0" w:beforeAutospacing="0" w:after="150" w:afterAutospacing="0" w:line="276" w:lineRule="auto"/>
+        <w:rPr>
+          <w:rFonts w:ascii="Helvetica" w:hAnsi="Helvetica" w:cs="Helvetica"/>
+          <w:b w:val="0"/>
+          <w:sz w:val="24"/>
+          <w:szCs w:val="24"/>
+        </w:rPr>
+      </w:pPr>
+      <w:proofErr w:type="spellStart"/>
+      <w:r>
+        <w:rPr>
+          <w:rFonts w:ascii="Helvetica" w:hAnsi="Helvetica" w:cs="Helvetica"/>
+          <w:b w:val="0"/>
+          <w:sz w:val="24"/>
+          <w:szCs w:val="24"/>
+        </w:rPr>
+        <w:t>VIRtual</w:t>
+      </w:r>
+      <w:proofErr w:type="spellEnd"/>
+      <w:r>
+        <w:rPr>
+          <w:rFonts w:ascii="Helvetica" w:hAnsi="Helvetica" w:cs="Helvetica"/>
+          <w:b w:val="0"/>
+          <w:sz w:val="24"/>
+          <w:szCs w:val="24"/>
+        </w:rPr>
+        <w:t xml:space="preserve"> </w:t>
+      </w:r>
+      <w:proofErr w:type="spellStart"/>
+      <w:r>
+        <w:rPr>
+          <w:rFonts w:ascii="Helvetica" w:hAnsi="Helvetica" w:cs="Helvetica"/>
+          <w:b w:val="0"/>
+          <w:sz w:val="24"/>
+          <w:szCs w:val="24"/>
+        </w:rPr>
+        <w:t>eTracker</w:t>
+      </w:r>
+      <w:proofErr w:type="spellEnd"/>
+      <w:r>
+        <w:rPr>
+          <w:rFonts w:ascii="Helvetica" w:hAnsi="Helvetica" w:cs="Helvetica"/>
+          <w:b w:val="0"/>
+          <w:sz w:val="24"/>
+          <w:szCs w:val="24"/>
+        </w:rPr>
+        <w:t xml:space="preserve"> is a “proof-of-concept” product designed to monitor a building’s energy consumption by plugging into a wall outlet. This device then uses an Arduino to interface with a computer, which can either use </w:t>
+      </w:r>
+      <w:proofErr w:type="spellStart"/>
+      <w:r>
+        <w:rPr>
+          <w:rFonts w:ascii="Helvetica" w:hAnsi="Helvetica" w:cs="Helvetica"/>
+          <w:b w:val="0"/>
+          <w:sz w:val="24"/>
+          <w:szCs w:val="24"/>
+        </w:rPr>
+        <w:t>WiFi</w:t>
+      </w:r>
+      <w:proofErr w:type="spellEnd"/>
+      <w:r>
+        <w:rPr>
+          <w:rFonts w:ascii="Helvetica" w:hAnsi="Helvetica" w:cs="Helvetica"/>
+          <w:b w:val="0"/>
+          <w:sz w:val="24"/>
+          <w:szCs w:val="24"/>
+        </w:rPr>
+        <w:t xml:space="preserve"> or Bluetooth to connect to a smartphone to display power consumption data.</w:t>
       </w:r>
     </w:p>
     <w:p>
@@ -783,19 +875,6 @@
         <w:outlineLvl w:val="2"/>
         <w:rPr>
           <w:rFonts w:ascii="Helvetica" w:eastAsia="Times New Roman" w:hAnsi="Helvetica" w:cs="Helvetica"/>
-          <w:b/>
-          <w:bCs/>
-          <w:sz w:val="24"/>
-          <w:szCs w:val="24"/>
-        </w:rPr>
-      </w:pPr>
-    </w:p>
-    <w:p>
-      <w:pPr>
-        <w:spacing w:after="0" w:line="276" w:lineRule="auto"/>
-        <w:outlineLvl w:val="2"/>
-        <w:rPr>
-          <w:rFonts w:ascii="Helvetica" w:eastAsia="Times New Roman" w:hAnsi="Helvetica" w:cs="Helvetica"/>
           <w:bCs/>
           <w:sz w:val="24"/>
           <w:szCs w:val="24"/>
@@ -1320,18 +1399,141 @@
           <w:bCs/>
           <w:szCs w:val="24"/>
         </w:rPr>
-        <w:t xml:space="preserve">, PFI helped </w:t>
+        <w:t>, PFI helped raise nearly $15,000 this past summer!</w:t>
+      </w:r>
+    </w:p>
+    <w:p>
+      <w:pPr>
+        <w:spacing w:after="0" w:line="276" w:lineRule="auto"/>
+        <w:outlineLvl w:val="2"/>
+        <w:rPr>
+          <w:rFonts w:ascii="Helvetica" w:eastAsia="Times New Roman" w:hAnsi="Helvetica" w:cs="Helvetica"/>
+          <w:bCs/>
+          <w:szCs w:val="24"/>
+        </w:rPr>
+      </w:pPr>
+    </w:p>
+    <w:p>
+      <w:pPr>
+        <w:spacing w:after="0" w:line="276" w:lineRule="auto"/>
+        <w:outlineLvl w:val="2"/>
+        <w:rPr>
+          <w:rFonts w:ascii="Helvetica" w:eastAsia="Times New Roman" w:hAnsi="Helvetica" w:cs="Helvetica"/>
+          <w:b/>
+          <w:bCs/>
+          <w:szCs w:val="24"/>
+        </w:rPr>
+      </w:pPr>
+      <w:r>
+        <w:rPr>
+          <w:rFonts w:ascii="Helvetica" w:eastAsia="Times New Roman" w:hAnsi="Helvetica" w:cs="Helvetica"/>
+          <w:b/>
+          <w:bCs/>
+          <w:szCs w:val="24"/>
+        </w:rPr>
+        <w:t>Hour of Code</w:t>
+      </w:r>
+    </w:p>
+    <w:p>
+      <w:pPr>
+        <w:spacing w:after="0" w:line="276" w:lineRule="auto"/>
+        <w:outlineLvl w:val="2"/>
+        <w:rPr>
+          <w:rFonts w:ascii="Helvetica" w:eastAsia="Times New Roman" w:hAnsi="Helvetica" w:cs="Helvetica"/>
+          <w:bCs/>
+          <w:szCs w:val="24"/>
+        </w:rPr>
+      </w:pPr>
+      <w:r>
+        <w:rPr>
+          <w:rFonts w:ascii="Helvetica" w:eastAsia="Times New Roman" w:hAnsi="Helvetica" w:cs="Helvetica"/>
+          <w:bCs/>
+          <w:szCs w:val="24"/>
+        </w:rPr>
+        <w:t xml:space="preserve">During my freshman year of high school, I </w:t>
+      </w:r>
+      <w:r>
+        <w:rPr>
+          <w:rFonts w:ascii="Helvetica" w:eastAsia="Times New Roman" w:hAnsi="Helvetica" w:cs="Helvetica"/>
+          <w:bCs/>
+          <w:szCs w:val="24"/>
+        </w:rPr>
+        <w:t xml:space="preserve">helped organize and direct </w:t>
+      </w:r>
+      <w:r>
+        <w:rPr>
+          <w:rFonts w:ascii="Helvetica" w:eastAsia="Times New Roman" w:hAnsi="Helvetica" w:cs="Helvetica"/>
+          <w:bCs/>
+          <w:szCs w:val="24"/>
+        </w:rPr>
+        <w:t xml:space="preserve">the </w:t>
+      </w:r>
+      <w:r>
+        <w:rPr>
+          <w:rFonts w:ascii="Helvetica" w:eastAsia="Times New Roman" w:hAnsi="Helvetica" w:cs="Helvetica"/>
+          <w:bCs/>
+          <w:szCs w:val="24"/>
+        </w:rPr>
+        <w:t xml:space="preserve">Hour of Code </w:t>
+      </w:r>
+      <w:r>
+        <w:rPr>
+          <w:rFonts w:ascii="Helvetica" w:eastAsia="Times New Roman" w:hAnsi="Helvetica" w:cs="Helvetica"/>
+          <w:bCs/>
+          <w:szCs w:val="24"/>
+        </w:rPr>
+        <w:t xml:space="preserve">event </w:t>
+      </w:r>
+      <w:r>
+        <w:rPr>
+          <w:rFonts w:ascii="Helvetica" w:eastAsia="Times New Roman" w:hAnsi="Helvetica" w:cs="Helvetica"/>
+          <w:bCs/>
+          <w:szCs w:val="24"/>
+        </w:rPr>
+        <w:t>at my sc</w:t>
+      </w:r>
+      <w:r>
+        <w:rPr>
+          <w:rFonts w:ascii="Helvetica" w:eastAsia="Times New Roman" w:hAnsi="Helvetica" w:cs="Helvetica"/>
+          <w:bCs/>
+          <w:szCs w:val="24"/>
+        </w:rPr>
+        <w:t xml:space="preserve">hool on December 11, 2014. Bringing together 432 students, this event encouraged more </w:t>
+      </w:r>
+      <w:r>
+        <w:rPr>
+          <w:rFonts w:ascii="Helvetica" w:eastAsia="Times New Roman" w:hAnsi="Helvetica" w:cs="Helvetica"/>
+          <w:bCs/>
+          <w:szCs w:val="24"/>
+        </w:rPr>
+        <w:t>participation</w:t>
+      </w:r>
+      <w:r>
+        <w:rPr>
+          <w:rFonts w:ascii="Helvetica" w:eastAsia="Times New Roman" w:hAnsi="Helvetica" w:cs="Helvetica"/>
+          <w:bCs/>
+          <w:szCs w:val="24"/>
+        </w:rPr>
+        <w:t xml:space="preserve"> in computer science by </w:t>
+      </w:r>
+      <w:r>
+        <w:rPr>
+          <w:rFonts w:ascii="Helvetica" w:eastAsia="Times New Roman" w:hAnsi="Helvetica" w:cs="Helvetica"/>
+          <w:bCs/>
+          <w:szCs w:val="24"/>
+        </w:rPr>
+        <w:t xml:space="preserve">allowing participants to take time off </w:t>
+      </w:r>
+      <w:r>
+        <w:rPr>
+          <w:rFonts w:ascii="Helvetica" w:eastAsia="Times New Roman" w:hAnsi="Helvetica" w:cs="Helvetica"/>
+          <w:bCs/>
+          <w:szCs w:val="24"/>
+        </w:rPr>
+        <w:t>class to learn to code through Code.org.</w:t>
       </w:r>
       <w:bookmarkStart w:id="0" w:name="_GoBack"/>
       <w:bookmarkEnd w:id="0"/>
-      <w:r>
-        <w:rPr>
-          <w:rFonts w:ascii="Helvetica" w:eastAsia="Times New Roman" w:hAnsi="Helvetica" w:cs="Helvetica"/>
-          <w:bCs/>
-          <w:szCs w:val="24"/>
-        </w:rPr>
-        <w:t>raise nearly $15,000 this past summer!</w:t>
-      </w:r>
     </w:p>
     <w:sectPr>
       <w:pgSz w:w="12240" w:h="15840"/>

</xml_diff>

<commit_message>
added more leadership roles
</commit_message>
<xml_diff>
--- a/assets/SpellChecker.docx
+++ b/assets/SpellChecker.docx
@@ -1078,29 +1078,216 @@
           <w:bCs/>
           <w:szCs w:val="24"/>
         </w:rPr>
-        <w:t>my high school. A hackathon is a competition during which teams design, develop, and build software or hardware hacks (e.g. websites, robots, Android/iOS apps) on site and compete t</w:t>
+        <w:t>my high school. A hackathon is a competition during which teams design, develop, and build software or hardware hacks (e.g. websites, robots, Android/iOS apps) on site and compete to win sponsored prizes and awards. The event, on December 16, 2017, plans on bringing together about 350 middle and high school students from schools across Pittsburgh in order to foster a high school tech community. Moreover, the event is designed so that absolutely no prior experience is necessary! We’ll be providing mentor expertise and optional workshops to help beginners get started and experts excel.</w:t>
+      </w:r>
+    </w:p>
+    <w:p>
+      <w:pPr>
+        <w:spacing w:after="0" w:line="276" w:lineRule="auto"/>
+        <w:outlineLvl w:val="2"/>
+        <w:rPr>
+          <w:rFonts w:ascii="Helvetica" w:eastAsia="Times New Roman" w:hAnsi="Helvetica" w:cs="Helvetica"/>
+          <w:bCs/>
+          <w:szCs w:val="24"/>
+        </w:rPr>
+      </w:pPr>
+    </w:p>
+    <w:p>
+      <w:pPr>
+        <w:spacing w:after="0" w:line="276" w:lineRule="auto"/>
+        <w:outlineLvl w:val="2"/>
+        <w:rPr>
+          <w:rFonts w:ascii="Helvetica" w:eastAsia="Times New Roman" w:hAnsi="Helvetica" w:cs="Helvetica"/>
+          <w:b/>
+          <w:bCs/>
+          <w:szCs w:val="24"/>
+        </w:rPr>
+      </w:pPr>
+      <w:r>
+        <w:rPr>
+          <w:rFonts w:ascii="Helvetica" w:eastAsia="Times New Roman" w:hAnsi="Helvetica" w:cs="Helvetica"/>
+          <w:b/>
+          <w:bCs/>
+          <w:szCs w:val="24"/>
+        </w:rPr>
+        <w:t>Code One</w:t>
+      </w:r>
+    </w:p>
+    <w:p>
+      <w:pPr>
+        <w:spacing w:after="0" w:line="276" w:lineRule="auto"/>
+        <w:outlineLvl w:val="2"/>
+        <w:rPr>
+          <w:rFonts w:ascii="Helvetica" w:eastAsia="Times New Roman" w:hAnsi="Helvetica" w:cs="Helvetica"/>
+          <w:bCs/>
+          <w:szCs w:val="24"/>
+        </w:rPr>
+      </w:pPr>
+      <w:r>
+        <w:rPr>
+          <w:rFonts w:ascii="Helvetica" w:eastAsia="Times New Roman" w:hAnsi="Helvetica" w:cs="Helvetica"/>
+          <w:bCs/>
+          <w:szCs w:val="24"/>
+        </w:rPr>
+        <w:t xml:space="preserve">After competing </w:t>
+      </w:r>
+      <w:r>
+        <w:rPr>
+          <w:rFonts w:ascii="Helvetica" w:eastAsia="Times New Roman" w:hAnsi="Helvetica" w:cs="Helvetica"/>
+          <w:bCs/>
+          <w:szCs w:val="24"/>
+        </w:rPr>
+        <w:t>in</w:t>
+      </w:r>
+      <w:r>
+        <w:rPr>
+          <w:rFonts w:ascii="Helvetica" w:eastAsia="Times New Roman" w:hAnsi="Helvetica" w:cs="Helvetica"/>
+          <w:bCs/>
+          <w:szCs w:val="24"/>
+        </w:rPr>
+        <w:t xml:space="preserve"> numerous computer science </w:t>
+      </w:r>
+      <w:r>
+        <w:rPr>
+          <w:rFonts w:ascii="Helvetica" w:eastAsia="Times New Roman" w:hAnsi="Helvetica" w:cs="Helvetica"/>
+          <w:bCs/>
+          <w:szCs w:val="24"/>
+        </w:rPr>
+        <w:t xml:space="preserve">and STEM-related </w:t>
+      </w:r>
+      <w:r>
+        <w:rPr>
+          <w:rFonts w:ascii="Helvetica" w:eastAsia="Times New Roman" w:hAnsi="Helvetica" w:cs="Helvetica"/>
+          <w:bCs/>
+          <w:szCs w:val="24"/>
+        </w:rPr>
+        <w:t xml:space="preserve">events around my community, I noticed that not everyone was represented—many people were lacking the resources to beginning exploring as I did. In response, I founded Code One, an organization centered around increasing </w:t>
+      </w:r>
+      <w:r>
+        <w:rPr>
+          <w:rFonts w:ascii="Helvetica" w:eastAsia="Times New Roman" w:hAnsi="Helvetica" w:cs="Helvetica"/>
+          <w:bCs/>
+          <w:szCs w:val="24"/>
+        </w:rPr>
+        <w:t>computer science exposure in my community</w:t>
+      </w:r>
+      <w:r>
+        <w:rPr>
+          <w:rFonts w:ascii="Helvetica" w:eastAsia="Times New Roman" w:hAnsi="Helvetica" w:cs="Helvetica"/>
+          <w:bCs/>
+          <w:szCs w:val="24"/>
+        </w:rPr>
+        <w:t xml:space="preserve">. Partnered with Millvale Community Library, Code One organizes programming lessons in public locations every week after school for middle and high school students. </w:t>
+      </w:r>
+      <w:r>
+        <w:rPr>
+          <w:rFonts w:ascii="Helvetica" w:eastAsia="Times New Roman" w:hAnsi="Helvetica" w:cs="Helvetica"/>
+          <w:bCs/>
+          <w:szCs w:val="24"/>
+        </w:rPr>
+        <w:t>Lessons first begin with Scratch, a simple drag and drop programming language designed to familiarize students with computer logic</w:t>
+      </w:r>
+      <w:r>
+        <w:rPr>
+          <w:rFonts w:ascii="Helvetica" w:eastAsia="Times New Roman" w:hAnsi="Helvetica" w:cs="Helvetica"/>
+          <w:bCs/>
+          <w:szCs w:val="24"/>
+        </w:rPr>
+        <w:t>, and</w:t>
+      </w:r>
+      <w:r>
+        <w:rPr>
+          <w:rFonts w:ascii="Helvetica" w:eastAsia="Times New Roman" w:hAnsi="Helvetica" w:cs="Helvetica"/>
+          <w:bCs/>
+          <w:szCs w:val="24"/>
+        </w:rPr>
+        <w:t xml:space="preserve"> then progress onto Python, a versatile language with easy-to-learn syntax.</w:t>
+      </w:r>
+    </w:p>
+    <w:p>
+      <w:pPr>
+        <w:spacing w:after="0" w:line="276" w:lineRule="auto"/>
+        <w:outlineLvl w:val="2"/>
+        <w:rPr>
+          <w:rFonts w:ascii="Helvetica" w:eastAsia="Times New Roman" w:hAnsi="Helvetica" w:cs="Helvetica"/>
+          <w:bCs/>
+          <w:szCs w:val="24"/>
+        </w:rPr>
+      </w:pPr>
+    </w:p>
+    <w:p>
+      <w:pPr>
+        <w:spacing w:after="0" w:line="276" w:lineRule="auto"/>
+        <w:outlineLvl w:val="2"/>
+        <w:rPr>
+          <w:rFonts w:ascii="Helvetica" w:eastAsia="Times New Roman" w:hAnsi="Helvetica" w:cs="Helvetica"/>
+          <w:b/>
+          <w:bCs/>
+          <w:szCs w:val="24"/>
+        </w:rPr>
+      </w:pPr>
+      <w:r>
+        <w:rPr>
+          <w:rFonts w:ascii="Helvetica" w:eastAsia="Times New Roman" w:hAnsi="Helvetica" w:cs="Helvetica"/>
+          <w:b/>
+          <w:bCs/>
+          <w:szCs w:val="24"/>
+        </w:rPr>
+        <w:t>Cross Country</w:t>
+      </w:r>
+    </w:p>
+    <w:p>
+      <w:pPr>
+        <w:spacing w:after="0" w:line="276" w:lineRule="auto"/>
+        <w:outlineLvl w:val="2"/>
+        <w:rPr>
+          <w:rFonts w:ascii="Helvetica" w:eastAsia="Times New Roman" w:hAnsi="Helvetica" w:cs="Helvetica"/>
+          <w:bCs/>
+          <w:szCs w:val="24"/>
+        </w:rPr>
+      </w:pPr>
+      <w:r>
+        <w:rPr>
+          <w:rFonts w:ascii="Helvetica" w:eastAsia="Times New Roman" w:hAnsi="Helvetica" w:cs="Helvetica"/>
+          <w:bCs/>
+          <w:szCs w:val="24"/>
+        </w:rPr>
+        <w:t>As a runner for my school’s Cross Country team for three years, I became Varsity Co-Captain of the boy’s team</w:t>
+      </w:r>
+      <w:r>
+        <w:rPr>
+          <w:rFonts w:ascii="Helvetica" w:eastAsia="Times New Roman" w:hAnsi="Helvetica" w:cs="Helvetica"/>
+          <w:bCs/>
+          <w:szCs w:val="24"/>
+        </w:rPr>
+        <w:t xml:space="preserve"> </w:t>
+      </w:r>
+      <w:r>
+        <w:rPr>
+          <w:rFonts w:ascii="Helvetica" w:eastAsia="Times New Roman" w:hAnsi="Helvetica" w:cs="Helvetica"/>
+          <w:bCs/>
+          <w:szCs w:val="24"/>
+        </w:rPr>
+        <w:t xml:space="preserve">this past season. My responsibilities as Co-Captain included leading </w:t>
+      </w:r>
+      <w:r>
+        <w:rPr>
+          <w:rFonts w:ascii="Helvetica" w:eastAsia="Times New Roman" w:hAnsi="Helvetica" w:cs="Helvetica"/>
+          <w:bCs/>
+          <w:szCs w:val="24"/>
+        </w:rPr>
+        <w:t>almost</w:t>
+      </w:r>
+      <w:r>
+        <w:rPr>
+          <w:rFonts w:ascii="Helvetica" w:eastAsia="Times New Roman" w:hAnsi="Helvetica" w:cs="Helvetica"/>
+          <w:bCs/>
+          <w:szCs w:val="24"/>
+        </w:rPr>
+        <w:t xml:space="preserve"> a hundred teammates during practice and meets as well as helping newer members of the team become accustomed to the intense workload the sport carries.</w:t>
       </w:r>
       <w:bookmarkStart w:id="0" w:name="_GoBack"/>
       <w:bookmarkEnd w:id="0"/>
-      <w:r>
-        <w:rPr>
-          <w:rFonts w:ascii="Helvetica" w:eastAsia="Times New Roman" w:hAnsi="Helvetica" w:cs="Helvetica"/>
-          <w:bCs/>
-          <w:szCs w:val="24"/>
-        </w:rPr>
-        <w:t>o win sponsored prizes and awards. The event, on December 16, 2017, plans on bringing together about 350 middle and high school students from schools across Pittsburgh in order to foster a high school tech community. Moreover, the event is designed so that absolutely no prior experience is necessary! We’ll be providing mentor expertise and optional workshops to help beginners get started and experts excel.</w:t>
-      </w:r>
-    </w:p>
-    <w:p>
-      <w:pPr>
-        <w:spacing w:after="0" w:line="276" w:lineRule="auto"/>
-        <w:outlineLvl w:val="2"/>
-        <w:rPr>
-          <w:rFonts w:ascii="Helvetica" w:eastAsia="Times New Roman" w:hAnsi="Helvetica" w:cs="Helvetica"/>
-          <w:bCs/>
-          <w:szCs w:val="24"/>
-        </w:rPr>
-      </w:pPr>
     </w:p>
     <w:p>
       <w:pPr>
@@ -1109,117 +1296,6 @@
         <w:rPr>
           <w:rFonts w:ascii="Helvetica" w:eastAsia="Times New Roman" w:hAnsi="Helvetica" w:cs="Helvetica"/>
           <w:b/>
-          <w:bCs/>
-          <w:szCs w:val="24"/>
-        </w:rPr>
-      </w:pPr>
-      <w:r>
-        <w:rPr>
-          <w:rFonts w:ascii="Helvetica" w:eastAsia="Times New Roman" w:hAnsi="Helvetica" w:cs="Helvetica"/>
-          <w:b/>
-          <w:bCs/>
-          <w:szCs w:val="24"/>
-        </w:rPr>
-        <w:t>Code One</w:t>
-      </w:r>
-    </w:p>
-    <w:p>
-      <w:pPr>
-        <w:spacing w:after="0" w:line="276" w:lineRule="auto"/>
-        <w:outlineLvl w:val="2"/>
-        <w:rPr>
-          <w:rFonts w:ascii="Helvetica" w:eastAsia="Times New Roman" w:hAnsi="Helvetica" w:cs="Helvetica"/>
-          <w:bCs/>
-          <w:szCs w:val="24"/>
-        </w:rPr>
-      </w:pPr>
-      <w:r>
-        <w:rPr>
-          <w:rFonts w:ascii="Helvetica" w:eastAsia="Times New Roman" w:hAnsi="Helvetica" w:cs="Helvetica"/>
-          <w:bCs/>
-          <w:szCs w:val="24"/>
-        </w:rPr>
-        <w:t xml:space="preserve">After competing </w:t>
-      </w:r>
-      <w:r>
-        <w:rPr>
-          <w:rFonts w:ascii="Helvetica" w:eastAsia="Times New Roman" w:hAnsi="Helvetica" w:cs="Helvetica"/>
-          <w:bCs/>
-          <w:szCs w:val="24"/>
-        </w:rPr>
-        <w:t>in</w:t>
-      </w:r>
-      <w:r>
-        <w:rPr>
-          <w:rFonts w:ascii="Helvetica" w:eastAsia="Times New Roman" w:hAnsi="Helvetica" w:cs="Helvetica"/>
-          <w:bCs/>
-          <w:szCs w:val="24"/>
-        </w:rPr>
-        <w:t xml:space="preserve"> numerous computer science </w:t>
-      </w:r>
-      <w:r>
-        <w:rPr>
-          <w:rFonts w:ascii="Helvetica" w:eastAsia="Times New Roman" w:hAnsi="Helvetica" w:cs="Helvetica"/>
-          <w:bCs/>
-          <w:szCs w:val="24"/>
-        </w:rPr>
-        <w:t xml:space="preserve">and STEM-related </w:t>
-      </w:r>
-      <w:r>
-        <w:rPr>
-          <w:rFonts w:ascii="Helvetica" w:eastAsia="Times New Roman" w:hAnsi="Helvetica" w:cs="Helvetica"/>
-          <w:bCs/>
-          <w:szCs w:val="24"/>
-        </w:rPr>
-        <w:t xml:space="preserve">events around my community, I noticed that not everyone was represented—many people were lacking the resources to beginning exploring as I did. In response, I founded Code One, an organization centered around increasing </w:t>
-      </w:r>
-      <w:r>
-        <w:rPr>
-          <w:rFonts w:ascii="Helvetica" w:eastAsia="Times New Roman" w:hAnsi="Helvetica" w:cs="Helvetica"/>
-          <w:bCs/>
-          <w:szCs w:val="24"/>
-        </w:rPr>
-        <w:t>computer science exposure in my community</w:t>
-      </w:r>
-      <w:r>
-        <w:rPr>
-          <w:rFonts w:ascii="Helvetica" w:eastAsia="Times New Roman" w:hAnsi="Helvetica" w:cs="Helvetica"/>
-          <w:bCs/>
-          <w:szCs w:val="24"/>
-        </w:rPr>
-        <w:t xml:space="preserve">. Partnered with Millvale Community Library, Code One organizes programming lessons in public locations every week after school for middle and high school students. </w:t>
-      </w:r>
-      <w:r>
-        <w:rPr>
-          <w:rFonts w:ascii="Helvetica" w:eastAsia="Times New Roman" w:hAnsi="Helvetica" w:cs="Helvetica"/>
-          <w:bCs/>
-          <w:szCs w:val="24"/>
-        </w:rPr>
-        <w:t>Lessons first begin with Scratch, a simple drag and drop programming language designed to familiarize students with computer logic</w:t>
-      </w:r>
-      <w:r>
-        <w:rPr>
-          <w:rFonts w:ascii="Helvetica" w:eastAsia="Times New Roman" w:hAnsi="Helvetica" w:cs="Helvetica"/>
-          <w:bCs/>
-          <w:szCs w:val="24"/>
-        </w:rPr>
-        <w:t>, and</w:t>
-      </w:r>
-      <w:r>
-        <w:rPr>
-          <w:rFonts w:ascii="Helvetica" w:eastAsia="Times New Roman" w:hAnsi="Helvetica" w:cs="Helvetica"/>
-          <w:bCs/>
-          <w:szCs w:val="24"/>
-        </w:rPr>
-        <w:t xml:space="preserve"> then progress onto Python, a versatile language with easy-to-learn syntax.</w:t>
-      </w:r>
-    </w:p>
-    <w:p>
-      <w:pPr>
-        <w:spacing w:after="0" w:line="276" w:lineRule="auto"/>
-        <w:outlineLvl w:val="2"/>
-        <w:rPr>
-          <w:rFonts w:ascii="Helvetica" w:eastAsia="Times New Roman" w:hAnsi="Helvetica" w:cs="Helvetica"/>
           <w:bCs/>
           <w:szCs w:val="24"/>
         </w:rPr>

</xml_diff>

<commit_message>
updated the runner image
</commit_message>
<xml_diff>
--- a/assets/SpellChecker.docx
+++ b/assets/SpellChecker.docx
@@ -1086,23 +1086,7 @@
           <w:bCs/>
           <w:szCs w:val="24"/>
         </w:rPr>
-        <w:t>Hackathons are great ways to introduce more people to computer science and robotics</w:t>
-      </w:r>
-      <w:r>
-        <w:rPr>
-          <w:rFonts w:ascii="Helvetica" w:eastAsia="Times New Roman" w:hAnsi="Helvetica" w:cs="Helvetica"/>
-          <w:bCs/>
-          <w:szCs w:val="24"/>
-        </w:rPr>
-        <w:t>—</w:t>
-      </w:r>
-      <w:r>
-        <w:rPr>
-          <w:rFonts w:ascii="Helvetica" w:eastAsia="Times New Roman" w:hAnsi="Helvetica" w:cs="Helvetica"/>
-          <w:bCs/>
-          <w:szCs w:val="24"/>
-        </w:rPr>
-        <w:t xml:space="preserve">teams have twelve hours to </w:t>
+        <w:t xml:space="preserve">Hackathons are great ways to introduce more people to computer science and robotics—teams have twelve hours to </w:t>
       </w:r>
       <w:r>
         <w:rPr>
@@ -1364,23 +1348,7 @@
           <w:bCs/>
           <w:szCs w:val="24"/>
         </w:rPr>
-        <w:t>”</w:t>
-      </w:r>
-      <w:r>
-        <w:rPr>
-          <w:rFonts w:ascii="Helvetica" w:eastAsia="Times New Roman" w:hAnsi="Helvetica" w:cs="Helvetica"/>
-          <w:bCs/>
-          <w:szCs w:val="24"/>
-        </w:rPr>
-        <w:t>—</w:t>
-      </w:r>
-      <w:r>
-        <w:rPr>
-          <w:rFonts w:ascii="Helvetica" w:eastAsia="Times New Roman" w:hAnsi="Helvetica" w:cs="Helvetica"/>
-          <w:bCs/>
-          <w:szCs w:val="24"/>
-        </w:rPr>
-        <w:t xml:space="preserve">all </w:t>
+        <w:t xml:space="preserve">”—all </w:t>
       </w:r>
       <w:r>
         <w:rPr>
@@ -1397,6 +1365,253 @@
           <w:szCs w:val="24"/>
         </w:rPr>
         <w:t>help beginners get started and experts excel.</w:t>
+      </w:r>
+    </w:p>
+    <w:p>
+      <w:pPr>
+        <w:spacing w:after="0" w:line="276" w:lineRule="auto"/>
+        <w:outlineLvl w:val="2"/>
+        <w:rPr>
+          <w:rFonts w:ascii="Helvetica" w:eastAsia="Times New Roman" w:hAnsi="Helvetica" w:cs="Helvetica"/>
+          <w:bCs/>
+          <w:szCs w:val="24"/>
+        </w:rPr>
+      </w:pPr>
+    </w:p>
+    <w:p>
+      <w:pPr>
+        <w:spacing w:after="0" w:line="276" w:lineRule="auto"/>
+        <w:outlineLvl w:val="2"/>
+        <w:rPr>
+          <w:rFonts w:ascii="Helvetica" w:eastAsia="Times New Roman" w:hAnsi="Helvetica" w:cs="Helvetica"/>
+          <w:bCs/>
+          <w:szCs w:val="24"/>
+        </w:rPr>
+      </w:pPr>
+      <w:r>
+        <w:rPr>
+          <w:rFonts w:ascii="Helvetica" w:eastAsia="Times New Roman" w:hAnsi="Helvetica" w:cs="Helvetica"/>
+          <w:bCs/>
+          <w:szCs w:val="24"/>
+        </w:rPr>
+        <w:t xml:space="preserve">In fact, after </w:t>
+      </w:r>
+      <w:r>
+        <w:rPr>
+          <w:rFonts w:ascii="Helvetica" w:eastAsia="Times New Roman" w:hAnsi="Helvetica" w:cs="Helvetica"/>
+          <w:bCs/>
+          <w:szCs w:val="24"/>
+        </w:rPr>
+        <w:t>receiving</w:t>
+      </w:r>
+      <w:r>
+        <w:rPr>
+          <w:rFonts w:ascii="Helvetica" w:eastAsia="Times New Roman" w:hAnsi="Helvetica" w:cs="Helvetica"/>
+          <w:bCs/>
+          <w:szCs w:val="24"/>
+        </w:rPr>
+        <w:t xml:space="preserve"> an overwhelming amount of </w:t>
+      </w:r>
+      <w:r>
+        <w:rPr>
+          <w:rFonts w:ascii="Helvetica" w:eastAsia="Times New Roman" w:hAnsi="Helvetica" w:cs="Helvetica"/>
+          <w:bCs/>
+          <w:szCs w:val="24"/>
+        </w:rPr>
+        <w:t xml:space="preserve">positive </w:t>
+      </w:r>
+      <w:r>
+        <w:rPr>
+          <w:rFonts w:ascii="Helvetica" w:eastAsia="Times New Roman" w:hAnsi="Helvetica" w:cs="Helvetica"/>
+          <w:bCs/>
+          <w:szCs w:val="24"/>
+        </w:rPr>
+        <w:t>community support and feedback, we</w:t>
+      </w:r>
+      <w:r>
+        <w:rPr>
+          <w:rFonts w:ascii="Helvetica" w:eastAsia="Times New Roman" w:hAnsi="Helvetica" w:cs="Helvetica"/>
+          <w:bCs/>
+          <w:szCs w:val="24"/>
+        </w:rPr>
+        <w:t xml:space="preserve"> </w:t>
+      </w:r>
+      <w:r>
+        <w:rPr>
+          <w:rFonts w:ascii="Helvetica" w:eastAsia="Times New Roman" w:hAnsi="Helvetica" w:cs="Helvetica"/>
+          <w:bCs/>
+          <w:szCs w:val="24"/>
+        </w:rPr>
+        <w:t>decided to host a “mini” version of HackNA later this year in May specifically for beginners and middle school students.</w:t>
+      </w:r>
+    </w:p>
+    <w:p>
+      <w:pPr>
+        <w:spacing w:after="0" w:line="276" w:lineRule="auto"/>
+        <w:outlineLvl w:val="2"/>
+        <w:rPr>
+          <w:rFonts w:ascii="Helvetica" w:eastAsia="Times New Roman" w:hAnsi="Helvetica" w:cs="Helvetica"/>
+          <w:bCs/>
+          <w:szCs w:val="24"/>
+        </w:rPr>
+      </w:pPr>
+    </w:p>
+    <w:p>
+      <w:pPr>
+        <w:spacing w:after="0" w:line="276" w:lineRule="auto"/>
+        <w:outlineLvl w:val="2"/>
+        <w:rPr>
+          <w:rFonts w:ascii="Helvetica" w:eastAsia="Times New Roman" w:hAnsi="Helvetica" w:cs="Helvetica"/>
+          <w:b/>
+          <w:bCs/>
+          <w:szCs w:val="24"/>
+        </w:rPr>
+      </w:pPr>
+      <w:r>
+        <w:rPr>
+          <w:rFonts w:ascii="Helvetica" w:eastAsia="Times New Roman" w:hAnsi="Helvetica" w:cs="Helvetica"/>
+          <w:b/>
+          <w:bCs/>
+          <w:szCs w:val="24"/>
+        </w:rPr>
+        <w:t>Code One</w:t>
+      </w:r>
+    </w:p>
+    <w:p>
+      <w:pPr>
+        <w:spacing w:after="0" w:line="276" w:lineRule="auto"/>
+        <w:outlineLvl w:val="2"/>
+        <w:rPr>
+          <w:rFonts w:ascii="Helvetica" w:eastAsia="Times New Roman" w:hAnsi="Helvetica" w:cs="Helvetica"/>
+          <w:bCs/>
+          <w:szCs w:val="24"/>
+        </w:rPr>
+      </w:pPr>
+      <w:r>
+        <w:rPr>
+          <w:rFonts w:ascii="Helvetica" w:eastAsia="Times New Roman" w:hAnsi="Helvetica" w:cs="Helvetica"/>
+          <w:bCs/>
+          <w:szCs w:val="24"/>
+        </w:rPr>
+        <w:t xml:space="preserve">After competing </w:t>
+      </w:r>
+      <w:r>
+        <w:rPr>
+          <w:rFonts w:ascii="Helvetica" w:eastAsia="Times New Roman" w:hAnsi="Helvetica" w:cs="Helvetica"/>
+          <w:bCs/>
+          <w:szCs w:val="24"/>
+        </w:rPr>
+        <w:t>in</w:t>
+      </w:r>
+      <w:r>
+        <w:rPr>
+          <w:rFonts w:ascii="Helvetica" w:eastAsia="Times New Roman" w:hAnsi="Helvetica" w:cs="Helvetica"/>
+          <w:bCs/>
+          <w:szCs w:val="24"/>
+        </w:rPr>
+        <w:t xml:space="preserve"> numerous computer science </w:t>
+      </w:r>
+      <w:r>
+        <w:rPr>
+          <w:rFonts w:ascii="Helvetica" w:eastAsia="Times New Roman" w:hAnsi="Helvetica" w:cs="Helvetica"/>
+          <w:bCs/>
+          <w:szCs w:val="24"/>
+        </w:rPr>
+        <w:t xml:space="preserve">and STEM-related </w:t>
+      </w:r>
+      <w:r>
+        <w:rPr>
+          <w:rFonts w:ascii="Helvetica" w:eastAsia="Times New Roman" w:hAnsi="Helvetica" w:cs="Helvetica"/>
+          <w:bCs/>
+          <w:szCs w:val="24"/>
+        </w:rPr>
+        <w:t xml:space="preserve">events around my community, I noticed that not everyone was represented—many people were lacking the resources to beginning exploring as I did. In response, I founded Code One, an organization centered around increasing </w:t>
+      </w:r>
+      <w:r>
+        <w:rPr>
+          <w:rFonts w:ascii="Helvetica" w:eastAsia="Times New Roman" w:hAnsi="Helvetica" w:cs="Helvetica"/>
+          <w:bCs/>
+          <w:szCs w:val="24"/>
+        </w:rPr>
+        <w:t>computer science exposure in my community</w:t>
+      </w:r>
+      <w:r>
+        <w:rPr>
+          <w:rFonts w:ascii="Helvetica" w:eastAsia="Times New Roman" w:hAnsi="Helvetica" w:cs="Helvetica"/>
+          <w:bCs/>
+          <w:szCs w:val="24"/>
+        </w:rPr>
+        <w:t xml:space="preserve">. Partnered with Millvale Community Library, Code One organizes programming lessons in public locations every week after school for middle and high school students. </w:t>
+      </w:r>
+      <w:r>
+        <w:rPr>
+          <w:rFonts w:ascii="Helvetica" w:eastAsia="Times New Roman" w:hAnsi="Helvetica" w:cs="Helvetica"/>
+          <w:bCs/>
+          <w:szCs w:val="24"/>
+        </w:rPr>
+        <w:t>Lessons first begin with Scratch, a simple drag and drop programming language designed to familiarize students with computer logic</w:t>
+      </w:r>
+      <w:r>
+        <w:rPr>
+          <w:rFonts w:ascii="Helvetica" w:eastAsia="Times New Roman" w:hAnsi="Helvetica" w:cs="Helvetica"/>
+          <w:bCs/>
+          <w:szCs w:val="24"/>
+        </w:rPr>
+        <w:t>, and</w:t>
+      </w:r>
+      <w:r>
+        <w:rPr>
+          <w:rFonts w:ascii="Helvetica" w:eastAsia="Times New Roman" w:hAnsi="Helvetica" w:cs="Helvetica"/>
+          <w:bCs/>
+          <w:szCs w:val="24"/>
+        </w:rPr>
+        <w:t xml:space="preserve"> then progress onto Python, a versatile language with easy-to-learn syntax.</w:t>
+      </w:r>
+    </w:p>
+    <w:p>
+      <w:pPr>
+        <w:spacing w:after="0" w:line="276" w:lineRule="auto"/>
+        <w:outlineLvl w:val="2"/>
+        <w:rPr>
+          <w:rFonts w:ascii="Helvetica" w:eastAsia="Times New Roman" w:hAnsi="Helvetica" w:cs="Helvetica"/>
+          <w:bCs/>
+          <w:szCs w:val="24"/>
+        </w:rPr>
+      </w:pPr>
+    </w:p>
+    <w:p>
+      <w:pPr>
+        <w:spacing w:after="0" w:line="276" w:lineRule="auto"/>
+        <w:outlineLvl w:val="2"/>
+        <w:rPr>
+          <w:rFonts w:ascii="Helvetica" w:eastAsia="Times New Roman" w:hAnsi="Helvetica" w:cs="Helvetica"/>
+          <w:bCs/>
+          <w:szCs w:val="24"/>
+        </w:rPr>
+      </w:pPr>
+      <w:r>
+        <w:rPr>
+          <w:rFonts w:ascii="Helvetica" w:eastAsia="Times New Roman" w:hAnsi="Helvetica" w:cs="Helvetica"/>
+          <w:bCs/>
+          <w:szCs w:val="24"/>
+        </w:rPr>
+        <w:t>Varsity Speech &amp;</w:t>
+      </w:r>
+      <w:r>
+        <w:rPr>
+          <w:rFonts w:ascii="Helvetica" w:eastAsia="Times New Roman" w:hAnsi="Helvetica" w:cs="Helvetica"/>
+          <w:bCs/>
+          <w:szCs w:val="24"/>
+        </w:rPr>
+        <w:t>amp;</w:t>
+      </w:r>
+      <w:r>
+        <w:rPr>
+          <w:rFonts w:ascii="Helvetica" w:eastAsia="Times New Roman" w:hAnsi="Helvetica" w:cs="Helvetica"/>
+          <w:bCs/>
+          <w:szCs w:val="24"/>
+        </w:rPr>
+        <w:t xml:space="preserve"> Debate</w:t>
       </w:r>
     </w:p>
     <w:p>
@@ -1422,45 +1637,54 @@
           <w:szCs w:val="24"/>
         </w:rPr>
       </w:pPr>
-      <w:r>
-        <w:rPr>
-          <w:rFonts w:ascii="Helvetica" w:eastAsia="Times New Roman" w:hAnsi="Helvetica" w:cs="Helvetica"/>
-          <w:bCs/>
-          <w:szCs w:val="24"/>
-        </w:rPr>
-        <w:t xml:space="preserve">In fact, after </w:t>
-      </w:r>
-      <w:r>
-        <w:rPr>
-          <w:rFonts w:ascii="Helvetica" w:eastAsia="Times New Roman" w:hAnsi="Helvetica" w:cs="Helvetica"/>
-          <w:bCs/>
-          <w:szCs w:val="24"/>
-        </w:rPr>
-        <w:t>receiving</w:t>
-      </w:r>
-      <w:r>
-        <w:rPr>
-          <w:rFonts w:ascii="Helvetica" w:eastAsia="Times New Roman" w:hAnsi="Helvetica" w:cs="Helvetica"/>
-          <w:bCs/>
-          <w:szCs w:val="24"/>
-        </w:rPr>
-        <w:t xml:space="preserve"> an overwhelming amount of </w:t>
-      </w:r>
-      <w:r>
-        <w:rPr>
-          <w:rFonts w:ascii="Helvetica" w:eastAsia="Times New Roman" w:hAnsi="Helvetica" w:cs="Helvetica"/>
-          <w:bCs/>
-          <w:szCs w:val="24"/>
-        </w:rPr>
-        <w:t xml:space="preserve">positive </w:t>
-      </w:r>
-      <w:r>
-        <w:rPr>
-          <w:rFonts w:ascii="Helvetica" w:eastAsia="Times New Roman" w:hAnsi="Helvetica" w:cs="Helvetica"/>
-          <w:bCs/>
-          <w:szCs w:val="24"/>
-        </w:rPr>
-        <w:t>community support and feedback, we</w:t>
+    </w:p>
+    <w:p>
+      <w:pPr>
+        <w:spacing w:after="0" w:line="276" w:lineRule="auto"/>
+        <w:outlineLvl w:val="2"/>
+        <w:rPr>
+          <w:rFonts w:ascii="Helvetica" w:eastAsia="Times New Roman" w:hAnsi="Helvetica" w:cs="Helvetica"/>
+          <w:b/>
+          <w:bCs/>
+          <w:szCs w:val="24"/>
+        </w:rPr>
+      </w:pPr>
+      <w:r>
+        <w:rPr>
+          <w:rFonts w:ascii="Helvetica" w:eastAsia="Times New Roman" w:hAnsi="Helvetica" w:cs="Helvetica"/>
+          <w:b/>
+          <w:bCs/>
+          <w:szCs w:val="24"/>
+        </w:rPr>
+        <w:t xml:space="preserve">Varsity </w:t>
+      </w:r>
+      <w:r>
+        <w:rPr>
+          <w:rFonts w:ascii="Helvetica" w:eastAsia="Times New Roman" w:hAnsi="Helvetica" w:cs="Helvetica"/>
+          <w:b/>
+          <w:bCs/>
+          <w:szCs w:val="24"/>
+        </w:rPr>
+        <w:t>Cross Country</w:t>
+      </w:r>
+    </w:p>
+    <w:p>
+      <w:pPr>
+        <w:spacing w:after="0" w:line="276" w:lineRule="auto"/>
+        <w:outlineLvl w:val="2"/>
+        <w:rPr>
+          <w:rFonts w:ascii="Helvetica" w:eastAsia="Times New Roman" w:hAnsi="Helvetica" w:cs="Helvetica"/>
+          <w:bCs/>
+          <w:szCs w:val="24"/>
+        </w:rPr>
+      </w:pPr>
+      <w:r>
+        <w:rPr>
+          <w:rFonts w:ascii="Helvetica" w:eastAsia="Times New Roman" w:hAnsi="Helvetica" w:cs="Helvetica"/>
+          <w:bCs/>
+          <w:szCs w:val="24"/>
+        </w:rPr>
+        <w:t>As a runner for my school’s Cross Country team for three years, I became Varsity Co-Captain of the boy’s team</w:t>
       </w:r>
       <w:r>
         <w:rPr>
@@ -1476,19 +1700,24 @@
           <w:bCs/>
           <w:szCs w:val="24"/>
         </w:rPr>
-        <w:t>decided to host a “mini” version of HackNA later this year in May specifically for beginners and middle school students.</w:t>
-      </w:r>
-    </w:p>
-    <w:p>
-      <w:pPr>
-        <w:spacing w:after="0" w:line="276" w:lineRule="auto"/>
-        <w:outlineLvl w:val="2"/>
-        <w:rPr>
-          <w:rFonts w:ascii="Helvetica" w:eastAsia="Times New Roman" w:hAnsi="Helvetica" w:cs="Helvetica"/>
-          <w:bCs/>
-          <w:szCs w:val="24"/>
-        </w:rPr>
-      </w:pPr>
+        <w:t xml:space="preserve">this past season. My responsibilities as Co-Captain included leading </w:t>
+      </w:r>
+      <w:r>
+        <w:rPr>
+          <w:rFonts w:ascii="Helvetica" w:eastAsia="Times New Roman" w:hAnsi="Helvetica" w:cs="Helvetica"/>
+          <w:bCs/>
+          <w:szCs w:val="24"/>
+        </w:rPr>
+        <w:t>almost</w:t>
+      </w:r>
+      <w:r>
+        <w:rPr>
+          <w:rFonts w:ascii="Helvetica" w:eastAsia="Times New Roman" w:hAnsi="Helvetica" w:cs="Helvetica"/>
+          <w:bCs/>
+          <w:szCs w:val="24"/>
+        </w:rPr>
+        <w:t xml:space="preserve"> a hundred teammates during practice and meets as well as helping newer members of the team become accustomed to the intense workload the sport carries.</w:t>
+      </w:r>
     </w:p>
     <w:p>
       <w:pPr>
@@ -1501,220 +1730,25 @@
           <w:szCs w:val="24"/>
         </w:rPr>
       </w:pPr>
-      <w:r>
+    </w:p>
+    <w:p>
+      <w:pPr>
+        <w:spacing w:after="0" w:line="276" w:lineRule="auto"/>
+        <w:outlineLvl w:val="2"/>
         <w:rPr>
           <w:rFonts w:ascii="Helvetica" w:eastAsia="Times New Roman" w:hAnsi="Helvetica" w:cs="Helvetica"/>
           <w:b/>
           <w:bCs/>
           <w:szCs w:val="24"/>
         </w:rPr>
-        <w:t>Code One</w:t>
-      </w:r>
-    </w:p>
-    <w:p>
-      <w:pPr>
-        <w:spacing w:after="0" w:line="276" w:lineRule="auto"/>
-        <w:outlineLvl w:val="2"/>
-        <w:rPr>
-          <w:rFonts w:ascii="Helvetica" w:eastAsia="Times New Roman" w:hAnsi="Helvetica" w:cs="Helvetica"/>
-          <w:bCs/>
-          <w:szCs w:val="24"/>
-        </w:rPr>
-      </w:pPr>
-      <w:r>
-        <w:rPr>
-          <w:rFonts w:ascii="Helvetica" w:eastAsia="Times New Roman" w:hAnsi="Helvetica" w:cs="Helvetica"/>
-          <w:bCs/>
-          <w:szCs w:val="24"/>
-        </w:rPr>
-        <w:t xml:space="preserve">After competing </w:t>
-      </w:r>
-      <w:r>
-        <w:rPr>
-          <w:rFonts w:ascii="Helvetica" w:eastAsia="Times New Roman" w:hAnsi="Helvetica" w:cs="Helvetica"/>
-          <w:bCs/>
-          <w:szCs w:val="24"/>
-        </w:rPr>
-        <w:t>in</w:t>
-      </w:r>
-      <w:r>
-        <w:rPr>
-          <w:rFonts w:ascii="Helvetica" w:eastAsia="Times New Roman" w:hAnsi="Helvetica" w:cs="Helvetica"/>
-          <w:bCs/>
-          <w:szCs w:val="24"/>
-        </w:rPr>
-        <w:t xml:space="preserve"> numerous computer science </w:t>
-      </w:r>
-      <w:r>
-        <w:rPr>
-          <w:rFonts w:ascii="Helvetica" w:eastAsia="Times New Roman" w:hAnsi="Helvetica" w:cs="Helvetica"/>
-          <w:bCs/>
-          <w:szCs w:val="24"/>
-        </w:rPr>
-        <w:t xml:space="preserve">and STEM-related </w:t>
-      </w:r>
-      <w:r>
-        <w:rPr>
-          <w:rFonts w:ascii="Helvetica" w:eastAsia="Times New Roman" w:hAnsi="Helvetica" w:cs="Helvetica"/>
-          <w:bCs/>
-          <w:szCs w:val="24"/>
-        </w:rPr>
-        <w:t xml:space="preserve">events around my community, I noticed that not everyone was represented—many people were lacking the resources to beginning exploring as I did. In response, I founded Code One, an organization centered around increasing </w:t>
-      </w:r>
-      <w:r>
-        <w:rPr>
-          <w:rFonts w:ascii="Helvetica" w:eastAsia="Times New Roman" w:hAnsi="Helvetica" w:cs="Helvetica"/>
-          <w:bCs/>
-          <w:szCs w:val="24"/>
-        </w:rPr>
-        <w:t>computer science exposure in my community</w:t>
-      </w:r>
-      <w:r>
-        <w:rPr>
-          <w:rFonts w:ascii="Helvetica" w:eastAsia="Times New Roman" w:hAnsi="Helvetica" w:cs="Helvetica"/>
-          <w:bCs/>
-          <w:szCs w:val="24"/>
-        </w:rPr>
-        <w:t xml:space="preserve">. Partnered with Millvale Community Library, Code One organizes programming lessons in public locations every week after school for middle and high school students. </w:t>
-      </w:r>
-      <w:r>
-        <w:rPr>
-          <w:rFonts w:ascii="Helvetica" w:eastAsia="Times New Roman" w:hAnsi="Helvetica" w:cs="Helvetica"/>
-          <w:bCs/>
-          <w:szCs w:val="24"/>
-        </w:rPr>
-        <w:t>Lessons first begin with Scratch, a simple drag and drop programming language designed to familiarize students with computer logic</w:t>
-      </w:r>
-      <w:r>
-        <w:rPr>
-          <w:rFonts w:ascii="Helvetica" w:eastAsia="Times New Roman" w:hAnsi="Helvetica" w:cs="Helvetica"/>
-          <w:bCs/>
-          <w:szCs w:val="24"/>
-        </w:rPr>
-        <w:t>, and</w:t>
-      </w:r>
-      <w:r>
-        <w:rPr>
-          <w:rFonts w:ascii="Helvetica" w:eastAsia="Times New Roman" w:hAnsi="Helvetica" w:cs="Helvetica"/>
-          <w:bCs/>
-          <w:szCs w:val="24"/>
-        </w:rPr>
-        <w:t xml:space="preserve"> then progress onto Python, a versatile language with easy-to-learn syntax.</w:t>
-      </w:r>
-    </w:p>
-    <w:p>
-      <w:pPr>
-        <w:spacing w:after="0" w:line="276" w:lineRule="auto"/>
-        <w:outlineLvl w:val="2"/>
-        <w:rPr>
-          <w:rFonts w:ascii="Helvetica" w:eastAsia="Times New Roman" w:hAnsi="Helvetica" w:cs="Helvetica"/>
-          <w:bCs/>
-          <w:szCs w:val="24"/>
-        </w:rPr>
-      </w:pPr>
-    </w:p>
-    <w:p>
-      <w:pPr>
-        <w:spacing w:after="0" w:line="276" w:lineRule="auto"/>
-        <w:outlineLvl w:val="2"/>
+      </w:pPr>
+      <w:r>
         <w:rPr>
           <w:rFonts w:ascii="Helvetica" w:eastAsia="Times New Roman" w:hAnsi="Helvetica" w:cs="Helvetica"/>
           <w:b/>
           <w:bCs/>
           <w:szCs w:val="24"/>
         </w:rPr>
-      </w:pPr>
-      <w:r>
-        <w:rPr>
-          <w:rFonts w:ascii="Helvetica" w:eastAsia="Times New Roman" w:hAnsi="Helvetica" w:cs="Helvetica"/>
-          <w:b/>
-          <w:bCs/>
-          <w:szCs w:val="24"/>
-        </w:rPr>
-        <w:t>Cross Country</w:t>
-      </w:r>
-    </w:p>
-    <w:p>
-      <w:pPr>
-        <w:spacing w:after="0" w:line="276" w:lineRule="auto"/>
-        <w:outlineLvl w:val="2"/>
-        <w:rPr>
-          <w:rFonts w:ascii="Helvetica" w:eastAsia="Times New Roman" w:hAnsi="Helvetica" w:cs="Helvetica"/>
-          <w:bCs/>
-          <w:szCs w:val="24"/>
-        </w:rPr>
-      </w:pPr>
-      <w:r>
-        <w:rPr>
-          <w:rFonts w:ascii="Helvetica" w:eastAsia="Times New Roman" w:hAnsi="Helvetica" w:cs="Helvetica"/>
-          <w:bCs/>
-          <w:szCs w:val="24"/>
-        </w:rPr>
-        <w:t>As a runner for my school’s Cross Country team for three years, I became Varsity Co-Captain of the boy’s team</w:t>
-      </w:r>
-      <w:r>
-        <w:rPr>
-          <w:rFonts w:ascii="Helvetica" w:eastAsia="Times New Roman" w:hAnsi="Helvetica" w:cs="Helvetica"/>
-          <w:bCs/>
-          <w:szCs w:val="24"/>
-        </w:rPr>
-        <w:t xml:space="preserve"> </w:t>
-      </w:r>
-      <w:r>
-        <w:rPr>
-          <w:rFonts w:ascii="Helvetica" w:eastAsia="Times New Roman" w:hAnsi="Helvetica" w:cs="Helvetica"/>
-          <w:bCs/>
-          <w:szCs w:val="24"/>
-        </w:rPr>
-        <w:t xml:space="preserve">this past season. My responsibilities as Co-Captain included leading </w:t>
-      </w:r>
-      <w:r>
-        <w:rPr>
-          <w:rFonts w:ascii="Helvetica" w:eastAsia="Times New Roman" w:hAnsi="Helvetica" w:cs="Helvetica"/>
-          <w:bCs/>
-          <w:szCs w:val="24"/>
-        </w:rPr>
-        <w:t>almost</w:t>
-      </w:r>
-      <w:r>
-        <w:rPr>
-          <w:rFonts w:ascii="Helvetica" w:eastAsia="Times New Roman" w:hAnsi="Helvetica" w:cs="Helvetica"/>
-          <w:bCs/>
-          <w:szCs w:val="24"/>
-        </w:rPr>
-        <w:t xml:space="preserve"> a hundred teammates during practice and meets as well as helping newer members of the team become accustomed to the intense workload the sport carries.</w:t>
-      </w:r>
-    </w:p>
-    <w:p>
-      <w:pPr>
-        <w:spacing w:after="0" w:line="276" w:lineRule="auto"/>
-        <w:outlineLvl w:val="2"/>
-        <w:rPr>
-          <w:rFonts w:ascii="Helvetica" w:eastAsia="Times New Roman" w:hAnsi="Helvetica" w:cs="Helvetica"/>
-          <w:b/>
-          <w:bCs/>
-          <w:szCs w:val="24"/>
-        </w:rPr>
-      </w:pPr>
-    </w:p>
-    <w:p>
-      <w:pPr>
-        <w:spacing w:after="0" w:line="276" w:lineRule="auto"/>
-        <w:outlineLvl w:val="2"/>
-        <w:rPr>
-          <w:rFonts w:ascii="Helvetica" w:eastAsia="Times New Roman" w:hAnsi="Helvetica" w:cs="Helvetica"/>
-          <w:b/>
-          <w:bCs/>
-          <w:szCs w:val="24"/>
-        </w:rPr>
-      </w:pPr>
-      <w:r>
-        <w:rPr>
-          <w:rFonts w:ascii="Helvetica" w:eastAsia="Times New Roman" w:hAnsi="Helvetica" w:cs="Helvetica"/>
-          <w:b/>
-          <w:bCs/>
-          <w:szCs w:val="24"/>
-        </w:rPr>
         <w:t>Leap@CMU Teaching Assistant</w:t>
       </w:r>
     </w:p>
@@ -1734,7 +1768,16 @@
           <w:bCs/>
           <w:szCs w:val="24"/>
         </w:rPr>
-        <w:t>Leap@CMU is an intensive, seven-week summer camp for high school students. Held at Carnegie Mellon University, Leap allows students to explore computer science and mathematics in a fun and engaging environment. After participating in 2015, I returned as a Teaching A</w:t>
+        <w:t xml:space="preserve">Leap@CMU is an intensive, seven-week summer camp for high school students. Held at Carnegie Mellon University, Leap allows students to explore computer science and mathematics in a fun and engaging environment. After participating in 2015, I returned as a Teaching </w:t>
+      </w:r>
+      <w:r>
+        <w:rPr>
+          <w:rFonts w:ascii="Helvetica" w:eastAsia="Times New Roman" w:hAnsi="Helvetica" w:cs="Helvetica"/>
+          <w:bCs/>
+          <w:szCs w:val="24"/>
+        </w:rPr>
+        <w:lastRenderedPageBreak/>
+        <w:t>A</w:t>
       </w:r>
       <w:r>
         <w:rPr>

</xml_diff>

<commit_message>
added computer club and science club
</commit_message>
<xml_diff>
--- a/assets/SpellChecker.docx
+++ b/assets/SpellChecker.docx
@@ -7,7 +7,7 @@
         <w:spacing w:after="0" w:line="276" w:lineRule="auto"/>
         <w:outlineLvl w:val="2"/>
         <w:rPr>
-          <w:rFonts w:ascii="Helvetica" w:eastAsia="Times New Roman" w:hAnsi="Helvetica" w:cs="Helvetica"/>
+          <w:rFonts w:ascii="Arial" w:eastAsia="Times New Roman" w:hAnsi="Arial" w:cs="Arial"/>
           <w:b/>
           <w:bCs/>
           <w:sz w:val="24"/>
@@ -16,7 +16,7 @@
       </w:pPr>
       <w:r>
         <w:rPr>
-          <w:rFonts w:ascii="Helvetica" w:eastAsia="Times New Roman" w:hAnsi="Helvetica" w:cs="Helvetica"/>
+          <w:rFonts w:ascii="Arial" w:eastAsia="Times New Roman" w:hAnsi="Arial" w:cs="Arial"/>
           <w:b/>
           <w:bCs/>
           <w:sz w:val="24"/>
@@ -30,15 +30,15 @@
         <w:spacing w:after="0" w:line="276" w:lineRule="auto"/>
         <w:outlineLvl w:val="2"/>
         <w:rPr>
-          <w:rFonts w:ascii="Helvetica" w:eastAsia="Times New Roman" w:hAnsi="Helvetica" w:cs="Helvetica"/>
-          <w:bCs/>
-          <w:sz w:val="24"/>
-          <w:szCs w:val="24"/>
-        </w:rPr>
-      </w:pPr>
-      <w:r>
-        <w:rPr>
-          <w:rFonts w:ascii="Helvetica" w:eastAsia="Times New Roman" w:hAnsi="Helvetica" w:cs="Helvetica"/>
+          <w:rFonts w:ascii="Arial" w:eastAsia="Times New Roman" w:hAnsi="Arial" w:cs="Arial"/>
+          <w:bCs/>
+          <w:sz w:val="24"/>
+          <w:szCs w:val="24"/>
+        </w:rPr>
+      </w:pPr>
+      <w:r>
+        <w:rPr>
+          <w:rFonts w:ascii="Arial" w:eastAsia="Times New Roman" w:hAnsi="Arial" w:cs="Arial"/>
           <w:bCs/>
           <w:sz w:val="24"/>
           <w:szCs w:val="24"/>
@@ -51,7 +51,7 @@
         <w:spacing w:after="0" w:line="276" w:lineRule="auto"/>
         <w:outlineLvl w:val="2"/>
         <w:rPr>
-          <w:rFonts w:ascii="Helvetica" w:eastAsia="Times New Roman" w:hAnsi="Helvetica" w:cs="Helvetica"/>
+          <w:rFonts w:ascii="Arial" w:eastAsia="Times New Roman" w:hAnsi="Arial" w:cs="Arial"/>
           <w:bCs/>
           <w:sz w:val="24"/>
           <w:szCs w:val="24"/>
@@ -63,14 +63,14 @@
         <w:pStyle w:val="Heading3"/>
         <w:spacing w:before="0" w:beforeAutospacing="0" w:after="150" w:afterAutospacing="0" w:line="276" w:lineRule="auto"/>
         <w:rPr>
-          <w:rFonts w:ascii="Helvetica" w:hAnsi="Helvetica" w:cs="Helvetica"/>
-          <w:sz w:val="24"/>
-          <w:szCs w:val="24"/>
-        </w:rPr>
-      </w:pPr>
-      <w:r>
-        <w:rPr>
-          <w:rFonts w:ascii="Helvetica" w:hAnsi="Helvetica" w:cs="Helvetica"/>
+          <w:rFonts w:ascii="Arial" w:hAnsi="Arial" w:cs="Arial"/>
+          <w:sz w:val="24"/>
+          <w:szCs w:val="24"/>
+        </w:rPr>
+      </w:pPr>
+      <w:r>
+        <w:rPr>
+          <w:rFonts w:ascii="Arial" w:hAnsi="Arial" w:cs="Arial"/>
           <w:sz w:val="24"/>
           <w:szCs w:val="24"/>
         </w:rPr>
@@ -82,15 +82,15 @@
         <w:spacing w:after="0" w:line="276" w:lineRule="auto"/>
         <w:outlineLvl w:val="2"/>
         <w:rPr>
-          <w:rFonts w:ascii="Helvetica" w:eastAsia="Times New Roman" w:hAnsi="Helvetica" w:cs="Helvetica"/>
-          <w:bCs/>
-          <w:sz w:val="24"/>
-          <w:szCs w:val="24"/>
-        </w:rPr>
-      </w:pPr>
-      <w:r>
-        <w:rPr>
-          <w:rFonts w:ascii="Helvetica" w:eastAsia="Times New Roman" w:hAnsi="Helvetica" w:cs="Helvetica"/>
+          <w:rFonts w:ascii="Arial" w:eastAsia="Times New Roman" w:hAnsi="Arial" w:cs="Arial"/>
+          <w:bCs/>
+          <w:sz w:val="24"/>
+          <w:szCs w:val="24"/>
+        </w:rPr>
+      </w:pPr>
+      <w:r>
+        <w:rPr>
+          <w:rFonts w:ascii="Arial" w:eastAsia="Times New Roman" w:hAnsi="Arial" w:cs="Arial"/>
           <w:bCs/>
           <w:sz w:val="24"/>
           <w:szCs w:val="24"/>
@@ -99,7 +99,7 @@
       </w:r>
       <w:r>
         <w:rPr>
-          <w:rFonts w:ascii="Helvetica" w:eastAsia="Times New Roman" w:hAnsi="Helvetica" w:cs="Helvetica"/>
+          <w:rFonts w:ascii="Arial" w:eastAsia="Times New Roman" w:hAnsi="Arial" w:cs="Arial"/>
           <w:bCs/>
           <w:sz w:val="24"/>
           <w:szCs w:val="24"/>
@@ -108,7 +108,7 @@
       </w:r>
       <w:r>
         <w:rPr>
-          <w:rFonts w:ascii="Helvetica" w:hAnsi="Helvetica" w:cs="Helvetica"/>
+          <w:rFonts w:ascii="Arial" w:hAnsi="Arial" w:cs="Arial"/>
           <w:sz w:val="24"/>
           <w:szCs w:val="24"/>
           <w:shd w:val="clear" w:color="auto" w:fill="FFFFFF"/>
@@ -117,7 +117,7 @@
       </w:r>
       <w:r>
         <w:rPr>
-          <w:rFonts w:ascii="Helvetica" w:eastAsia="Times New Roman" w:hAnsi="Helvetica" w:cs="Helvetica"/>
+          <w:rFonts w:ascii="Arial" w:eastAsia="Times New Roman" w:hAnsi="Arial" w:cs="Arial"/>
           <w:bCs/>
           <w:sz w:val="24"/>
           <w:szCs w:val="24"/>
@@ -126,7 +126,7 @@
       </w:r>
       <w:r>
         <w:rPr>
-          <w:rFonts w:ascii="Helvetica" w:eastAsia="Times New Roman" w:hAnsi="Helvetica" w:cs="Helvetica"/>
+          <w:rFonts w:ascii="Arial" w:eastAsia="Times New Roman" w:hAnsi="Arial" w:cs="Arial"/>
           <w:bCs/>
           <w:sz w:val="24"/>
           <w:szCs w:val="24"/>
@@ -139,7 +139,7 @@
         <w:spacing w:after="0" w:line="276" w:lineRule="auto"/>
         <w:outlineLvl w:val="2"/>
         <w:rPr>
-          <w:rFonts w:ascii="Helvetica" w:eastAsia="Times New Roman" w:hAnsi="Helvetica" w:cs="Helvetica"/>
+          <w:rFonts w:ascii="Arial" w:eastAsia="Times New Roman" w:hAnsi="Arial" w:cs="Arial"/>
           <w:bCs/>
           <w:sz w:val="24"/>
           <w:szCs w:val="24"/>
@@ -151,14 +151,14 @@
         <w:pStyle w:val="Heading3"/>
         <w:spacing w:before="0" w:beforeAutospacing="0" w:after="150" w:afterAutospacing="0" w:line="276" w:lineRule="auto"/>
         <w:rPr>
-          <w:rFonts w:ascii="Helvetica" w:hAnsi="Helvetica" w:cs="Helvetica"/>
-          <w:sz w:val="24"/>
-          <w:szCs w:val="24"/>
-        </w:rPr>
-      </w:pPr>
-      <w:r>
-        <w:rPr>
-          <w:rFonts w:ascii="Helvetica" w:hAnsi="Helvetica" w:cs="Helvetica"/>
+          <w:rFonts w:ascii="Arial" w:hAnsi="Arial" w:cs="Arial"/>
+          <w:sz w:val="24"/>
+          <w:szCs w:val="24"/>
+        </w:rPr>
+      </w:pPr>
+      <w:r>
+        <w:rPr>
+          <w:rFonts w:ascii="Arial" w:hAnsi="Arial" w:cs="Arial"/>
           <w:sz w:val="24"/>
           <w:szCs w:val="24"/>
         </w:rPr>
@@ -170,15 +170,15 @@
         <w:spacing w:after="0" w:line="276" w:lineRule="auto"/>
         <w:outlineLvl w:val="2"/>
         <w:rPr>
-          <w:rFonts w:ascii="Helvetica" w:eastAsia="Times New Roman" w:hAnsi="Helvetica" w:cs="Helvetica"/>
-          <w:bCs/>
-          <w:sz w:val="24"/>
-          <w:szCs w:val="24"/>
-        </w:rPr>
-      </w:pPr>
-      <w:r>
-        <w:rPr>
-          <w:rFonts w:ascii="Helvetica" w:eastAsia="Times New Roman" w:hAnsi="Helvetica" w:cs="Helvetica"/>
+          <w:rFonts w:ascii="Arial" w:eastAsia="Times New Roman" w:hAnsi="Arial" w:cs="Arial"/>
+          <w:bCs/>
+          <w:sz w:val="24"/>
+          <w:szCs w:val="24"/>
+        </w:rPr>
+      </w:pPr>
+      <w:r>
+        <w:rPr>
+          <w:rFonts w:ascii="Arial" w:eastAsia="Times New Roman" w:hAnsi="Arial" w:cs="Arial"/>
           <w:bCs/>
           <w:sz w:val="24"/>
           <w:szCs w:val="24"/>
@@ -187,7 +187,7 @@
       </w:r>
       <w:r>
         <w:rPr>
-          <w:rFonts w:ascii="Helvetica" w:eastAsia="Times New Roman" w:hAnsi="Helvetica" w:cs="Helvetica"/>
+          <w:rFonts w:ascii="Arial" w:eastAsia="Times New Roman" w:hAnsi="Arial" w:cs="Arial"/>
           <w:bCs/>
           <w:sz w:val="24"/>
           <w:szCs w:val="24"/>
@@ -196,7 +196,7 @@
       </w:r>
       <w:r>
         <w:rPr>
-          <w:rFonts w:ascii="Helvetica" w:eastAsia="Times New Roman" w:hAnsi="Helvetica" w:cs="Helvetica"/>
+          <w:rFonts w:ascii="Arial" w:eastAsia="Times New Roman" w:hAnsi="Arial" w:cs="Arial"/>
           <w:bCs/>
           <w:sz w:val="24"/>
           <w:szCs w:val="24"/>
@@ -208,15 +208,15 @@
       <w:pPr>
         <w:spacing w:line="276" w:lineRule="auto"/>
         <w:rPr>
-          <w:rFonts w:ascii="Helvetica" w:eastAsia="Times New Roman" w:hAnsi="Helvetica" w:cs="Helvetica"/>
-          <w:bCs/>
-          <w:sz w:val="24"/>
-          <w:szCs w:val="24"/>
-        </w:rPr>
-      </w:pPr>
-      <w:r>
-        <w:rPr>
-          <w:rFonts w:ascii="Helvetica" w:eastAsia="Times New Roman" w:hAnsi="Helvetica" w:cs="Helvetica"/>
+          <w:rFonts w:ascii="Arial" w:eastAsia="Times New Roman" w:hAnsi="Arial" w:cs="Arial"/>
+          <w:bCs/>
+          <w:sz w:val="24"/>
+          <w:szCs w:val="24"/>
+        </w:rPr>
+      </w:pPr>
+      <w:r>
+        <w:rPr>
+          <w:rFonts w:ascii="Arial" w:eastAsia="Times New Roman" w:hAnsi="Arial" w:cs="Arial"/>
           <w:bCs/>
           <w:sz w:val="24"/>
           <w:szCs w:val="24"/>
@@ -229,7 +229,7 @@
         <w:pStyle w:val="Heading3"/>
         <w:spacing w:before="0" w:beforeAutospacing="0" w:after="150" w:afterAutospacing="0" w:line="276" w:lineRule="auto"/>
         <w:rPr>
-          <w:rFonts w:ascii="Helvetica" w:hAnsi="Helvetica" w:cs="Helvetica"/>
+          <w:rFonts w:ascii="Arial" w:hAnsi="Arial" w:cs="Arial"/>
           <w:sz w:val="24"/>
           <w:szCs w:val="24"/>
         </w:rPr>
@@ -237,7 +237,7 @@
       <w:proofErr w:type="spellStart"/>
       <w:r>
         <w:rPr>
-          <w:rFonts w:ascii="Helvetica" w:hAnsi="Helvetica" w:cs="Helvetica"/>
+          <w:rFonts w:ascii="Arial" w:hAnsi="Arial" w:cs="Arial"/>
           <w:sz w:val="24"/>
           <w:szCs w:val="24"/>
         </w:rPr>
@@ -247,7 +247,7 @@
       <w:proofErr w:type="spellEnd"/>
       <w:r>
         <w:rPr>
-          <w:rFonts w:ascii="Helvetica" w:hAnsi="Helvetica" w:cs="Helvetica"/>
+          <w:rFonts w:ascii="Arial" w:hAnsi="Arial" w:cs="Arial"/>
           <w:sz w:val="24"/>
           <w:szCs w:val="24"/>
         </w:rPr>
@@ -259,7 +259,7 @@
         <w:pStyle w:val="Heading3"/>
         <w:spacing w:before="0" w:beforeAutospacing="0" w:after="150" w:afterAutospacing="0" w:line="276" w:lineRule="auto"/>
         <w:rPr>
-          <w:rFonts w:ascii="Helvetica" w:hAnsi="Helvetica" w:cs="Helvetica"/>
+          <w:rFonts w:ascii="Arial" w:hAnsi="Arial" w:cs="Arial"/>
           <w:b w:val="0"/>
           <w:sz w:val="24"/>
           <w:szCs w:val="24"/>
@@ -268,7 +268,7 @@
       <w:proofErr w:type="spellStart"/>
       <w:r>
         <w:rPr>
-          <w:rFonts w:ascii="Helvetica" w:hAnsi="Helvetica" w:cs="Helvetica"/>
+          <w:rFonts w:ascii="Arial" w:hAnsi="Arial" w:cs="Arial"/>
           <w:b w:val="0"/>
           <w:sz w:val="24"/>
           <w:szCs w:val="24"/>
@@ -278,7 +278,7 @@
       <w:proofErr w:type="spellEnd"/>
       <w:r>
         <w:rPr>
-          <w:rFonts w:ascii="Helvetica" w:hAnsi="Helvetica" w:cs="Helvetica"/>
+          <w:rFonts w:ascii="Arial" w:hAnsi="Arial" w:cs="Arial"/>
           <w:b w:val="0"/>
           <w:sz w:val="24"/>
           <w:szCs w:val="24"/>
@@ -291,7 +291,7 @@
         <w:pStyle w:val="Heading3"/>
         <w:spacing w:before="0" w:beforeAutospacing="0" w:after="150" w:afterAutospacing="0" w:line="276" w:lineRule="auto"/>
         <w:rPr>
-          <w:rFonts w:ascii="Helvetica" w:hAnsi="Helvetica" w:cs="Helvetica"/>
+          <w:rFonts w:ascii="Arial" w:hAnsi="Arial" w:cs="Arial"/>
           <w:sz w:val="24"/>
           <w:szCs w:val="24"/>
         </w:rPr>
@@ -302,14 +302,14 @@
         <w:pStyle w:val="Heading3"/>
         <w:spacing w:before="0" w:beforeAutospacing="0" w:after="150" w:afterAutospacing="0" w:line="276" w:lineRule="auto"/>
         <w:rPr>
-          <w:rFonts w:ascii="Helvetica" w:hAnsi="Helvetica" w:cs="Helvetica"/>
-          <w:sz w:val="24"/>
-          <w:szCs w:val="24"/>
-        </w:rPr>
-      </w:pPr>
-      <w:r>
-        <w:rPr>
-          <w:rFonts w:ascii="Helvetica" w:hAnsi="Helvetica" w:cs="Helvetica"/>
+          <w:rFonts w:ascii="Arial" w:hAnsi="Arial" w:cs="Arial"/>
+          <w:sz w:val="24"/>
+          <w:szCs w:val="24"/>
+        </w:rPr>
+      </w:pPr>
+      <w:r>
+        <w:rPr>
+          <w:rFonts w:ascii="Arial" w:hAnsi="Arial" w:cs="Arial"/>
           <w:sz w:val="24"/>
           <w:szCs w:val="24"/>
         </w:rPr>
@@ -321,7 +321,7 @@
         <w:pStyle w:val="Heading3"/>
         <w:spacing w:before="0" w:beforeAutospacing="0" w:after="150" w:afterAutospacing="0" w:line="276" w:lineRule="auto"/>
         <w:rPr>
-          <w:rFonts w:ascii="Helvetica" w:hAnsi="Helvetica" w:cs="Helvetica"/>
+          <w:rFonts w:ascii="Arial" w:hAnsi="Arial" w:cs="Arial"/>
           <w:b w:val="0"/>
           <w:sz w:val="24"/>
           <w:szCs w:val="24"/>
@@ -329,7 +329,7 @@
       </w:pPr>
       <w:r>
         <w:rPr>
-          <w:rFonts w:ascii="Helvetica" w:hAnsi="Helvetica" w:cs="Helvetica"/>
+          <w:rFonts w:ascii="Arial" w:hAnsi="Arial" w:cs="Arial"/>
           <w:b w:val="0"/>
           <w:sz w:val="24"/>
           <w:szCs w:val="24"/>
@@ -338,7 +338,7 @@
       </w:r>
       <w:r>
         <w:rPr>
-          <w:rFonts w:ascii="Helvetica" w:hAnsi="Helvetica" w:cs="Helvetica"/>
+          <w:rFonts w:ascii="Arial" w:hAnsi="Arial" w:cs="Arial"/>
           <w:b w:val="0"/>
           <w:sz w:val="24"/>
           <w:szCs w:val="24"/>
@@ -347,7 +347,7 @@
       </w:r>
       <w:r>
         <w:rPr>
-          <w:rFonts w:ascii="Helvetica" w:hAnsi="Helvetica" w:cs="Helvetica"/>
+          <w:rFonts w:ascii="Arial" w:hAnsi="Arial" w:cs="Arial"/>
           <w:b w:val="0"/>
           <w:sz w:val="24"/>
           <w:szCs w:val="24"/>
@@ -356,7 +356,7 @@
       </w:r>
       <w:r>
         <w:rPr>
-          <w:rFonts w:ascii="Helvetica" w:hAnsi="Helvetica" w:cs="Helvetica"/>
+          <w:rFonts w:ascii="Arial" w:hAnsi="Arial" w:cs="Arial"/>
           <w:b w:val="0"/>
           <w:sz w:val="24"/>
           <w:szCs w:val="24"/>
@@ -369,7 +369,7 @@
         <w:pStyle w:val="Heading3"/>
         <w:spacing w:before="0" w:beforeAutospacing="0" w:after="150" w:afterAutospacing="0" w:line="276" w:lineRule="auto"/>
         <w:rPr>
-          <w:rFonts w:ascii="Helvetica" w:hAnsi="Helvetica" w:cs="Helvetica"/>
+          <w:rFonts w:ascii="Arial" w:hAnsi="Arial" w:cs="Arial"/>
           <w:sz w:val="24"/>
           <w:szCs w:val="24"/>
         </w:rPr>
@@ -380,7 +380,7 @@
         <w:pStyle w:val="Heading3"/>
         <w:spacing w:before="0" w:beforeAutospacing="0" w:after="150" w:afterAutospacing="0" w:line="276" w:lineRule="auto"/>
         <w:rPr>
-          <w:rFonts w:ascii="Helvetica" w:hAnsi="Helvetica" w:cs="Helvetica"/>
+          <w:rFonts w:ascii="Arial" w:hAnsi="Arial" w:cs="Arial"/>
           <w:sz w:val="24"/>
           <w:szCs w:val="24"/>
         </w:rPr>
@@ -388,7 +388,7 @@
       <w:proofErr w:type="spellStart"/>
       <w:r>
         <w:rPr>
-          <w:rFonts w:ascii="Helvetica" w:hAnsi="Helvetica" w:cs="Helvetica"/>
+          <w:rFonts w:ascii="Arial" w:hAnsi="Arial" w:cs="Arial"/>
           <w:sz w:val="24"/>
           <w:szCs w:val="24"/>
         </w:rPr>
@@ -397,7 +397,7 @@
       <w:proofErr w:type="spellEnd"/>
       <w:r>
         <w:rPr>
-          <w:rFonts w:ascii="Helvetica" w:hAnsi="Helvetica" w:cs="Helvetica"/>
+          <w:rFonts w:ascii="Arial" w:hAnsi="Arial" w:cs="Arial"/>
           <w:sz w:val="24"/>
           <w:szCs w:val="24"/>
         </w:rPr>
@@ -406,7 +406,7 @@
       <w:proofErr w:type="spellStart"/>
       <w:r>
         <w:rPr>
-          <w:rFonts w:ascii="Helvetica" w:hAnsi="Helvetica" w:cs="Helvetica"/>
+          <w:rFonts w:ascii="Arial" w:hAnsi="Arial" w:cs="Arial"/>
           <w:sz w:val="24"/>
           <w:szCs w:val="24"/>
         </w:rPr>
@@ -419,7 +419,7 @@
         <w:pStyle w:val="Heading3"/>
         <w:spacing w:before="0" w:beforeAutospacing="0" w:after="150" w:afterAutospacing="0" w:line="276" w:lineRule="auto"/>
         <w:rPr>
-          <w:rFonts w:ascii="Helvetica" w:hAnsi="Helvetica" w:cs="Helvetica"/>
+          <w:rFonts w:ascii="Arial" w:hAnsi="Arial" w:cs="Arial"/>
           <w:b w:val="0"/>
           <w:sz w:val="24"/>
           <w:szCs w:val="24"/>
@@ -428,7 +428,7 @@
       <w:proofErr w:type="spellStart"/>
       <w:r>
         <w:rPr>
-          <w:rFonts w:ascii="Helvetica" w:hAnsi="Helvetica" w:cs="Helvetica"/>
+          <w:rFonts w:ascii="Arial" w:hAnsi="Arial" w:cs="Arial"/>
           <w:b w:val="0"/>
           <w:sz w:val="24"/>
           <w:szCs w:val="24"/>
@@ -438,7 +438,7 @@
       <w:proofErr w:type="spellEnd"/>
       <w:r>
         <w:rPr>
-          <w:rFonts w:ascii="Helvetica" w:hAnsi="Helvetica" w:cs="Helvetica"/>
+          <w:rFonts w:ascii="Arial" w:hAnsi="Arial" w:cs="Arial"/>
           <w:b w:val="0"/>
           <w:sz w:val="24"/>
           <w:szCs w:val="24"/>
@@ -448,7 +448,7 @@
       <w:proofErr w:type="spellStart"/>
       <w:r>
         <w:rPr>
-          <w:rFonts w:ascii="Helvetica" w:hAnsi="Helvetica" w:cs="Helvetica"/>
+          <w:rFonts w:ascii="Arial" w:hAnsi="Arial" w:cs="Arial"/>
           <w:b w:val="0"/>
           <w:sz w:val="24"/>
           <w:szCs w:val="24"/>
@@ -458,7 +458,7 @@
       <w:proofErr w:type="spellEnd"/>
       <w:r>
         <w:rPr>
-          <w:rFonts w:ascii="Helvetica" w:hAnsi="Helvetica" w:cs="Helvetica"/>
+          <w:rFonts w:ascii="Arial" w:hAnsi="Arial" w:cs="Arial"/>
           <w:b w:val="0"/>
           <w:sz w:val="24"/>
           <w:szCs w:val="24"/>
@@ -468,7 +468,7 @@
       <w:proofErr w:type="spellStart"/>
       <w:r>
         <w:rPr>
-          <w:rFonts w:ascii="Helvetica" w:hAnsi="Helvetica" w:cs="Helvetica"/>
+          <w:rFonts w:ascii="Arial" w:hAnsi="Arial" w:cs="Arial"/>
           <w:b w:val="0"/>
           <w:sz w:val="24"/>
           <w:szCs w:val="24"/>
@@ -478,7 +478,7 @@
       <w:proofErr w:type="spellEnd"/>
       <w:r>
         <w:rPr>
-          <w:rFonts w:ascii="Helvetica" w:hAnsi="Helvetica" w:cs="Helvetica"/>
+          <w:rFonts w:ascii="Arial" w:hAnsi="Arial" w:cs="Arial"/>
           <w:b w:val="0"/>
           <w:sz w:val="24"/>
           <w:szCs w:val="24"/>
@@ -491,7 +491,7 @@
         <w:pStyle w:val="Heading3"/>
         <w:spacing w:before="0" w:beforeAutospacing="0" w:after="150" w:afterAutospacing="0" w:line="276" w:lineRule="auto"/>
         <w:rPr>
-          <w:rFonts w:ascii="Helvetica" w:hAnsi="Helvetica" w:cs="Helvetica"/>
+          <w:rFonts w:ascii="Arial" w:hAnsi="Arial" w:cs="Arial"/>
           <w:sz w:val="24"/>
           <w:szCs w:val="24"/>
         </w:rPr>
@@ -503,14 +503,14 @@
         <w:shd w:val="clear" w:color="auto" w:fill="FFFFFF"/>
         <w:spacing w:before="0" w:beforeAutospacing="0" w:after="150" w:afterAutospacing="0" w:line="276" w:lineRule="auto"/>
         <w:rPr>
-          <w:rFonts w:ascii="Helvetica" w:hAnsi="Helvetica" w:cs="Helvetica"/>
-          <w:sz w:val="24"/>
-          <w:szCs w:val="24"/>
-        </w:rPr>
-      </w:pPr>
-      <w:r>
-        <w:rPr>
-          <w:rFonts w:ascii="Helvetica" w:hAnsi="Helvetica" w:cs="Helvetica"/>
+          <w:rFonts w:ascii="Arial" w:hAnsi="Arial" w:cs="Arial"/>
+          <w:sz w:val="24"/>
+          <w:szCs w:val="24"/>
+        </w:rPr>
+      </w:pPr>
+      <w:r>
+        <w:rPr>
+          <w:rFonts w:ascii="Arial" w:hAnsi="Arial" w:cs="Arial"/>
           <w:sz w:val="24"/>
           <w:szCs w:val="24"/>
         </w:rPr>
@@ -523,7 +523,7 @@
         <w:shd w:val="clear" w:color="auto" w:fill="FFFFFF"/>
         <w:spacing w:before="0" w:beforeAutospacing="0" w:after="150" w:afterAutospacing="0" w:line="276" w:lineRule="auto"/>
         <w:rPr>
-          <w:rFonts w:ascii="Helvetica" w:hAnsi="Helvetica" w:cs="Helvetica"/>
+          <w:rFonts w:ascii="Arial" w:hAnsi="Arial" w:cs="Arial"/>
           <w:b w:val="0"/>
           <w:sz w:val="24"/>
           <w:szCs w:val="24"/>
@@ -531,7 +531,7 @@
       </w:pPr>
       <w:r>
         <w:rPr>
-          <w:rFonts w:ascii="Helvetica" w:hAnsi="Helvetica" w:cs="Helvetica"/>
+          <w:rFonts w:ascii="Arial" w:hAnsi="Arial" w:cs="Arial"/>
           <w:b w:val="0"/>
           <w:sz w:val="24"/>
           <w:szCs w:val="24"/>
@@ -540,7 +540,7 @@
       </w:r>
       <w:r>
         <w:rPr>
-          <w:rFonts w:ascii="Helvetica" w:hAnsi="Helvetica" w:cs="Helvetica"/>
+          <w:rFonts w:ascii="Arial" w:hAnsi="Arial" w:cs="Arial"/>
           <w:b w:val="0"/>
           <w:sz w:val="24"/>
           <w:szCs w:val="24"/>
@@ -549,7 +549,7 @@
       </w:r>
       <w:r>
         <w:rPr>
-          <w:rFonts w:ascii="Helvetica" w:hAnsi="Helvetica" w:cs="Helvetica"/>
+          <w:rFonts w:ascii="Arial" w:hAnsi="Arial" w:cs="Arial"/>
           <w:b w:val="0"/>
           <w:sz w:val="24"/>
           <w:szCs w:val="24"/>
@@ -563,7 +563,7 @@
         <w:shd w:val="clear" w:color="auto" w:fill="FFFFFF"/>
         <w:spacing w:before="0" w:beforeAutospacing="0" w:after="150" w:afterAutospacing="0" w:line="276" w:lineRule="auto"/>
         <w:rPr>
-          <w:rFonts w:ascii="Helvetica" w:hAnsi="Helvetica" w:cs="Helvetica"/>
+          <w:rFonts w:ascii="Arial" w:hAnsi="Arial" w:cs="Arial"/>
           <w:sz w:val="24"/>
           <w:szCs w:val="24"/>
         </w:rPr>
@@ -574,14 +574,14 @@
         <w:pStyle w:val="Heading3"/>
         <w:spacing w:before="0" w:beforeAutospacing="0" w:after="150" w:afterAutospacing="0" w:line="276" w:lineRule="auto"/>
         <w:rPr>
-          <w:rFonts w:ascii="Helvetica" w:hAnsi="Helvetica" w:cs="Helvetica"/>
-          <w:sz w:val="24"/>
-          <w:szCs w:val="24"/>
-        </w:rPr>
-      </w:pPr>
-      <w:r>
-        <w:rPr>
-          <w:rFonts w:ascii="Helvetica" w:hAnsi="Helvetica" w:cs="Helvetica"/>
+          <w:rFonts w:ascii="Arial" w:hAnsi="Arial" w:cs="Arial"/>
+          <w:sz w:val="24"/>
+          <w:szCs w:val="24"/>
+        </w:rPr>
+      </w:pPr>
+      <w:r>
+        <w:rPr>
+          <w:rFonts w:ascii="Arial" w:hAnsi="Arial" w:cs="Arial"/>
           <w:sz w:val="24"/>
           <w:szCs w:val="24"/>
         </w:rPr>
@@ -593,7 +593,7 @@
         <w:pStyle w:val="Heading3"/>
         <w:spacing w:before="0" w:beforeAutospacing="0" w:after="150" w:afterAutospacing="0" w:line="276" w:lineRule="auto"/>
         <w:rPr>
-          <w:rFonts w:ascii="Helvetica" w:hAnsi="Helvetica" w:cs="Helvetica"/>
+          <w:rFonts w:ascii="Arial" w:hAnsi="Arial" w:cs="Arial"/>
           <w:b w:val="0"/>
           <w:sz w:val="24"/>
           <w:szCs w:val="24"/>
@@ -601,7 +601,7 @@
       </w:pPr>
       <w:r>
         <w:rPr>
-          <w:rFonts w:ascii="Helvetica" w:hAnsi="Helvetica" w:cs="Helvetica"/>
+          <w:rFonts w:ascii="Arial" w:hAnsi="Arial" w:cs="Arial"/>
           <w:b w:val="0"/>
           <w:sz w:val="24"/>
           <w:szCs w:val="24"/>
@@ -614,7 +614,7 @@
         <w:pStyle w:val="Heading3"/>
         <w:spacing w:before="0" w:beforeAutospacing="0" w:after="150" w:afterAutospacing="0" w:line="276" w:lineRule="auto"/>
         <w:rPr>
-          <w:rFonts w:ascii="Helvetica" w:hAnsi="Helvetica" w:cs="Helvetica"/>
+          <w:rFonts w:ascii="Arial" w:hAnsi="Arial" w:cs="Arial"/>
           <w:sz w:val="24"/>
           <w:szCs w:val="24"/>
         </w:rPr>
@@ -625,14 +625,14 @@
         <w:pStyle w:val="Heading3"/>
         <w:spacing w:before="0" w:beforeAutospacing="0" w:after="150" w:afterAutospacing="0" w:line="276" w:lineRule="auto"/>
         <w:rPr>
-          <w:rFonts w:ascii="Helvetica" w:hAnsi="Helvetica" w:cs="Helvetica"/>
-          <w:sz w:val="24"/>
-          <w:szCs w:val="24"/>
-        </w:rPr>
-      </w:pPr>
-      <w:r>
-        <w:rPr>
-          <w:rFonts w:ascii="Helvetica" w:hAnsi="Helvetica" w:cs="Helvetica"/>
+          <w:rFonts w:ascii="Arial" w:hAnsi="Arial" w:cs="Arial"/>
+          <w:sz w:val="24"/>
+          <w:szCs w:val="24"/>
+        </w:rPr>
+      </w:pPr>
+      <w:r>
+        <w:rPr>
+          <w:rFonts w:ascii="Arial" w:hAnsi="Arial" w:cs="Arial"/>
           <w:sz w:val="24"/>
           <w:szCs w:val="24"/>
         </w:rPr>
@@ -644,7 +644,7 @@
         <w:pStyle w:val="Heading3"/>
         <w:spacing w:before="0" w:beforeAutospacing="0" w:after="150" w:afterAutospacing="0" w:line="276" w:lineRule="auto"/>
         <w:rPr>
-          <w:rFonts w:ascii="Helvetica" w:hAnsi="Helvetica" w:cs="Helvetica"/>
+          <w:rFonts w:ascii="Arial" w:hAnsi="Arial" w:cs="Arial"/>
           <w:b w:val="0"/>
           <w:sz w:val="24"/>
           <w:szCs w:val="24"/>
@@ -652,7 +652,7 @@
       </w:pPr>
       <w:r>
         <w:rPr>
-          <w:rFonts w:ascii="Helvetica" w:hAnsi="Helvetica" w:cs="Helvetica"/>
+          <w:rFonts w:ascii="Arial" w:hAnsi="Arial" w:cs="Arial"/>
           <w:b w:val="0"/>
           <w:sz w:val="24"/>
           <w:szCs w:val="24"/>
@@ -661,7 +661,7 @@
       </w:r>
       <w:r>
         <w:rPr>
-          <w:rFonts w:ascii="Helvetica" w:hAnsi="Helvetica" w:cs="Helvetica"/>
+          <w:rFonts w:ascii="Arial" w:hAnsi="Arial" w:cs="Arial"/>
           <w:b w:val="0"/>
           <w:sz w:val="24"/>
           <w:szCs w:val="24"/>
@@ -675,7 +675,7 @@
         <w:pStyle w:val="Heading3"/>
         <w:spacing w:before="0" w:beforeAutospacing="0" w:after="150" w:afterAutospacing="0" w:line="276" w:lineRule="auto"/>
         <w:rPr>
-          <w:rFonts w:ascii="Helvetica" w:hAnsi="Helvetica" w:cs="Helvetica"/>
+          <w:rFonts w:ascii="Arial" w:hAnsi="Arial" w:cs="Arial"/>
           <w:sz w:val="24"/>
           <w:szCs w:val="24"/>
         </w:rPr>
@@ -686,14 +686,14 @@
         <w:pStyle w:val="Heading3"/>
         <w:spacing w:before="0" w:beforeAutospacing="0" w:after="150" w:afterAutospacing="0" w:line="276" w:lineRule="auto"/>
         <w:rPr>
-          <w:rFonts w:ascii="Helvetica" w:hAnsi="Helvetica" w:cs="Helvetica"/>
-          <w:sz w:val="24"/>
-          <w:szCs w:val="24"/>
-        </w:rPr>
-      </w:pPr>
-      <w:r>
-        <w:rPr>
-          <w:rFonts w:ascii="Helvetica" w:hAnsi="Helvetica" w:cs="Helvetica"/>
+          <w:rFonts w:ascii="Arial" w:hAnsi="Arial" w:cs="Arial"/>
+          <w:sz w:val="24"/>
+          <w:szCs w:val="24"/>
+        </w:rPr>
+      </w:pPr>
+      <w:r>
+        <w:rPr>
+          <w:rFonts w:ascii="Arial" w:hAnsi="Arial" w:cs="Arial"/>
           <w:sz w:val="24"/>
           <w:szCs w:val="24"/>
         </w:rPr>
@@ -705,7 +705,7 @@
         <w:pStyle w:val="Heading3"/>
         <w:spacing w:before="0" w:beforeAutospacing="0" w:after="150" w:afterAutospacing="0" w:line="276" w:lineRule="auto"/>
         <w:rPr>
-          <w:rFonts w:ascii="Helvetica" w:hAnsi="Helvetica" w:cs="Helvetica"/>
+          <w:rFonts w:ascii="Arial" w:hAnsi="Arial" w:cs="Arial"/>
           <w:b w:val="0"/>
           <w:sz w:val="24"/>
           <w:szCs w:val="24"/>
@@ -713,7 +713,7 @@
       </w:pPr>
       <w:r>
         <w:rPr>
-          <w:rFonts w:ascii="Helvetica" w:hAnsi="Helvetica" w:cs="Helvetica"/>
+          <w:rFonts w:ascii="Arial" w:hAnsi="Arial" w:cs="Arial"/>
           <w:b w:val="0"/>
           <w:sz w:val="24"/>
           <w:szCs w:val="24"/>
@@ -726,7 +726,7 @@
         <w:pStyle w:val="Heading3"/>
         <w:spacing w:before="0" w:beforeAutospacing="0" w:after="150" w:afterAutospacing="0" w:line="276" w:lineRule="auto"/>
         <w:rPr>
-          <w:rFonts w:ascii="Helvetica" w:hAnsi="Helvetica" w:cs="Helvetica"/>
+          <w:rFonts w:ascii="Arial" w:hAnsi="Arial" w:cs="Arial"/>
           <w:sz w:val="24"/>
           <w:szCs w:val="24"/>
         </w:rPr>
@@ -738,14 +738,14 @@
         <w:shd w:val="clear" w:color="auto" w:fill="FFFFFF"/>
         <w:spacing w:before="0" w:beforeAutospacing="0" w:after="150" w:afterAutospacing="0" w:line="276" w:lineRule="auto"/>
         <w:rPr>
-          <w:rFonts w:ascii="Helvetica" w:hAnsi="Helvetica" w:cs="Helvetica"/>
-          <w:sz w:val="24"/>
-          <w:szCs w:val="24"/>
-        </w:rPr>
-      </w:pPr>
-      <w:r>
-        <w:rPr>
-          <w:rFonts w:ascii="Helvetica" w:hAnsi="Helvetica" w:cs="Helvetica"/>
+          <w:rFonts w:ascii="Arial" w:hAnsi="Arial" w:cs="Arial"/>
+          <w:sz w:val="24"/>
+          <w:szCs w:val="24"/>
+        </w:rPr>
+      </w:pPr>
+      <w:r>
+        <w:rPr>
+          <w:rFonts w:ascii="Arial" w:hAnsi="Arial" w:cs="Arial"/>
           <w:sz w:val="24"/>
           <w:szCs w:val="24"/>
         </w:rPr>
@@ -758,7 +758,7 @@
         <w:shd w:val="clear" w:color="auto" w:fill="FFFFFF"/>
         <w:spacing w:before="0" w:beforeAutospacing="0" w:after="150" w:afterAutospacing="0" w:line="276" w:lineRule="auto"/>
         <w:rPr>
-          <w:rFonts w:ascii="Helvetica" w:hAnsi="Helvetica" w:cs="Helvetica"/>
+          <w:rFonts w:ascii="Arial" w:hAnsi="Arial" w:cs="Arial"/>
           <w:b w:val="0"/>
           <w:sz w:val="24"/>
           <w:szCs w:val="24"/>
@@ -766,7 +766,7 @@
       </w:pPr>
       <w:r>
         <w:rPr>
-          <w:rFonts w:ascii="Helvetica" w:hAnsi="Helvetica" w:cs="Helvetica"/>
+          <w:rFonts w:ascii="Arial" w:hAnsi="Arial" w:cs="Arial"/>
           <w:b w:val="0"/>
           <w:sz w:val="24"/>
           <w:szCs w:val="24"/>
@@ -780,7 +780,7 @@
         <w:shd w:val="clear" w:color="auto" w:fill="FFFFFF"/>
         <w:spacing w:before="0" w:beforeAutospacing="0" w:after="150" w:afterAutospacing="0" w:line="276" w:lineRule="auto"/>
         <w:rPr>
-          <w:rFonts w:ascii="Helvetica" w:hAnsi="Helvetica" w:cs="Helvetica"/>
+          <w:rFonts w:ascii="Arial" w:hAnsi="Arial" w:cs="Arial"/>
           <w:sz w:val="24"/>
           <w:szCs w:val="24"/>
         </w:rPr>
@@ -791,14 +791,14 @@
         <w:pStyle w:val="Heading3"/>
         <w:spacing w:before="0" w:beforeAutospacing="0" w:after="150" w:afterAutospacing="0" w:line="276" w:lineRule="auto"/>
         <w:rPr>
-          <w:rFonts w:ascii="Helvetica" w:hAnsi="Helvetica" w:cs="Helvetica"/>
-          <w:sz w:val="24"/>
-          <w:szCs w:val="24"/>
-        </w:rPr>
-      </w:pPr>
-      <w:r>
-        <w:rPr>
-          <w:rFonts w:ascii="Helvetica" w:hAnsi="Helvetica" w:cs="Helvetica"/>
+          <w:rFonts w:ascii="Arial" w:hAnsi="Arial" w:cs="Arial"/>
+          <w:sz w:val="24"/>
+          <w:szCs w:val="24"/>
+        </w:rPr>
+      </w:pPr>
+      <w:r>
+        <w:rPr>
+          <w:rFonts w:ascii="Arial" w:hAnsi="Arial" w:cs="Arial"/>
           <w:sz w:val="24"/>
           <w:szCs w:val="24"/>
         </w:rPr>
@@ -810,7 +810,7 @@
         <w:pStyle w:val="Heading3"/>
         <w:spacing w:before="0" w:beforeAutospacing="0" w:after="150" w:afterAutospacing="0" w:line="276" w:lineRule="auto"/>
         <w:rPr>
-          <w:rFonts w:ascii="Helvetica" w:hAnsi="Helvetica" w:cs="Helvetica"/>
+          <w:rFonts w:ascii="Arial" w:hAnsi="Arial" w:cs="Arial"/>
           <w:b w:val="0"/>
           <w:sz w:val="24"/>
           <w:szCs w:val="24"/>
@@ -818,7 +818,7 @@
       </w:pPr>
       <w:r>
         <w:rPr>
-          <w:rFonts w:ascii="Helvetica" w:hAnsi="Helvetica" w:cs="Helvetica"/>
+          <w:rFonts w:ascii="Arial" w:hAnsi="Arial" w:cs="Arial"/>
           <w:b w:val="0"/>
           <w:sz w:val="24"/>
           <w:szCs w:val="24"/>
@@ -828,16 +828,17 @@
     </w:p>
     <w:p>
       <w:pPr>
-        <w:rPr>
-          <w:rFonts w:ascii="Helvetica" w:eastAsia="Times New Roman" w:hAnsi="Helvetica" w:cs="Helvetica"/>
-          <w:bCs/>
-          <w:sz w:val="24"/>
-          <w:szCs w:val="24"/>
-        </w:rPr>
-      </w:pPr>
-      <w:r>
-        <w:rPr>
-          <w:rFonts w:ascii="Helvetica" w:eastAsia="Times New Roman" w:hAnsi="Helvetica" w:cs="Helvetica"/>
+        <w:spacing w:line="276" w:lineRule="auto"/>
+        <w:rPr>
+          <w:rFonts w:ascii="Arial" w:eastAsia="Times New Roman" w:hAnsi="Arial" w:cs="Arial"/>
+          <w:bCs/>
+          <w:sz w:val="24"/>
+          <w:szCs w:val="24"/>
+        </w:rPr>
+      </w:pPr>
+      <w:r>
+        <w:rPr>
+          <w:rFonts w:ascii="Arial" w:eastAsia="Times New Roman" w:hAnsi="Arial" w:cs="Arial"/>
           <w:bCs/>
           <w:sz w:val="24"/>
           <w:szCs w:val="24"/>
@@ -850,7 +851,7 @@
         <w:spacing w:after="0" w:line="276" w:lineRule="auto"/>
         <w:outlineLvl w:val="2"/>
         <w:rPr>
-          <w:rFonts w:ascii="Helvetica" w:eastAsia="Times New Roman" w:hAnsi="Helvetica" w:cs="Helvetica"/>
+          <w:rFonts w:ascii="Arial" w:eastAsia="Times New Roman" w:hAnsi="Arial" w:cs="Arial"/>
           <w:b/>
           <w:bCs/>
           <w:sz w:val="24"/>
@@ -859,7 +860,7 @@
       </w:pPr>
       <w:r>
         <w:rPr>
-          <w:rFonts w:ascii="Helvetica" w:eastAsia="Times New Roman" w:hAnsi="Helvetica" w:cs="Helvetica"/>
+          <w:rFonts w:ascii="Arial" w:eastAsia="Times New Roman" w:hAnsi="Arial" w:cs="Arial"/>
           <w:b/>
           <w:bCs/>
           <w:sz w:val="24"/>
@@ -874,49 +875,40 @@
         <w:spacing w:after="0" w:line="276" w:lineRule="auto"/>
         <w:outlineLvl w:val="2"/>
         <w:rPr>
-          <w:rFonts w:ascii="Helvetica" w:eastAsia="Times New Roman" w:hAnsi="Helvetica" w:cs="Helvetica"/>
-          <w:bCs/>
-          <w:sz w:val="24"/>
-          <w:szCs w:val="24"/>
-        </w:rPr>
-      </w:pPr>
-      <w:r>
-        <w:rPr>
-          <w:rFonts w:ascii="Helvetica" w:eastAsia="Times New Roman" w:hAnsi="Helvetica" w:cs="Helvetica"/>
-          <w:bCs/>
-          <w:sz w:val="24"/>
-          <w:szCs w:val="24"/>
-        </w:rPr>
-        <w:t>Code One is an organization that I started to increase computer science exposure in my community by offering programming classes. So far, we have had sessions at Millvale Community Library and we plan to hold lessons at more locations in the future! Lessons first begin with Scratch, a simple drag and drop programming language designed to familiarize</w:t>
-      </w:r>
-      <w:r>
-        <w:rPr>
-          <w:rFonts w:ascii="Helvetica" w:eastAsia="Times New Roman" w:hAnsi="Helvetica" w:cs="Helvetica"/>
-          <w:bCs/>
-          <w:sz w:val="24"/>
-          <w:szCs w:val="24"/>
-        </w:rPr>
-        <w:t xml:space="preserve"> students with computer logic. Students then progress onto Python, a versatile language with easy-to-learn syntax.</w:t>
-      </w:r>
-    </w:p>
-    <w:p>
-      <w:pPr>
-        <w:spacing w:after="0" w:line="276" w:lineRule="auto"/>
-        <w:outlineLvl w:val="2"/>
-        <w:rPr>
-          <w:rFonts w:ascii="Helvetica" w:eastAsia="Times New Roman" w:hAnsi="Helvetica" w:cs="Helvetica"/>
-          <w:bCs/>
-          <w:sz w:val="24"/>
-          <w:szCs w:val="24"/>
-        </w:rPr>
-      </w:pPr>
-    </w:p>
-    <w:p>
-      <w:pPr>
-        <w:spacing w:after="0" w:line="276" w:lineRule="auto"/>
-        <w:outlineLvl w:val="2"/>
-        <w:rPr>
-          <w:rFonts w:ascii="Helvetica" w:eastAsia="Times New Roman" w:hAnsi="Helvetica" w:cs="Helvetica"/>
+          <w:rFonts w:ascii="Arial" w:eastAsia="Times New Roman" w:hAnsi="Arial" w:cs="Arial"/>
+          <w:bCs/>
+          <w:sz w:val="24"/>
+          <w:szCs w:val="24"/>
+        </w:rPr>
+      </w:pPr>
+      <w:r>
+        <w:rPr>
+          <w:rFonts w:ascii="Arial" w:eastAsia="Times New Roman" w:hAnsi="Arial" w:cs="Arial"/>
+          <w:bCs/>
+          <w:sz w:val="24"/>
+          <w:szCs w:val="24"/>
+        </w:rPr>
+        <w:t>Code One is an organization that I started to increase computer science exposure in my community by offering programming classes. So far, we have had sessions at Millvale Community Library and we plan to hold lessons at more locations in the future! Lessons first begin with Scratch, a simple drag and drop programming language designed to familiarize students with computer logic. Students then progress onto Python, a versatile language with easy-to-learn syntax.</w:t>
+      </w:r>
+    </w:p>
+    <w:p>
+      <w:pPr>
+        <w:spacing w:after="0" w:line="276" w:lineRule="auto"/>
+        <w:outlineLvl w:val="2"/>
+        <w:rPr>
+          <w:rFonts w:ascii="Arial" w:eastAsia="Times New Roman" w:hAnsi="Arial" w:cs="Arial"/>
+          <w:bCs/>
+          <w:sz w:val="24"/>
+          <w:szCs w:val="24"/>
+        </w:rPr>
+      </w:pPr>
+    </w:p>
+    <w:p>
+      <w:pPr>
+        <w:spacing w:after="0" w:line="276" w:lineRule="auto"/>
+        <w:outlineLvl w:val="2"/>
+        <w:rPr>
+          <w:rFonts w:ascii="Arial" w:eastAsia="Times New Roman" w:hAnsi="Arial" w:cs="Arial"/>
           <w:b/>
           <w:bCs/>
           <w:sz w:val="24"/>
@@ -925,7 +917,7 @@
       </w:pPr>
       <w:r>
         <w:rPr>
-          <w:rFonts w:ascii="Helvetica" w:eastAsia="Times New Roman" w:hAnsi="Helvetica" w:cs="Helvetica"/>
+          <w:rFonts w:ascii="Arial" w:eastAsia="Times New Roman" w:hAnsi="Arial" w:cs="Arial"/>
           <w:b/>
           <w:bCs/>
           <w:sz w:val="24"/>
@@ -939,15 +931,15 @@
         <w:spacing w:after="0" w:line="276" w:lineRule="auto"/>
         <w:outlineLvl w:val="2"/>
         <w:rPr>
-          <w:rFonts w:ascii="Helvetica" w:eastAsia="Times New Roman" w:hAnsi="Helvetica" w:cs="Helvetica"/>
-          <w:bCs/>
-          <w:sz w:val="24"/>
-          <w:szCs w:val="24"/>
-        </w:rPr>
-      </w:pPr>
-      <w:r>
-        <w:rPr>
-          <w:rFonts w:ascii="Helvetica" w:eastAsia="Times New Roman" w:hAnsi="Helvetica" w:cs="Helvetica"/>
+          <w:rFonts w:ascii="Arial" w:eastAsia="Times New Roman" w:hAnsi="Arial" w:cs="Arial"/>
+          <w:bCs/>
+          <w:sz w:val="24"/>
+          <w:szCs w:val="24"/>
+        </w:rPr>
+      </w:pPr>
+      <w:r>
+        <w:rPr>
+          <w:rFonts w:ascii="Arial" w:eastAsia="Times New Roman" w:hAnsi="Arial" w:cs="Arial"/>
           <w:bCs/>
           <w:sz w:val="24"/>
           <w:szCs w:val="24"/>
@@ -957,16 +949,17 @@
     </w:p>
     <w:p>
       <w:pPr>
-        <w:rPr>
-          <w:rFonts w:ascii="Helvetica" w:eastAsia="Times New Roman" w:hAnsi="Helvetica" w:cs="Helvetica"/>
-          <w:bCs/>
-          <w:sz w:val="24"/>
-          <w:szCs w:val="24"/>
-        </w:rPr>
-      </w:pPr>
-      <w:r>
-        <w:rPr>
-          <w:rFonts w:ascii="Helvetica" w:eastAsia="Times New Roman" w:hAnsi="Helvetica" w:cs="Helvetica"/>
+        <w:spacing w:line="276" w:lineRule="auto"/>
+        <w:rPr>
+          <w:rFonts w:ascii="Arial" w:eastAsia="Times New Roman" w:hAnsi="Arial" w:cs="Arial"/>
+          <w:bCs/>
+          <w:sz w:val="24"/>
+          <w:szCs w:val="24"/>
+        </w:rPr>
+      </w:pPr>
+      <w:r>
+        <w:rPr>
+          <w:rFonts w:ascii="Arial" w:eastAsia="Times New Roman" w:hAnsi="Arial" w:cs="Arial"/>
           <w:bCs/>
           <w:sz w:val="24"/>
           <w:szCs w:val="24"/>
@@ -979,7 +972,7 @@
         <w:spacing w:after="0" w:line="276" w:lineRule="auto"/>
         <w:outlineLvl w:val="2"/>
         <w:rPr>
-          <w:rFonts w:ascii="Helvetica" w:eastAsia="Times New Roman" w:hAnsi="Helvetica" w:cs="Helvetica"/>
+          <w:rFonts w:ascii="Arial" w:eastAsia="Times New Roman" w:hAnsi="Arial" w:cs="Arial"/>
           <w:b/>
           <w:bCs/>
           <w:sz w:val="32"/>
@@ -988,7 +981,7 @@
       </w:pPr>
       <w:r>
         <w:rPr>
-          <w:rFonts w:ascii="Helvetica" w:eastAsia="Times New Roman" w:hAnsi="Helvetica" w:cs="Helvetica"/>
+          <w:rFonts w:ascii="Arial" w:eastAsia="Times New Roman" w:hAnsi="Arial" w:cs="Arial"/>
           <w:b/>
           <w:bCs/>
           <w:sz w:val="32"/>
@@ -1003,18 +996,18 @@
         <w:spacing w:after="0" w:line="276" w:lineRule="auto"/>
         <w:outlineLvl w:val="2"/>
         <w:rPr>
-          <w:rFonts w:ascii="Helvetica" w:eastAsia="Times New Roman" w:hAnsi="Helvetica" w:cs="Helvetica"/>
-          <w:bCs/>
-          <w:szCs w:val="24"/>
-        </w:rPr>
-      </w:pPr>
-    </w:p>
-    <w:p>
-      <w:pPr>
-        <w:spacing w:after="0" w:line="276" w:lineRule="auto"/>
-        <w:outlineLvl w:val="2"/>
-        <w:rPr>
-          <w:rFonts w:ascii="Helvetica" w:eastAsia="Times New Roman" w:hAnsi="Helvetica" w:cs="Helvetica"/>
+          <w:rFonts w:ascii="Arial" w:eastAsia="Times New Roman" w:hAnsi="Arial" w:cs="Arial"/>
+          <w:bCs/>
+          <w:szCs w:val="24"/>
+        </w:rPr>
+      </w:pPr>
+    </w:p>
+    <w:p>
+      <w:pPr>
+        <w:spacing w:after="0" w:line="276" w:lineRule="auto"/>
+        <w:outlineLvl w:val="2"/>
+        <w:rPr>
+          <w:rFonts w:ascii="Arial" w:eastAsia="Times New Roman" w:hAnsi="Arial" w:cs="Arial"/>
           <w:b/>
           <w:bCs/>
           <w:szCs w:val="24"/>
@@ -1022,7 +1015,7 @@
       </w:pPr>
       <w:r>
         <w:rPr>
-          <w:rFonts w:ascii="Helvetica" w:eastAsia="Times New Roman" w:hAnsi="Helvetica" w:cs="Helvetica"/>
+          <w:rFonts w:ascii="Arial" w:eastAsia="Times New Roman" w:hAnsi="Arial" w:cs="Arial"/>
           <w:b/>
           <w:bCs/>
           <w:szCs w:val="24"/>
@@ -1035,14 +1028,14 @@
         <w:spacing w:after="0" w:line="276" w:lineRule="auto"/>
         <w:outlineLvl w:val="2"/>
         <w:rPr>
-          <w:rFonts w:ascii="Helvetica" w:eastAsia="Times New Roman" w:hAnsi="Helvetica" w:cs="Helvetica"/>
-          <w:bCs/>
-          <w:szCs w:val="24"/>
-        </w:rPr>
-      </w:pPr>
-      <w:r>
-        <w:rPr>
-          <w:rFonts w:ascii="Helvetica" w:eastAsia="Times New Roman" w:hAnsi="Helvetica" w:cs="Helvetica"/>
+          <w:rFonts w:ascii="Arial" w:eastAsia="Times New Roman" w:hAnsi="Arial" w:cs="Arial"/>
+          <w:bCs/>
+          <w:szCs w:val="24"/>
+        </w:rPr>
+      </w:pPr>
+      <w:r>
+        <w:rPr>
+          <w:rFonts w:ascii="Arial" w:eastAsia="Times New Roman" w:hAnsi="Arial" w:cs="Arial"/>
           <w:bCs/>
           <w:szCs w:val="24"/>
         </w:rPr>
@@ -1050,7 +1043,7 @@
       </w:r>
       <w:r>
         <w:rPr>
-          <w:rFonts w:ascii="Helvetica" w:eastAsia="Times New Roman" w:hAnsi="Helvetica" w:cs="Helvetica"/>
+          <w:rFonts w:ascii="Arial" w:eastAsia="Times New Roman" w:hAnsi="Arial" w:cs="Arial"/>
           <w:bCs/>
           <w:szCs w:val="24"/>
         </w:rPr>
@@ -1058,7 +1051,7 @@
       </w:r>
       <w:r>
         <w:rPr>
-          <w:rFonts w:ascii="Helvetica" w:eastAsia="Times New Roman" w:hAnsi="Helvetica" w:cs="Helvetica"/>
+          <w:rFonts w:ascii="Arial" w:eastAsia="Times New Roman" w:hAnsi="Arial" w:cs="Arial"/>
           <w:bCs/>
           <w:szCs w:val="24"/>
         </w:rPr>
@@ -1066,7 +1059,7 @@
       </w:r>
       <w:r>
         <w:rPr>
-          <w:rFonts w:ascii="Helvetica" w:eastAsia="Times New Roman" w:hAnsi="Helvetica" w:cs="Helvetica"/>
+          <w:rFonts w:ascii="Arial" w:eastAsia="Times New Roman" w:hAnsi="Arial" w:cs="Arial"/>
           <w:bCs/>
           <w:szCs w:val="24"/>
         </w:rPr>
@@ -1074,7 +1067,7 @@
       </w:r>
       <w:r>
         <w:rPr>
-          <w:rFonts w:ascii="Helvetica" w:eastAsia="Times New Roman" w:hAnsi="Helvetica" w:cs="Helvetica"/>
+          <w:rFonts w:ascii="Arial" w:eastAsia="Times New Roman" w:hAnsi="Arial" w:cs="Arial"/>
           <w:bCs/>
           <w:szCs w:val="24"/>
         </w:rPr>
@@ -1082,7 +1075,7 @@
       </w:r>
       <w:r>
         <w:rPr>
-          <w:rFonts w:ascii="Helvetica" w:eastAsia="Times New Roman" w:hAnsi="Helvetica" w:cs="Helvetica"/>
+          <w:rFonts w:ascii="Arial" w:eastAsia="Times New Roman" w:hAnsi="Arial" w:cs="Arial"/>
           <w:bCs/>
           <w:szCs w:val="24"/>
         </w:rPr>
@@ -1090,7 +1083,7 @@
       </w:r>
       <w:r>
         <w:rPr>
-          <w:rFonts w:ascii="Helvetica" w:eastAsia="Times New Roman" w:hAnsi="Helvetica" w:cs="Helvetica"/>
+          <w:rFonts w:ascii="Arial" w:eastAsia="Times New Roman" w:hAnsi="Arial" w:cs="Arial"/>
           <w:bCs/>
           <w:szCs w:val="24"/>
         </w:rPr>
@@ -1098,7 +1091,7 @@
       </w:r>
       <w:r>
         <w:rPr>
-          <w:rFonts w:ascii="Helvetica" w:eastAsia="Times New Roman" w:hAnsi="Helvetica" w:cs="Helvetica"/>
+          <w:rFonts w:ascii="Arial" w:eastAsia="Times New Roman" w:hAnsi="Arial" w:cs="Arial"/>
           <w:bCs/>
           <w:szCs w:val="24"/>
         </w:rPr>
@@ -1106,7 +1099,7 @@
       </w:r>
       <w:r>
         <w:rPr>
-          <w:rFonts w:ascii="Helvetica" w:eastAsia="Times New Roman" w:hAnsi="Helvetica" w:cs="Helvetica"/>
+          <w:rFonts w:ascii="Arial" w:eastAsia="Times New Roman" w:hAnsi="Arial" w:cs="Arial"/>
           <w:bCs/>
           <w:szCs w:val="24"/>
         </w:rPr>
@@ -1114,7 +1107,7 @@
       </w:r>
       <w:r>
         <w:rPr>
-          <w:rFonts w:ascii="Helvetica" w:eastAsia="Times New Roman" w:hAnsi="Helvetica" w:cs="Helvetica"/>
+          <w:rFonts w:ascii="Arial" w:eastAsia="Times New Roman" w:hAnsi="Arial" w:cs="Arial"/>
           <w:bCs/>
           <w:szCs w:val="24"/>
         </w:rPr>
@@ -1122,7 +1115,7 @@
       </w:r>
       <w:r>
         <w:rPr>
-          <w:rFonts w:ascii="Helvetica" w:eastAsia="Times New Roman" w:hAnsi="Helvetica" w:cs="Helvetica"/>
+          <w:rFonts w:ascii="Arial" w:eastAsia="Times New Roman" w:hAnsi="Arial" w:cs="Arial"/>
           <w:bCs/>
           <w:szCs w:val="24"/>
         </w:rPr>
@@ -1130,7 +1123,7 @@
       </w:r>
       <w:r>
         <w:rPr>
-          <w:rFonts w:ascii="Helvetica" w:eastAsia="Times New Roman" w:hAnsi="Helvetica" w:cs="Helvetica"/>
+          <w:rFonts w:ascii="Arial" w:eastAsia="Times New Roman" w:hAnsi="Arial" w:cs="Arial"/>
           <w:bCs/>
           <w:szCs w:val="24"/>
         </w:rPr>
@@ -1138,7 +1131,7 @@
       </w:r>
       <w:r>
         <w:rPr>
-          <w:rFonts w:ascii="Helvetica" w:eastAsia="Times New Roman" w:hAnsi="Helvetica" w:cs="Helvetica"/>
+          <w:rFonts w:ascii="Arial" w:eastAsia="Times New Roman" w:hAnsi="Arial" w:cs="Arial"/>
           <w:bCs/>
           <w:szCs w:val="24"/>
         </w:rPr>
@@ -1146,7 +1139,7 @@
       </w:r>
       <w:r>
         <w:rPr>
-          <w:rFonts w:ascii="Helvetica" w:eastAsia="Times New Roman" w:hAnsi="Helvetica" w:cs="Helvetica"/>
+          <w:rFonts w:ascii="Arial" w:eastAsia="Times New Roman" w:hAnsi="Arial" w:cs="Arial"/>
           <w:bCs/>
           <w:szCs w:val="24"/>
         </w:rPr>
@@ -1154,7 +1147,7 @@
       </w:r>
       <w:r>
         <w:rPr>
-          <w:rFonts w:ascii="Helvetica" w:eastAsia="Times New Roman" w:hAnsi="Helvetica" w:cs="Helvetica"/>
+          <w:rFonts w:ascii="Arial" w:eastAsia="Times New Roman" w:hAnsi="Arial" w:cs="Arial"/>
           <w:bCs/>
           <w:szCs w:val="24"/>
         </w:rPr>
@@ -1162,7 +1155,7 @@
       </w:r>
       <w:r>
         <w:rPr>
-          <w:rFonts w:ascii="Helvetica" w:eastAsia="Times New Roman" w:hAnsi="Helvetica" w:cs="Helvetica"/>
+          <w:rFonts w:ascii="Arial" w:eastAsia="Times New Roman" w:hAnsi="Arial" w:cs="Arial"/>
           <w:bCs/>
           <w:szCs w:val="24"/>
         </w:rPr>
@@ -1174,25 +1167,25 @@
         <w:spacing w:after="0" w:line="276" w:lineRule="auto"/>
         <w:outlineLvl w:val="2"/>
         <w:rPr>
-          <w:rFonts w:ascii="Helvetica" w:eastAsia="Times New Roman" w:hAnsi="Helvetica" w:cs="Helvetica"/>
-          <w:bCs/>
-          <w:szCs w:val="24"/>
-        </w:rPr>
-      </w:pPr>
-    </w:p>
-    <w:p>
-      <w:pPr>
-        <w:spacing w:after="0" w:line="276" w:lineRule="auto"/>
-        <w:outlineLvl w:val="2"/>
-        <w:rPr>
-          <w:rFonts w:ascii="Helvetica" w:eastAsia="Times New Roman" w:hAnsi="Helvetica" w:cs="Helvetica"/>
-          <w:bCs/>
-          <w:szCs w:val="24"/>
-        </w:rPr>
-      </w:pPr>
-      <w:r>
-        <w:rPr>
-          <w:rFonts w:ascii="Helvetica" w:eastAsia="Times New Roman" w:hAnsi="Helvetica" w:cs="Helvetica"/>
+          <w:rFonts w:ascii="Arial" w:eastAsia="Times New Roman" w:hAnsi="Arial" w:cs="Arial"/>
+          <w:bCs/>
+          <w:szCs w:val="24"/>
+        </w:rPr>
+      </w:pPr>
+    </w:p>
+    <w:p>
+      <w:pPr>
+        <w:spacing w:after="0" w:line="276" w:lineRule="auto"/>
+        <w:outlineLvl w:val="2"/>
+        <w:rPr>
+          <w:rFonts w:ascii="Arial" w:eastAsia="Times New Roman" w:hAnsi="Arial" w:cs="Arial"/>
+          <w:bCs/>
+          <w:szCs w:val="24"/>
+        </w:rPr>
+      </w:pPr>
+      <w:r>
+        <w:rPr>
+          <w:rFonts w:ascii="Arial" w:eastAsia="Times New Roman" w:hAnsi="Arial" w:cs="Arial"/>
           <w:bCs/>
           <w:szCs w:val="24"/>
         </w:rPr>
@@ -1200,7 +1193,7 @@
       </w:r>
       <w:r>
         <w:rPr>
-          <w:rFonts w:ascii="Helvetica" w:eastAsia="Times New Roman" w:hAnsi="Helvetica" w:cs="Helvetica"/>
+          <w:rFonts w:ascii="Arial" w:eastAsia="Times New Roman" w:hAnsi="Arial" w:cs="Arial"/>
           <w:bCs/>
           <w:szCs w:val="24"/>
         </w:rPr>
@@ -1208,7 +1201,7 @@
       </w:r>
       <w:r>
         <w:rPr>
-          <w:rFonts w:ascii="Helvetica" w:eastAsia="Times New Roman" w:hAnsi="Helvetica" w:cs="Helvetica"/>
+          <w:rFonts w:ascii="Arial" w:eastAsia="Times New Roman" w:hAnsi="Arial" w:cs="Arial"/>
           <w:bCs/>
           <w:szCs w:val="24"/>
         </w:rPr>
@@ -1216,7 +1209,7 @@
       </w:r>
       <w:r>
         <w:rPr>
-          <w:rFonts w:ascii="Helvetica" w:eastAsia="Times New Roman" w:hAnsi="Helvetica" w:cs="Helvetica"/>
+          <w:rFonts w:ascii="Arial" w:eastAsia="Times New Roman" w:hAnsi="Arial" w:cs="Arial"/>
           <w:bCs/>
           <w:szCs w:val="24"/>
         </w:rPr>
@@ -1224,7 +1217,7 @@
       </w:r>
       <w:r>
         <w:rPr>
-          <w:rFonts w:ascii="Helvetica" w:eastAsia="Times New Roman" w:hAnsi="Helvetica" w:cs="Helvetica"/>
+          <w:rFonts w:ascii="Arial" w:eastAsia="Times New Roman" w:hAnsi="Arial" w:cs="Arial"/>
           <w:bCs/>
           <w:szCs w:val="24"/>
         </w:rPr>
@@ -1232,7 +1225,7 @@
       </w:r>
       <w:r>
         <w:rPr>
-          <w:rFonts w:ascii="Helvetica" w:eastAsia="Times New Roman" w:hAnsi="Helvetica" w:cs="Helvetica"/>
+          <w:rFonts w:ascii="Arial" w:eastAsia="Times New Roman" w:hAnsi="Arial" w:cs="Arial"/>
           <w:bCs/>
           <w:szCs w:val="24"/>
         </w:rPr>
@@ -1240,7 +1233,7 @@
       </w:r>
       <w:r>
         <w:rPr>
-          <w:rFonts w:ascii="Helvetica" w:eastAsia="Times New Roman" w:hAnsi="Helvetica" w:cs="Helvetica"/>
+          <w:rFonts w:ascii="Arial" w:eastAsia="Times New Roman" w:hAnsi="Arial" w:cs="Arial"/>
           <w:bCs/>
           <w:szCs w:val="24"/>
         </w:rPr>
@@ -1248,7 +1241,7 @@
       </w:r>
       <w:r>
         <w:rPr>
-          <w:rFonts w:ascii="Helvetica" w:eastAsia="Times New Roman" w:hAnsi="Helvetica" w:cs="Helvetica"/>
+          <w:rFonts w:ascii="Arial" w:eastAsia="Times New Roman" w:hAnsi="Arial" w:cs="Arial"/>
           <w:bCs/>
           <w:szCs w:val="24"/>
         </w:rPr>
@@ -1256,7 +1249,7 @@
       </w:r>
       <w:r>
         <w:rPr>
-          <w:rFonts w:ascii="Helvetica" w:eastAsia="Times New Roman" w:hAnsi="Helvetica" w:cs="Helvetica"/>
+          <w:rFonts w:ascii="Arial" w:eastAsia="Times New Roman" w:hAnsi="Arial" w:cs="Arial"/>
           <w:bCs/>
           <w:szCs w:val="24"/>
         </w:rPr>
@@ -1264,7 +1257,7 @@
       </w:r>
       <w:r>
         <w:rPr>
-          <w:rFonts w:ascii="Helvetica" w:eastAsia="Times New Roman" w:hAnsi="Helvetica" w:cs="Helvetica"/>
+          <w:rFonts w:ascii="Arial" w:eastAsia="Times New Roman" w:hAnsi="Arial" w:cs="Arial"/>
           <w:bCs/>
           <w:szCs w:val="24"/>
         </w:rPr>
@@ -1272,7 +1265,7 @@
       </w:r>
       <w:r>
         <w:rPr>
-          <w:rFonts w:ascii="Helvetica" w:eastAsia="Times New Roman" w:hAnsi="Helvetica" w:cs="Helvetica"/>
+          <w:rFonts w:ascii="Arial" w:eastAsia="Times New Roman" w:hAnsi="Arial" w:cs="Arial"/>
           <w:bCs/>
           <w:szCs w:val="24"/>
         </w:rPr>
@@ -1280,7 +1273,7 @@
       </w:r>
       <w:r>
         <w:rPr>
-          <w:rFonts w:ascii="Helvetica" w:eastAsia="Times New Roman" w:hAnsi="Helvetica" w:cs="Helvetica"/>
+          <w:rFonts w:ascii="Arial" w:eastAsia="Times New Roman" w:hAnsi="Arial" w:cs="Arial"/>
           <w:bCs/>
           <w:szCs w:val="24"/>
         </w:rPr>
@@ -1288,7 +1281,7 @@
       </w:r>
       <w:r>
         <w:rPr>
-          <w:rFonts w:ascii="Helvetica" w:eastAsia="Times New Roman" w:hAnsi="Helvetica" w:cs="Helvetica"/>
+          <w:rFonts w:ascii="Arial" w:eastAsia="Times New Roman" w:hAnsi="Arial" w:cs="Arial"/>
           <w:bCs/>
           <w:szCs w:val="24"/>
         </w:rPr>
@@ -1296,7 +1289,7 @@
       </w:r>
       <w:r>
         <w:rPr>
-          <w:rFonts w:ascii="Helvetica" w:eastAsia="Times New Roman" w:hAnsi="Helvetica" w:cs="Helvetica"/>
+          <w:rFonts w:ascii="Arial" w:eastAsia="Times New Roman" w:hAnsi="Arial" w:cs="Arial"/>
           <w:bCs/>
           <w:szCs w:val="24"/>
         </w:rPr>
@@ -1304,7 +1297,7 @@
       </w:r>
       <w:r>
         <w:rPr>
-          <w:rFonts w:ascii="Helvetica" w:eastAsia="Times New Roman" w:hAnsi="Helvetica" w:cs="Helvetica"/>
+          <w:rFonts w:ascii="Arial" w:eastAsia="Times New Roman" w:hAnsi="Arial" w:cs="Arial"/>
           <w:bCs/>
           <w:szCs w:val="24"/>
         </w:rPr>
@@ -1312,7 +1305,7 @@
       </w:r>
       <w:r>
         <w:rPr>
-          <w:rFonts w:ascii="Helvetica" w:eastAsia="Times New Roman" w:hAnsi="Helvetica" w:cs="Helvetica"/>
+          <w:rFonts w:ascii="Arial" w:eastAsia="Times New Roman" w:hAnsi="Arial" w:cs="Arial"/>
           <w:bCs/>
           <w:szCs w:val="24"/>
         </w:rPr>
@@ -1320,7 +1313,7 @@
       </w:r>
       <w:r>
         <w:rPr>
-          <w:rFonts w:ascii="Helvetica" w:eastAsia="Times New Roman" w:hAnsi="Helvetica" w:cs="Helvetica"/>
+          <w:rFonts w:ascii="Arial" w:eastAsia="Times New Roman" w:hAnsi="Arial" w:cs="Arial"/>
           <w:bCs/>
           <w:szCs w:val="24"/>
         </w:rPr>
@@ -1328,7 +1321,7 @@
       </w:r>
       <w:r>
         <w:rPr>
-          <w:rFonts w:ascii="Helvetica" w:eastAsia="Times New Roman" w:hAnsi="Helvetica" w:cs="Helvetica"/>
+          <w:rFonts w:ascii="Arial" w:eastAsia="Times New Roman" w:hAnsi="Arial" w:cs="Arial"/>
           <w:bCs/>
           <w:szCs w:val="24"/>
         </w:rPr>
@@ -1336,7 +1329,7 @@
       </w:r>
       <w:r>
         <w:rPr>
-          <w:rFonts w:ascii="Helvetica" w:eastAsia="Times New Roman" w:hAnsi="Helvetica" w:cs="Helvetica"/>
+          <w:rFonts w:ascii="Arial" w:eastAsia="Times New Roman" w:hAnsi="Arial" w:cs="Arial"/>
           <w:bCs/>
           <w:szCs w:val="24"/>
         </w:rPr>
@@ -1344,7 +1337,7 @@
       </w:r>
       <w:r>
         <w:rPr>
-          <w:rFonts w:ascii="Helvetica" w:eastAsia="Times New Roman" w:hAnsi="Helvetica" w:cs="Helvetica"/>
+          <w:rFonts w:ascii="Arial" w:eastAsia="Times New Roman" w:hAnsi="Arial" w:cs="Arial"/>
           <w:bCs/>
           <w:szCs w:val="24"/>
         </w:rPr>
@@ -1352,7 +1345,7 @@
       </w:r>
       <w:r>
         <w:rPr>
-          <w:rFonts w:ascii="Helvetica" w:eastAsia="Times New Roman" w:hAnsi="Helvetica" w:cs="Helvetica"/>
+          <w:rFonts w:ascii="Arial" w:eastAsia="Times New Roman" w:hAnsi="Arial" w:cs="Arial"/>
           <w:bCs/>
           <w:szCs w:val="24"/>
         </w:rPr>
@@ -1360,7 +1353,7 @@
       </w:r>
       <w:r>
         <w:rPr>
-          <w:rFonts w:ascii="Helvetica" w:eastAsia="Times New Roman" w:hAnsi="Helvetica" w:cs="Helvetica"/>
+          <w:rFonts w:ascii="Arial" w:eastAsia="Times New Roman" w:hAnsi="Arial" w:cs="Arial"/>
           <w:bCs/>
           <w:szCs w:val="24"/>
         </w:rPr>
@@ -1372,25 +1365,25 @@
         <w:spacing w:after="0" w:line="276" w:lineRule="auto"/>
         <w:outlineLvl w:val="2"/>
         <w:rPr>
-          <w:rFonts w:ascii="Helvetica" w:eastAsia="Times New Roman" w:hAnsi="Helvetica" w:cs="Helvetica"/>
-          <w:bCs/>
-          <w:szCs w:val="24"/>
-        </w:rPr>
-      </w:pPr>
-    </w:p>
-    <w:p>
-      <w:pPr>
-        <w:spacing w:after="0" w:line="276" w:lineRule="auto"/>
-        <w:outlineLvl w:val="2"/>
-        <w:rPr>
-          <w:rFonts w:ascii="Helvetica" w:eastAsia="Times New Roman" w:hAnsi="Helvetica" w:cs="Helvetica"/>
-          <w:bCs/>
-          <w:szCs w:val="24"/>
-        </w:rPr>
-      </w:pPr>
-      <w:r>
-        <w:rPr>
-          <w:rFonts w:ascii="Helvetica" w:eastAsia="Times New Roman" w:hAnsi="Helvetica" w:cs="Helvetica"/>
+          <w:rFonts w:ascii="Arial" w:eastAsia="Times New Roman" w:hAnsi="Arial" w:cs="Arial"/>
+          <w:bCs/>
+          <w:szCs w:val="24"/>
+        </w:rPr>
+      </w:pPr>
+    </w:p>
+    <w:p>
+      <w:pPr>
+        <w:spacing w:after="0" w:line="276" w:lineRule="auto"/>
+        <w:outlineLvl w:val="2"/>
+        <w:rPr>
+          <w:rFonts w:ascii="Arial" w:eastAsia="Times New Roman" w:hAnsi="Arial" w:cs="Arial"/>
+          <w:bCs/>
+          <w:szCs w:val="24"/>
+        </w:rPr>
+      </w:pPr>
+      <w:r>
+        <w:rPr>
+          <w:rFonts w:ascii="Arial" w:eastAsia="Times New Roman" w:hAnsi="Arial" w:cs="Arial"/>
           <w:bCs/>
           <w:szCs w:val="24"/>
         </w:rPr>
@@ -1398,7 +1391,7 @@
       </w:r>
       <w:r>
         <w:rPr>
-          <w:rFonts w:ascii="Helvetica" w:eastAsia="Times New Roman" w:hAnsi="Helvetica" w:cs="Helvetica"/>
+          <w:rFonts w:ascii="Arial" w:eastAsia="Times New Roman" w:hAnsi="Arial" w:cs="Arial"/>
           <w:bCs/>
           <w:szCs w:val="24"/>
         </w:rPr>
@@ -1406,7 +1399,7 @@
       </w:r>
       <w:r>
         <w:rPr>
-          <w:rFonts w:ascii="Helvetica" w:eastAsia="Times New Roman" w:hAnsi="Helvetica" w:cs="Helvetica"/>
+          <w:rFonts w:ascii="Arial" w:eastAsia="Times New Roman" w:hAnsi="Arial" w:cs="Arial"/>
           <w:bCs/>
           <w:szCs w:val="24"/>
         </w:rPr>
@@ -1414,7 +1407,7 @@
       </w:r>
       <w:r>
         <w:rPr>
-          <w:rFonts w:ascii="Helvetica" w:eastAsia="Times New Roman" w:hAnsi="Helvetica" w:cs="Helvetica"/>
+          <w:rFonts w:ascii="Arial" w:eastAsia="Times New Roman" w:hAnsi="Arial" w:cs="Arial"/>
           <w:bCs/>
           <w:szCs w:val="24"/>
         </w:rPr>
@@ -1422,7 +1415,7 @@
       </w:r>
       <w:r>
         <w:rPr>
-          <w:rFonts w:ascii="Helvetica" w:eastAsia="Times New Roman" w:hAnsi="Helvetica" w:cs="Helvetica"/>
+          <w:rFonts w:ascii="Arial" w:eastAsia="Times New Roman" w:hAnsi="Arial" w:cs="Arial"/>
           <w:bCs/>
           <w:szCs w:val="24"/>
         </w:rPr>
@@ -1430,7 +1423,7 @@
       </w:r>
       <w:r>
         <w:rPr>
-          <w:rFonts w:ascii="Helvetica" w:eastAsia="Times New Roman" w:hAnsi="Helvetica" w:cs="Helvetica"/>
+          <w:rFonts w:ascii="Arial" w:eastAsia="Times New Roman" w:hAnsi="Arial" w:cs="Arial"/>
           <w:bCs/>
           <w:szCs w:val="24"/>
         </w:rPr>
@@ -1438,7 +1431,7 @@
       </w:r>
       <w:r>
         <w:rPr>
-          <w:rFonts w:ascii="Helvetica" w:eastAsia="Times New Roman" w:hAnsi="Helvetica" w:cs="Helvetica"/>
+          <w:rFonts w:ascii="Arial" w:eastAsia="Times New Roman" w:hAnsi="Arial" w:cs="Arial"/>
           <w:bCs/>
           <w:szCs w:val="24"/>
         </w:rPr>
@@ -1450,18 +1443,18 @@
         <w:spacing w:after="0" w:line="276" w:lineRule="auto"/>
         <w:outlineLvl w:val="2"/>
         <w:rPr>
-          <w:rFonts w:ascii="Helvetica" w:eastAsia="Times New Roman" w:hAnsi="Helvetica" w:cs="Helvetica"/>
-          <w:bCs/>
-          <w:szCs w:val="24"/>
-        </w:rPr>
-      </w:pPr>
-    </w:p>
-    <w:p>
-      <w:pPr>
-        <w:spacing w:after="0" w:line="276" w:lineRule="auto"/>
-        <w:outlineLvl w:val="2"/>
-        <w:rPr>
-          <w:rFonts w:ascii="Helvetica" w:eastAsia="Times New Roman" w:hAnsi="Helvetica" w:cs="Helvetica"/>
+          <w:rFonts w:ascii="Arial" w:eastAsia="Times New Roman" w:hAnsi="Arial" w:cs="Arial"/>
+          <w:bCs/>
+          <w:szCs w:val="24"/>
+        </w:rPr>
+      </w:pPr>
+    </w:p>
+    <w:p>
+      <w:pPr>
+        <w:spacing w:after="0" w:line="276" w:lineRule="auto"/>
+        <w:outlineLvl w:val="2"/>
+        <w:rPr>
+          <w:rFonts w:ascii="Arial" w:eastAsia="Times New Roman" w:hAnsi="Arial" w:cs="Arial"/>
           <w:b/>
           <w:bCs/>
           <w:szCs w:val="24"/>
@@ -1469,7 +1462,7 @@
       </w:pPr>
       <w:r>
         <w:rPr>
-          <w:rFonts w:ascii="Helvetica" w:eastAsia="Times New Roman" w:hAnsi="Helvetica" w:cs="Helvetica"/>
+          <w:rFonts w:ascii="Arial" w:eastAsia="Times New Roman" w:hAnsi="Arial" w:cs="Arial"/>
           <w:b/>
           <w:bCs/>
           <w:szCs w:val="24"/>
@@ -1482,14 +1475,14 @@
         <w:spacing w:after="0" w:line="276" w:lineRule="auto"/>
         <w:outlineLvl w:val="2"/>
         <w:rPr>
-          <w:rFonts w:ascii="Helvetica" w:eastAsia="Times New Roman" w:hAnsi="Helvetica" w:cs="Helvetica"/>
-          <w:bCs/>
-          <w:szCs w:val="24"/>
-        </w:rPr>
-      </w:pPr>
-      <w:r>
-        <w:rPr>
-          <w:rFonts w:ascii="Helvetica" w:eastAsia="Times New Roman" w:hAnsi="Helvetica" w:cs="Helvetica"/>
+          <w:rFonts w:ascii="Arial" w:eastAsia="Times New Roman" w:hAnsi="Arial" w:cs="Arial"/>
+          <w:bCs/>
+          <w:szCs w:val="24"/>
+        </w:rPr>
+      </w:pPr>
+      <w:r>
+        <w:rPr>
+          <w:rFonts w:ascii="Arial" w:eastAsia="Times New Roman" w:hAnsi="Arial" w:cs="Arial"/>
           <w:bCs/>
           <w:szCs w:val="24"/>
         </w:rPr>
@@ -1497,7 +1490,7 @@
       </w:r>
       <w:r>
         <w:rPr>
-          <w:rFonts w:ascii="Helvetica" w:eastAsia="Times New Roman" w:hAnsi="Helvetica" w:cs="Helvetica"/>
+          <w:rFonts w:ascii="Arial" w:eastAsia="Times New Roman" w:hAnsi="Arial" w:cs="Arial"/>
           <w:bCs/>
           <w:szCs w:val="24"/>
         </w:rPr>
@@ -1505,7 +1498,7 @@
       </w:r>
       <w:r>
         <w:rPr>
-          <w:rFonts w:ascii="Helvetica" w:eastAsia="Times New Roman" w:hAnsi="Helvetica" w:cs="Helvetica"/>
+          <w:rFonts w:ascii="Arial" w:eastAsia="Times New Roman" w:hAnsi="Arial" w:cs="Arial"/>
           <w:bCs/>
           <w:szCs w:val="24"/>
         </w:rPr>
@@ -1513,7 +1506,7 @@
       </w:r>
       <w:r>
         <w:rPr>
-          <w:rFonts w:ascii="Helvetica" w:eastAsia="Times New Roman" w:hAnsi="Helvetica" w:cs="Helvetica"/>
+          <w:rFonts w:ascii="Arial" w:eastAsia="Times New Roman" w:hAnsi="Arial" w:cs="Arial"/>
           <w:bCs/>
           <w:szCs w:val="24"/>
         </w:rPr>
@@ -1521,7 +1514,7 @@
       </w:r>
       <w:r>
         <w:rPr>
-          <w:rFonts w:ascii="Helvetica" w:eastAsia="Times New Roman" w:hAnsi="Helvetica" w:cs="Helvetica"/>
+          <w:rFonts w:ascii="Arial" w:eastAsia="Times New Roman" w:hAnsi="Arial" w:cs="Arial"/>
           <w:bCs/>
           <w:szCs w:val="24"/>
         </w:rPr>
@@ -1529,7 +1522,7 @@
       </w:r>
       <w:r>
         <w:rPr>
-          <w:rFonts w:ascii="Helvetica" w:eastAsia="Times New Roman" w:hAnsi="Helvetica" w:cs="Helvetica"/>
+          <w:rFonts w:ascii="Arial" w:eastAsia="Times New Roman" w:hAnsi="Arial" w:cs="Arial"/>
           <w:bCs/>
           <w:szCs w:val="24"/>
         </w:rPr>
@@ -1537,7 +1530,7 @@
       </w:r>
       <w:r>
         <w:rPr>
-          <w:rFonts w:ascii="Helvetica" w:eastAsia="Times New Roman" w:hAnsi="Helvetica" w:cs="Helvetica"/>
+          <w:rFonts w:ascii="Arial" w:eastAsia="Times New Roman" w:hAnsi="Arial" w:cs="Arial"/>
           <w:bCs/>
           <w:szCs w:val="24"/>
         </w:rPr>
@@ -1545,7 +1538,7 @@
       </w:r>
       <w:r>
         <w:rPr>
-          <w:rFonts w:ascii="Helvetica" w:eastAsia="Times New Roman" w:hAnsi="Helvetica" w:cs="Helvetica"/>
+          <w:rFonts w:ascii="Arial" w:eastAsia="Times New Roman" w:hAnsi="Arial" w:cs="Arial"/>
           <w:bCs/>
           <w:szCs w:val="24"/>
         </w:rPr>
@@ -1553,7 +1546,7 @@
       </w:r>
       <w:r>
         <w:rPr>
-          <w:rFonts w:ascii="Helvetica" w:eastAsia="Times New Roman" w:hAnsi="Helvetica" w:cs="Helvetica"/>
+          <w:rFonts w:ascii="Arial" w:eastAsia="Times New Roman" w:hAnsi="Arial" w:cs="Arial"/>
           <w:bCs/>
           <w:szCs w:val="24"/>
         </w:rPr>
@@ -1561,7 +1554,7 @@
       </w:r>
       <w:r>
         <w:rPr>
-          <w:rFonts w:ascii="Helvetica" w:eastAsia="Times New Roman" w:hAnsi="Helvetica" w:cs="Helvetica"/>
+          <w:rFonts w:ascii="Arial" w:eastAsia="Times New Roman" w:hAnsi="Arial" w:cs="Arial"/>
           <w:bCs/>
           <w:szCs w:val="24"/>
         </w:rPr>
@@ -1573,25 +1566,27 @@
         <w:spacing w:after="0" w:line="276" w:lineRule="auto"/>
         <w:outlineLvl w:val="2"/>
         <w:rPr>
-          <w:rFonts w:ascii="Helvetica" w:eastAsia="Times New Roman" w:hAnsi="Helvetica" w:cs="Helvetica"/>
-          <w:bCs/>
-          <w:szCs w:val="24"/>
-        </w:rPr>
-      </w:pPr>
-    </w:p>
-    <w:p>
-      <w:pPr>
-        <w:spacing w:after="0" w:line="276" w:lineRule="auto"/>
-        <w:outlineLvl w:val="2"/>
-        <w:rPr>
-          <w:rFonts w:ascii="Helvetica" w:eastAsia="Times New Roman" w:hAnsi="Helvetica" w:cs="Helvetica"/>
-          <w:bCs/>
-          <w:szCs w:val="24"/>
-        </w:rPr>
-      </w:pPr>
-      <w:r>
-        <w:rPr>
-          <w:rFonts w:ascii="Helvetica" w:eastAsia="Times New Roman" w:hAnsi="Helvetica" w:cs="Helvetica"/>
+          <w:rFonts w:ascii="Arial" w:eastAsia="Times New Roman" w:hAnsi="Arial" w:cs="Arial"/>
+          <w:bCs/>
+          <w:szCs w:val="24"/>
+        </w:rPr>
+      </w:pPr>
+    </w:p>
+    <w:p>
+      <w:pPr>
+        <w:spacing w:after="0" w:line="276" w:lineRule="auto"/>
+        <w:outlineLvl w:val="2"/>
+        <w:rPr>
+          <w:rFonts w:ascii="Arial" w:eastAsia="Times New Roman" w:hAnsi="Arial" w:cs="Arial"/>
+          <w:b/>
+          <w:bCs/>
+          <w:szCs w:val="24"/>
+        </w:rPr>
+      </w:pPr>
+      <w:r>
+        <w:rPr>
+          <w:rFonts w:ascii="Arial" w:eastAsia="Times New Roman" w:hAnsi="Arial" w:cs="Arial"/>
+          <w:b/>
           <w:bCs/>
           <w:szCs w:val="24"/>
         </w:rPr>
@@ -1599,7 +1594,8 @@
       </w:r>
       <w:r>
         <w:rPr>
-          <w:rFonts w:ascii="Helvetica" w:eastAsia="Times New Roman" w:hAnsi="Helvetica" w:cs="Helvetica"/>
+          <w:rFonts w:ascii="Arial" w:eastAsia="Times New Roman" w:hAnsi="Arial" w:cs="Arial"/>
+          <w:b/>
           <w:bCs/>
           <w:szCs w:val="24"/>
         </w:rPr>
@@ -1607,7 +1603,8 @@
       </w:r>
       <w:r>
         <w:rPr>
-          <w:rFonts w:ascii="Helvetica" w:eastAsia="Times New Roman" w:hAnsi="Helvetica" w:cs="Helvetica"/>
+          <w:rFonts w:ascii="Arial" w:eastAsia="Times New Roman" w:hAnsi="Arial" w:cs="Arial"/>
+          <w:b/>
           <w:bCs/>
           <w:szCs w:val="24"/>
         </w:rPr>
@@ -1619,11 +1616,309 @@
         <w:spacing w:after="0" w:line="276" w:lineRule="auto"/>
         <w:outlineLvl w:val="2"/>
         <w:rPr>
-          <w:rFonts w:ascii="Helvetica" w:eastAsia="Times New Roman" w:hAnsi="Helvetica" w:cs="Helvetica"/>
-          <w:bCs/>
-          <w:szCs w:val="24"/>
-        </w:rPr>
-      </w:pPr>
+          <w:rFonts w:ascii="Arial" w:eastAsia="Times New Roman" w:hAnsi="Arial" w:cs="Arial"/>
+          <w:bCs/>
+          <w:szCs w:val="24"/>
+        </w:rPr>
+      </w:pPr>
+      <w:r>
+        <w:rPr>
+          <w:rFonts w:ascii="Arial" w:eastAsia="Times New Roman" w:hAnsi="Arial" w:cs="Arial"/>
+          <w:bCs/>
+          <w:szCs w:val="24"/>
+        </w:rPr>
+        <w:t xml:space="preserve">As a four-year member of my school’s Varsity Speech &amp;amp; Debate team, I’ve participated </w:t>
+      </w:r>
+      <w:r>
+        <w:rPr>
+          <w:rFonts w:ascii="Arial" w:eastAsia="Times New Roman" w:hAnsi="Arial" w:cs="Arial"/>
+          <w:bCs/>
+          <w:szCs w:val="24"/>
+        </w:rPr>
+        <w:t xml:space="preserve">and won </w:t>
+      </w:r>
+      <w:r>
+        <w:rPr>
+          <w:rFonts w:ascii="Arial" w:eastAsia="Times New Roman" w:hAnsi="Arial" w:cs="Arial"/>
+          <w:bCs/>
+          <w:szCs w:val="24"/>
+        </w:rPr>
+        <w:t xml:space="preserve">countless tournaments at the local, state, and national levels. This year, I’ve stepped up to become an Instructor for Public Forum Debate and Big Questions Debate—two of the largest events offered. </w:t>
+      </w:r>
+      <w:r>
+        <w:rPr>
+          <w:rFonts w:ascii="Arial" w:eastAsia="Times New Roman" w:hAnsi="Arial" w:cs="Arial"/>
+          <w:bCs/>
+          <w:szCs w:val="24"/>
+        </w:rPr>
+        <w:t>With practices three times a week spanning the entire year,</w:t>
+      </w:r>
+    </w:p>
+    <w:p>
+      <w:pPr>
+        <w:spacing w:after="0" w:line="276" w:lineRule="auto"/>
+        <w:outlineLvl w:val="2"/>
+        <w:rPr>
+          <w:rFonts w:ascii="Arial" w:eastAsia="Times New Roman" w:hAnsi="Arial" w:cs="Arial"/>
+          <w:bCs/>
+          <w:szCs w:val="24"/>
+        </w:rPr>
+      </w:pPr>
+      <w:r>
+        <w:rPr>
+          <w:rFonts w:ascii="Arial" w:eastAsia="Times New Roman" w:hAnsi="Arial" w:cs="Arial"/>
+          <w:bCs/>
+          <w:szCs w:val="24"/>
+        </w:rPr>
+        <w:t>m</w:t>
+      </w:r>
+      <w:r>
+        <w:rPr>
+          <w:rFonts w:ascii="Arial" w:eastAsia="Times New Roman" w:hAnsi="Arial" w:cs="Arial"/>
+          <w:bCs/>
+          <w:szCs w:val="24"/>
+        </w:rPr>
+        <w:t>y responsibilities</w:t>
+      </w:r>
+      <w:r>
+        <w:rPr>
+          <w:rFonts w:ascii="Arial" w:eastAsia="Times New Roman" w:hAnsi="Arial" w:cs="Arial"/>
+          <w:bCs/>
+          <w:szCs w:val="24"/>
+        </w:rPr>
+        <w:t xml:space="preserve">, in addition to competing, </w:t>
+      </w:r>
+      <w:r>
+        <w:rPr>
+          <w:rFonts w:ascii="Arial" w:eastAsia="Times New Roman" w:hAnsi="Arial" w:cs="Arial"/>
+          <w:bCs/>
+          <w:szCs w:val="24"/>
+        </w:rPr>
+        <w:t xml:space="preserve">include teaching the next generation of debaters, judging tournaments, and coordinating </w:t>
+      </w:r>
+      <w:r>
+        <w:rPr>
+          <w:rFonts w:ascii="Arial" w:eastAsia="Times New Roman" w:hAnsi="Arial" w:cs="Arial"/>
+          <w:bCs/>
+          <w:szCs w:val="24"/>
+        </w:rPr>
+        <w:t>lesson plans</w:t>
+      </w:r>
+      <w:r>
+        <w:rPr>
+          <w:rFonts w:ascii="Arial" w:eastAsia="Times New Roman" w:hAnsi="Arial" w:cs="Arial"/>
+          <w:bCs/>
+          <w:szCs w:val="24"/>
+        </w:rPr>
+        <w:t xml:space="preserve"> with our coach </w:t>
+      </w:r>
+      <w:r>
+        <w:rPr>
+          <w:rFonts w:ascii="Arial" w:eastAsia="Times New Roman" w:hAnsi="Arial" w:cs="Arial"/>
+          <w:bCs/>
+          <w:szCs w:val="24"/>
+        </w:rPr>
+        <w:t xml:space="preserve">to ensure practices run smoothly. </w:t>
+      </w:r>
+    </w:p>
+    <w:p>
+      <w:pPr>
+        <w:spacing w:after="0" w:line="276" w:lineRule="auto"/>
+        <w:outlineLvl w:val="2"/>
+        <w:rPr>
+          <w:rFonts w:ascii="Arial" w:eastAsia="Times New Roman" w:hAnsi="Arial" w:cs="Arial"/>
+          <w:bCs/>
+          <w:szCs w:val="24"/>
+        </w:rPr>
+      </w:pPr>
+    </w:p>
+    <w:p>
+      <w:pPr>
+        <w:spacing w:after="0" w:line="276" w:lineRule="auto"/>
+        <w:outlineLvl w:val="2"/>
+        <w:rPr>
+          <w:rFonts w:ascii="Arial" w:eastAsia="Times New Roman" w:hAnsi="Arial" w:cs="Arial"/>
+          <w:b/>
+          <w:bCs/>
+          <w:szCs w:val="24"/>
+        </w:rPr>
+      </w:pPr>
+      <w:r>
+        <w:rPr>
+          <w:rFonts w:ascii="Arial" w:eastAsia="Times New Roman" w:hAnsi="Arial" w:cs="Arial"/>
+          <w:b/>
+          <w:bCs/>
+          <w:szCs w:val="24"/>
+        </w:rPr>
+        <w:t xml:space="preserve">Varsity </w:t>
+      </w:r>
+      <w:r>
+        <w:rPr>
+          <w:rFonts w:ascii="Arial" w:eastAsia="Times New Roman" w:hAnsi="Arial" w:cs="Arial"/>
+          <w:b/>
+          <w:bCs/>
+          <w:szCs w:val="24"/>
+        </w:rPr>
+        <w:t>Cross Country</w:t>
+      </w:r>
+    </w:p>
+    <w:p>
+      <w:pPr>
+        <w:spacing w:after="0" w:line="276" w:lineRule="auto"/>
+        <w:outlineLvl w:val="2"/>
+        <w:rPr>
+          <w:rFonts w:ascii="Arial" w:eastAsia="Times New Roman" w:hAnsi="Arial" w:cs="Arial"/>
+          <w:bCs/>
+          <w:szCs w:val="24"/>
+        </w:rPr>
+      </w:pPr>
+      <w:r>
+        <w:rPr>
+          <w:rFonts w:ascii="Arial" w:eastAsia="Times New Roman" w:hAnsi="Arial" w:cs="Arial"/>
+          <w:bCs/>
+          <w:szCs w:val="24"/>
+        </w:rPr>
+        <w:t xml:space="preserve">As a runner for my school’s Cross Country team for three years, I became Varsity Co-Captain of the boy’s team this past season. My responsibilities as Co-Captain included leading </w:t>
+      </w:r>
+      <w:r>
+        <w:rPr>
+          <w:rFonts w:ascii="Arial" w:eastAsia="Times New Roman" w:hAnsi="Arial" w:cs="Arial"/>
+          <w:bCs/>
+          <w:szCs w:val="24"/>
+        </w:rPr>
+        <w:t>almost</w:t>
+      </w:r>
+      <w:r>
+        <w:rPr>
+          <w:rFonts w:ascii="Arial" w:eastAsia="Times New Roman" w:hAnsi="Arial" w:cs="Arial"/>
+          <w:bCs/>
+          <w:szCs w:val="24"/>
+        </w:rPr>
+        <w:t xml:space="preserve"> a </w:t>
+      </w:r>
+      <w:r>
+        <w:rPr>
+          <w:rFonts w:ascii="Arial" w:eastAsia="Times New Roman" w:hAnsi="Arial" w:cs="Arial"/>
+          <w:bCs/>
+          <w:szCs w:val="24"/>
+        </w:rPr>
+        <w:lastRenderedPageBreak/>
+        <w:t>hundred teammates during practice and meets as well as helping newer members of the team become accustomed to the intense workload the sport carries.</w:t>
+      </w:r>
+    </w:p>
+    <w:p>
+      <w:pPr>
+        <w:spacing w:after="0" w:line="276" w:lineRule="auto"/>
+        <w:outlineLvl w:val="2"/>
+        <w:rPr>
+          <w:rFonts w:ascii="Arial" w:eastAsia="Times New Roman" w:hAnsi="Arial" w:cs="Arial"/>
+          <w:b/>
+          <w:bCs/>
+          <w:szCs w:val="24"/>
+        </w:rPr>
+      </w:pPr>
+    </w:p>
+    <w:p>
+      <w:pPr>
+        <w:spacing w:after="0" w:line="276" w:lineRule="auto"/>
+        <w:rPr>
+          <w:rFonts w:ascii="Arial" w:eastAsia="Times New Roman" w:hAnsi="Arial" w:cs="Arial"/>
+          <w:b/>
+          <w:bCs/>
+          <w:szCs w:val="24"/>
+        </w:rPr>
+      </w:pPr>
+      <w:r>
+        <w:rPr>
+          <w:rFonts w:ascii="Arial" w:eastAsia="Times New Roman" w:hAnsi="Arial" w:cs="Arial"/>
+          <w:b/>
+          <w:bCs/>
+          <w:szCs w:val="24"/>
+        </w:rPr>
+        <w:t>Computer Club</w:t>
+      </w:r>
+    </w:p>
+    <w:p>
+      <w:pPr>
+        <w:spacing w:line="276" w:lineRule="auto"/>
+        <w:rPr>
+          <w:rFonts w:ascii="Arial" w:eastAsia="Times New Roman" w:hAnsi="Arial" w:cs="Arial"/>
+          <w:bCs/>
+          <w:szCs w:val="24"/>
+        </w:rPr>
+      </w:pPr>
+      <w:r>
+        <w:rPr>
+          <w:rFonts w:ascii="Arial" w:eastAsia="Times New Roman" w:hAnsi="Arial" w:cs="Arial"/>
+          <w:bCs/>
+          <w:szCs w:val="24"/>
+        </w:rPr>
+        <w:t xml:space="preserve">As a three-year Officer and four-year participant of Computer Club, </w:t>
+      </w:r>
+      <w:r>
+        <w:rPr>
+          <w:rFonts w:ascii="Arial" w:eastAsia="Times New Roman" w:hAnsi="Arial" w:cs="Arial"/>
+          <w:bCs/>
+          <w:szCs w:val="24"/>
+        </w:rPr>
+        <w:t xml:space="preserve">I’m extremely involved with this club. When I joined, our Computer Club only had a meager 15 students; however, through my persistent advocacy for more STEM and computer science activities, I’ve helped this club more than triple in size to have 50 participants. In addition, I help organize biweekly meetings, create lessons plans for competition practices, and </w:t>
+      </w:r>
+      <w:r>
+        <w:rPr>
+          <w:rFonts w:ascii="Arial" w:eastAsia="Times New Roman" w:hAnsi="Arial" w:cs="Arial"/>
+          <w:bCs/>
+          <w:szCs w:val="24"/>
+        </w:rPr>
+        <w:t xml:space="preserve">coordinate / direct computer science outreach programs at our middle and elementary schools. </w:t>
+      </w:r>
+    </w:p>
+    <w:p>
+      <w:pPr>
+        <w:spacing w:after="0" w:line="276" w:lineRule="auto"/>
+        <w:outlineLvl w:val="2"/>
+        <w:rPr>
+          <w:rFonts w:ascii="Arial" w:eastAsia="Times New Roman" w:hAnsi="Arial" w:cs="Arial"/>
+          <w:b/>
+          <w:bCs/>
+          <w:szCs w:val="24"/>
+        </w:rPr>
+      </w:pPr>
+      <w:r>
+        <w:rPr>
+          <w:rFonts w:ascii="Arial" w:eastAsia="Times New Roman" w:hAnsi="Arial" w:cs="Arial"/>
+          <w:b/>
+          <w:bCs/>
+          <w:szCs w:val="24"/>
+        </w:rPr>
+        <w:t>Science Club</w:t>
+      </w:r>
+    </w:p>
+    <w:p>
+      <w:pPr>
+        <w:spacing w:after="0" w:line="276" w:lineRule="auto"/>
+        <w:outlineLvl w:val="2"/>
+        <w:rPr>
+          <w:rFonts w:ascii="Arial" w:hAnsi="Arial" w:cs="Arial"/>
+          <w:szCs w:val="28"/>
+          <w:shd w:val="clear" w:color="auto" w:fill="FFFFFF"/>
+        </w:rPr>
+      </w:pPr>
+      <w:r>
+        <w:rPr>
+          <w:rFonts w:ascii="Arial" w:hAnsi="Arial" w:cs="Arial"/>
+          <w:szCs w:val="28"/>
+          <w:shd w:val="clear" w:color="auto" w:fill="FFFFFF"/>
+        </w:rPr>
+        <w:t>As a two-</w:t>
+      </w:r>
+      <w:r>
+        <w:rPr>
+          <w:rFonts w:ascii="Arial" w:hAnsi="Arial" w:cs="Arial"/>
+          <w:szCs w:val="28"/>
+          <w:shd w:val="clear" w:color="auto" w:fill="FFFFFF"/>
+        </w:rPr>
+        <w:t xml:space="preserve">year Officer of Science Club, I’m heavily invested in conducting my own research projects as well as helping others succeed for various science competitions. I also help keep an open channel of communication between competition administration and participants to ensure that projects are completed on time and deadlines are met. A summary of my projects can be found under the Projects tab. </w:t>
+      </w:r>
       <w:bookmarkStart w:id="0" w:name="_GoBack"/>
       <w:bookmarkEnd w:id="0"/>
     </w:p>
@@ -1632,330 +1927,229 @@
         <w:spacing w:after="0" w:line="276" w:lineRule="auto"/>
         <w:outlineLvl w:val="2"/>
         <w:rPr>
-          <w:rFonts w:ascii="Helvetica" w:eastAsia="Times New Roman" w:hAnsi="Helvetica" w:cs="Helvetica"/>
-          <w:bCs/>
-          <w:szCs w:val="24"/>
-        </w:rPr>
-      </w:pPr>
-    </w:p>
-    <w:p>
-      <w:pPr>
-        <w:spacing w:after="0" w:line="276" w:lineRule="auto"/>
-        <w:outlineLvl w:val="2"/>
-        <w:rPr>
-          <w:rFonts w:ascii="Helvetica" w:eastAsia="Times New Roman" w:hAnsi="Helvetica" w:cs="Helvetica"/>
+          <w:rFonts w:ascii="Arial" w:eastAsia="Times New Roman" w:hAnsi="Arial" w:cs="Arial"/>
           <w:b/>
           <w:bCs/>
           <w:szCs w:val="24"/>
         </w:rPr>
       </w:pPr>
-      <w:r>
-        <w:rPr>
-          <w:rFonts w:ascii="Helvetica" w:eastAsia="Times New Roman" w:hAnsi="Helvetica" w:cs="Helvetica"/>
+    </w:p>
+    <w:p>
+      <w:pPr>
+        <w:spacing w:after="0" w:line="276" w:lineRule="auto"/>
+        <w:outlineLvl w:val="2"/>
+        <w:rPr>
+          <w:rFonts w:ascii="Arial" w:eastAsia="Times New Roman" w:hAnsi="Arial" w:cs="Arial"/>
           <w:b/>
           <w:bCs/>
           <w:szCs w:val="24"/>
         </w:rPr>
-        <w:t xml:space="preserve">Varsity </w:t>
-      </w:r>
-      <w:r>
-        <w:rPr>
-          <w:rFonts w:ascii="Helvetica" w:eastAsia="Times New Roman" w:hAnsi="Helvetica" w:cs="Helvetica"/>
+      </w:pPr>
+      <w:r>
+        <w:rPr>
+          <w:rFonts w:ascii="Arial" w:eastAsia="Times New Roman" w:hAnsi="Arial" w:cs="Arial"/>
           <w:b/>
           <w:bCs/>
           <w:szCs w:val="24"/>
         </w:rPr>
-        <w:t>Cross Country</w:t>
-      </w:r>
-    </w:p>
-    <w:p>
-      <w:pPr>
-        <w:spacing w:after="0" w:line="276" w:lineRule="auto"/>
-        <w:outlineLvl w:val="2"/>
-        <w:rPr>
-          <w:rFonts w:ascii="Helvetica" w:eastAsia="Times New Roman" w:hAnsi="Helvetica" w:cs="Helvetica"/>
-          <w:bCs/>
-          <w:szCs w:val="24"/>
-        </w:rPr>
-      </w:pPr>
-      <w:r>
-        <w:rPr>
-          <w:rFonts w:ascii="Helvetica" w:eastAsia="Times New Roman" w:hAnsi="Helvetica" w:cs="Helvetica"/>
-          <w:bCs/>
-          <w:szCs w:val="24"/>
-        </w:rPr>
-        <w:t>As a runner for my school’s Cross Country team for three years, I became Varsity Co-Captain of the boy’s team</w:t>
-      </w:r>
-      <w:r>
-        <w:rPr>
-          <w:rFonts w:ascii="Helvetica" w:eastAsia="Times New Roman" w:hAnsi="Helvetica" w:cs="Helvetica"/>
-          <w:bCs/>
-          <w:szCs w:val="24"/>
-        </w:rPr>
-        <w:t xml:space="preserve"> </w:t>
-      </w:r>
-      <w:r>
-        <w:rPr>
-          <w:rFonts w:ascii="Helvetica" w:eastAsia="Times New Roman" w:hAnsi="Helvetica" w:cs="Helvetica"/>
-          <w:bCs/>
-          <w:szCs w:val="24"/>
-        </w:rPr>
-        <w:t xml:space="preserve">this past season. My responsibilities as Co-Captain included leading </w:t>
-      </w:r>
-      <w:r>
-        <w:rPr>
-          <w:rFonts w:ascii="Helvetica" w:eastAsia="Times New Roman" w:hAnsi="Helvetica" w:cs="Helvetica"/>
-          <w:bCs/>
-          <w:szCs w:val="24"/>
-        </w:rPr>
-        <w:t>almost</w:t>
-      </w:r>
-      <w:r>
-        <w:rPr>
-          <w:rFonts w:ascii="Helvetica" w:eastAsia="Times New Roman" w:hAnsi="Helvetica" w:cs="Helvetica"/>
-          <w:bCs/>
-          <w:szCs w:val="24"/>
-        </w:rPr>
-        <w:t xml:space="preserve"> a hundred teammates during practice and meets as well as helping newer members of the team become accustomed to the intense workload the sport carries.</w:t>
-      </w:r>
-    </w:p>
-    <w:p>
-      <w:pPr>
-        <w:spacing w:after="0" w:line="276" w:lineRule="auto"/>
-        <w:outlineLvl w:val="2"/>
-        <w:rPr>
-          <w:rFonts w:ascii="Helvetica" w:eastAsia="Times New Roman" w:hAnsi="Helvetica" w:cs="Helvetica"/>
+        <w:t>Leap@CMU Teaching Assistant</w:t>
+      </w:r>
+    </w:p>
+    <w:p>
+      <w:pPr>
+        <w:spacing w:after="0" w:line="276" w:lineRule="auto"/>
+        <w:outlineLvl w:val="2"/>
+        <w:rPr>
+          <w:rFonts w:ascii="Arial" w:eastAsia="Times New Roman" w:hAnsi="Arial" w:cs="Arial"/>
+          <w:bCs/>
+          <w:szCs w:val="24"/>
+        </w:rPr>
+      </w:pPr>
+      <w:r>
+        <w:rPr>
+          <w:rFonts w:ascii="Arial" w:eastAsia="Times New Roman" w:hAnsi="Arial" w:cs="Arial"/>
+          <w:bCs/>
+          <w:szCs w:val="24"/>
+        </w:rPr>
+        <w:t>Leap@CMU is an intensive, seven-week summer camp for high school students. Held at Carnegie Mellon University, Leap allows students to explore computer science and mathematics in a fun and engaging environment. After participating in 2015, I returned as a Teaching A</w:t>
+      </w:r>
+      <w:r>
+        <w:rPr>
+          <w:rFonts w:ascii="Arial" w:eastAsia="Times New Roman" w:hAnsi="Arial" w:cs="Arial"/>
+          <w:bCs/>
+          <w:szCs w:val="24"/>
+        </w:rPr>
+        <w:t>ssistant (TA) in 2016 and 2017. As a TA, I directed and taught the Intermediate Programming track, which based in Java, explored concepts ranging from Object Oriented Programming and Recursion to Machine Learning and</w:t>
+      </w:r>
+      <w:r>
+        <w:rPr>
+          <w:rFonts w:ascii="Arial" w:eastAsia="Times New Roman" w:hAnsi="Arial" w:cs="Arial"/>
+          <w:bCs/>
+          <w:szCs w:val="24"/>
+        </w:rPr>
+        <w:t xml:space="preserve"> Data Mining</w:t>
+      </w:r>
+      <w:r>
+        <w:rPr>
+          <w:rFonts w:ascii="Arial" w:eastAsia="Times New Roman" w:hAnsi="Arial" w:cs="Arial"/>
+          <w:bCs/>
+          <w:szCs w:val="24"/>
+        </w:rPr>
+        <w:t>.</w:t>
+      </w:r>
+    </w:p>
+    <w:p>
+      <w:pPr>
+        <w:spacing w:after="0" w:line="276" w:lineRule="auto"/>
+        <w:outlineLvl w:val="2"/>
+        <w:rPr>
+          <w:rFonts w:ascii="Arial" w:eastAsia="Times New Roman" w:hAnsi="Arial" w:cs="Arial"/>
+          <w:bCs/>
+          <w:szCs w:val="24"/>
+        </w:rPr>
+      </w:pPr>
+    </w:p>
+    <w:p>
+      <w:pPr>
+        <w:spacing w:after="0" w:line="276" w:lineRule="auto"/>
+        <w:outlineLvl w:val="2"/>
+        <w:rPr>
+          <w:rFonts w:ascii="Arial" w:eastAsia="Times New Roman" w:hAnsi="Arial" w:cs="Arial"/>
           <w:b/>
           <w:bCs/>
           <w:szCs w:val="24"/>
         </w:rPr>
       </w:pPr>
-    </w:p>
-    <w:p>
-      <w:pPr>
-        <w:spacing w:after="0" w:line="276" w:lineRule="auto"/>
-        <w:outlineLvl w:val="2"/>
-        <w:rPr>
-          <w:rFonts w:ascii="Helvetica" w:eastAsia="Times New Roman" w:hAnsi="Helvetica" w:cs="Helvetica"/>
+      <w:r>
+        <w:rPr>
+          <w:rFonts w:ascii="Arial" w:eastAsia="Times New Roman" w:hAnsi="Arial" w:cs="Arial"/>
           <w:b/>
           <w:bCs/>
           <w:szCs w:val="24"/>
         </w:rPr>
-      </w:pPr>
-      <w:r>
-        <w:rPr>
-          <w:rFonts w:ascii="Helvetica" w:eastAsia="Times New Roman" w:hAnsi="Helvetica" w:cs="Helvetica"/>
+        <w:t>Pittsburgh Forensics Institute</w:t>
+      </w:r>
+    </w:p>
+    <w:p>
+      <w:pPr>
+        <w:spacing w:after="0" w:line="276" w:lineRule="auto"/>
+        <w:outlineLvl w:val="2"/>
+        <w:rPr>
+          <w:rFonts w:ascii="Arial" w:eastAsia="Times New Roman" w:hAnsi="Arial" w:cs="Arial"/>
+          <w:bCs/>
+          <w:szCs w:val="24"/>
+        </w:rPr>
+      </w:pPr>
+      <w:r>
+        <w:rPr>
+          <w:rFonts w:ascii="Arial" w:eastAsia="Times New Roman" w:hAnsi="Arial" w:cs="Arial"/>
+          <w:bCs/>
+          <w:szCs w:val="24"/>
+        </w:rPr>
+        <w:t xml:space="preserve">During the summer of 2017, I was elected to be an organizer for </w:t>
+      </w:r>
+      <w:r>
+        <w:rPr>
+          <w:rFonts w:ascii="Arial" w:eastAsia="Times New Roman" w:hAnsi="Arial" w:cs="Arial"/>
+          <w:bCs/>
+          <w:szCs w:val="24"/>
+        </w:rPr>
+        <w:t>Pittsburgh Forensics Institute (PFI</w:t>
+      </w:r>
+      <w:r>
+        <w:rPr>
+          <w:rFonts w:ascii="Arial" w:eastAsia="Times New Roman" w:hAnsi="Arial" w:cs="Arial"/>
+          <w:bCs/>
+          <w:szCs w:val="24"/>
+        </w:rPr>
+        <w:t>)</w:t>
+      </w:r>
+      <w:r>
+        <w:rPr>
+          <w:rFonts w:ascii="Arial" w:eastAsia="Times New Roman" w:hAnsi="Arial" w:cs="Arial"/>
+          <w:bCs/>
+          <w:szCs w:val="24"/>
+        </w:rPr>
+        <w:t>. Held at the University of Pittsburgh, PFI is</w:t>
+      </w:r>
+      <w:r>
+        <w:rPr>
+          <w:rFonts w:ascii="Arial" w:eastAsia="Times New Roman" w:hAnsi="Arial" w:cs="Arial"/>
+          <w:bCs/>
+          <w:szCs w:val="24"/>
+        </w:rPr>
+        <w:t xml:space="preserve"> a summer Speech &amp; Debate camp</w:t>
+      </w:r>
+      <w:r>
+        <w:rPr>
+          <w:rFonts w:ascii="Arial" w:eastAsia="Times New Roman" w:hAnsi="Arial" w:cs="Arial"/>
+          <w:bCs/>
+          <w:szCs w:val="24"/>
+        </w:rPr>
+        <w:t xml:space="preserve"> open to all middle and high school student</w:t>
+      </w:r>
+      <w:r>
+        <w:rPr>
+          <w:rFonts w:ascii="Arial" w:eastAsia="Times New Roman" w:hAnsi="Arial" w:cs="Arial"/>
+          <w:bCs/>
+          <w:szCs w:val="24"/>
+        </w:rPr>
+        <w:t xml:space="preserve">s in the Greater Pittsburgh Area. </w:t>
+      </w:r>
+      <w:r>
+        <w:rPr>
+          <w:rFonts w:ascii="Arial" w:eastAsia="Times New Roman" w:hAnsi="Arial" w:cs="Arial"/>
+          <w:bCs/>
+          <w:szCs w:val="24"/>
+        </w:rPr>
+        <w:t xml:space="preserve">My role as organizer included key responsibilities such as creating a website, marketing, </w:t>
+      </w:r>
+      <w:r>
+        <w:rPr>
+          <w:rFonts w:ascii="Arial" w:eastAsia="Times New Roman" w:hAnsi="Arial" w:cs="Arial"/>
+          <w:bCs/>
+          <w:szCs w:val="24"/>
+        </w:rPr>
+        <w:t xml:space="preserve">communicating with Pitt, coordinating instructors, and teaching Public Forum Debate. </w:t>
+      </w:r>
+      <w:r>
+        <w:rPr>
+          <w:rFonts w:ascii="Arial" w:eastAsia="Times New Roman" w:hAnsi="Arial" w:cs="Arial"/>
+          <w:bCs/>
+          <w:szCs w:val="24"/>
+        </w:rPr>
+        <w:t>Intended to serve as a fundraiser for my team’s Speech &amp; Debate team, PFI helped raise nearly $15,000 this past summer!</w:t>
+      </w:r>
+    </w:p>
+    <w:p>
+      <w:pPr>
+        <w:spacing w:after="0" w:line="276" w:lineRule="auto"/>
+        <w:outlineLvl w:val="2"/>
+        <w:rPr>
+          <w:rFonts w:ascii="Arial" w:eastAsia="Times New Roman" w:hAnsi="Arial" w:cs="Arial"/>
+          <w:bCs/>
+          <w:szCs w:val="24"/>
+        </w:rPr>
+      </w:pPr>
+    </w:p>
+    <w:p>
+      <w:pPr>
+        <w:spacing w:after="0" w:line="276" w:lineRule="auto"/>
+        <w:outlineLvl w:val="2"/>
+        <w:rPr>
+          <w:rFonts w:ascii="Arial" w:eastAsia="Times New Roman" w:hAnsi="Arial" w:cs="Arial"/>
           <w:b/>
           <w:bCs/>
           <w:szCs w:val="24"/>
         </w:rPr>
-        <w:t>Leap@CMU Teaching Assistant</w:t>
-      </w:r>
-    </w:p>
-    <w:p>
-      <w:pPr>
-        <w:spacing w:after="0" w:line="276" w:lineRule="auto"/>
-        <w:outlineLvl w:val="2"/>
-        <w:rPr>
-          <w:rFonts w:ascii="Helvetica" w:eastAsia="Times New Roman" w:hAnsi="Helvetica" w:cs="Helvetica"/>
-          <w:bCs/>
-          <w:szCs w:val="24"/>
-        </w:rPr>
-      </w:pPr>
-      <w:r>
-        <w:rPr>
-          <w:rFonts w:ascii="Helvetica" w:eastAsia="Times New Roman" w:hAnsi="Helvetica" w:cs="Helvetica"/>
-          <w:bCs/>
-          <w:szCs w:val="24"/>
-        </w:rPr>
-        <w:t xml:space="preserve">Leap@CMU is an intensive, seven-week summer camp for high school students. Held at Carnegie Mellon University, Leap allows students to explore computer science and mathematics in a fun and engaging environment. After participating in 2015, I returned as a Teaching </w:t>
-      </w:r>
-      <w:r>
-        <w:rPr>
-          <w:rFonts w:ascii="Helvetica" w:eastAsia="Times New Roman" w:hAnsi="Helvetica" w:cs="Helvetica"/>
-          <w:bCs/>
-          <w:szCs w:val="24"/>
-        </w:rPr>
-        <w:lastRenderedPageBreak/>
-        <w:t>A</w:t>
-      </w:r>
-      <w:r>
-        <w:rPr>
-          <w:rFonts w:ascii="Helvetica" w:eastAsia="Times New Roman" w:hAnsi="Helvetica" w:cs="Helvetica"/>
-          <w:bCs/>
-          <w:szCs w:val="24"/>
-        </w:rPr>
-        <w:t>ssistant (TA) in 2016 and 2017. As a TA, I directed and taught the Intermediate Programming track, which based in Java, explored concepts ranging from Object Oriented Programming and Recursion to Machine Learning and</w:t>
-      </w:r>
-      <w:r>
-        <w:rPr>
-          <w:rFonts w:ascii="Helvetica" w:eastAsia="Times New Roman" w:hAnsi="Helvetica" w:cs="Helvetica"/>
-          <w:bCs/>
-          <w:szCs w:val="24"/>
-        </w:rPr>
-        <w:t xml:space="preserve"> Data Mining</w:t>
-      </w:r>
-      <w:r>
-        <w:rPr>
-          <w:rFonts w:ascii="Helvetica" w:eastAsia="Times New Roman" w:hAnsi="Helvetica" w:cs="Helvetica"/>
-          <w:bCs/>
-          <w:szCs w:val="24"/>
-        </w:rPr>
-        <w:t>.</w:t>
-      </w:r>
-    </w:p>
-    <w:p>
-      <w:pPr>
-        <w:spacing w:after="0" w:line="276" w:lineRule="auto"/>
-        <w:outlineLvl w:val="2"/>
-        <w:rPr>
-          <w:rFonts w:ascii="Helvetica" w:eastAsia="Times New Roman" w:hAnsi="Helvetica" w:cs="Helvetica"/>
-          <w:bCs/>
-          <w:szCs w:val="24"/>
-        </w:rPr>
-      </w:pPr>
-    </w:p>
-    <w:p>
-      <w:pPr>
-        <w:spacing w:after="0" w:line="276" w:lineRule="auto"/>
-        <w:outlineLvl w:val="2"/>
-        <w:rPr>
-          <w:rFonts w:ascii="Helvetica" w:eastAsia="Times New Roman" w:hAnsi="Helvetica" w:cs="Helvetica"/>
+      </w:pPr>
+      <w:r>
+        <w:rPr>
+          <w:rFonts w:ascii="Arial" w:eastAsia="Times New Roman" w:hAnsi="Arial" w:cs="Arial"/>
           <w:b/>
           <w:bCs/>
           <w:szCs w:val="24"/>
         </w:rPr>
-      </w:pPr>
-      <w:r>
-        <w:rPr>
-          <w:rFonts w:ascii="Helvetica" w:eastAsia="Times New Roman" w:hAnsi="Helvetica" w:cs="Helvetica"/>
-          <w:b/>
-          <w:bCs/>
-          <w:szCs w:val="24"/>
-        </w:rPr>
-        <w:t>Pittsburgh Forensics Institute</w:t>
-      </w:r>
-    </w:p>
-    <w:p>
-      <w:pPr>
-        <w:spacing w:after="0" w:line="276" w:lineRule="auto"/>
-        <w:outlineLvl w:val="2"/>
-        <w:rPr>
-          <w:rFonts w:ascii="Helvetica" w:eastAsia="Times New Roman" w:hAnsi="Helvetica" w:cs="Helvetica"/>
-          <w:bCs/>
-          <w:szCs w:val="24"/>
-        </w:rPr>
-      </w:pPr>
-      <w:r>
-        <w:rPr>
-          <w:rFonts w:ascii="Helvetica" w:eastAsia="Times New Roman" w:hAnsi="Helvetica" w:cs="Helvetica"/>
-          <w:bCs/>
-          <w:szCs w:val="24"/>
-        </w:rPr>
-        <w:t xml:space="preserve">During the summer of 2017, I was elected to be an organizer for </w:t>
-      </w:r>
-      <w:r>
-        <w:rPr>
-          <w:rFonts w:ascii="Helvetica" w:eastAsia="Times New Roman" w:hAnsi="Helvetica" w:cs="Helvetica"/>
-          <w:bCs/>
-          <w:szCs w:val="24"/>
-        </w:rPr>
-        <w:t>Pittsburgh Forensics Institute (PFI</w:t>
-      </w:r>
-      <w:r>
-        <w:rPr>
-          <w:rFonts w:ascii="Helvetica" w:eastAsia="Times New Roman" w:hAnsi="Helvetica" w:cs="Helvetica"/>
-          <w:bCs/>
-          <w:szCs w:val="24"/>
-        </w:rPr>
-        <w:t>)</w:t>
-      </w:r>
-      <w:r>
-        <w:rPr>
-          <w:rFonts w:ascii="Helvetica" w:eastAsia="Times New Roman" w:hAnsi="Helvetica" w:cs="Helvetica"/>
-          <w:bCs/>
-          <w:szCs w:val="24"/>
-        </w:rPr>
-        <w:t>. Held at the University of Pittsburgh, PFI is</w:t>
-      </w:r>
-      <w:r>
-        <w:rPr>
-          <w:rFonts w:ascii="Helvetica" w:eastAsia="Times New Roman" w:hAnsi="Helvetica" w:cs="Helvetica"/>
-          <w:bCs/>
-          <w:szCs w:val="24"/>
-        </w:rPr>
-        <w:t xml:space="preserve"> a summer Speech &amp; Debate camp</w:t>
-      </w:r>
-      <w:r>
-        <w:rPr>
-          <w:rFonts w:ascii="Helvetica" w:eastAsia="Times New Roman" w:hAnsi="Helvetica" w:cs="Helvetica"/>
-          <w:bCs/>
-          <w:szCs w:val="24"/>
-        </w:rPr>
-        <w:t xml:space="preserve"> open to all middle and high school student</w:t>
-      </w:r>
-      <w:r>
-        <w:rPr>
-          <w:rFonts w:ascii="Helvetica" w:eastAsia="Times New Roman" w:hAnsi="Helvetica" w:cs="Helvetica"/>
-          <w:bCs/>
-          <w:szCs w:val="24"/>
-        </w:rPr>
-        <w:t xml:space="preserve">s in the Greater Pittsburgh Area. </w:t>
-      </w:r>
-      <w:r>
-        <w:rPr>
-          <w:rFonts w:ascii="Helvetica" w:eastAsia="Times New Roman" w:hAnsi="Helvetica" w:cs="Helvetica"/>
-          <w:bCs/>
-          <w:szCs w:val="24"/>
-        </w:rPr>
-        <w:t xml:space="preserve">My role as organizer included key responsibilities such as creating a website, marketing, </w:t>
-      </w:r>
-      <w:r>
-        <w:rPr>
-          <w:rFonts w:ascii="Helvetica" w:eastAsia="Times New Roman" w:hAnsi="Helvetica" w:cs="Helvetica"/>
-          <w:bCs/>
-          <w:szCs w:val="24"/>
-        </w:rPr>
-        <w:t xml:space="preserve">communicating with Pitt, coordinating instructors, and teaching Public Forum Debate. </w:t>
-      </w:r>
-      <w:r>
-        <w:rPr>
-          <w:rFonts w:ascii="Helvetica" w:eastAsia="Times New Roman" w:hAnsi="Helvetica" w:cs="Helvetica"/>
-          <w:bCs/>
-          <w:szCs w:val="24"/>
-        </w:rPr>
-        <w:t>Intended to serve as a fundraiser for my team’s Speech &amp; Debate team, PFI helped raise nearly $15,000 this past summer!</w:t>
-      </w:r>
-    </w:p>
-    <w:p>
-      <w:pPr>
-        <w:spacing w:after="0" w:line="276" w:lineRule="auto"/>
-        <w:outlineLvl w:val="2"/>
-        <w:rPr>
-          <w:rFonts w:ascii="Helvetica" w:eastAsia="Times New Roman" w:hAnsi="Helvetica" w:cs="Helvetica"/>
-          <w:bCs/>
-          <w:szCs w:val="24"/>
-        </w:rPr>
-      </w:pPr>
-    </w:p>
-    <w:p>
-      <w:pPr>
-        <w:spacing w:after="0" w:line="276" w:lineRule="auto"/>
-        <w:outlineLvl w:val="2"/>
-        <w:rPr>
-          <w:rFonts w:ascii="Helvetica" w:eastAsia="Times New Roman" w:hAnsi="Helvetica" w:cs="Helvetica"/>
-          <w:b/>
-          <w:bCs/>
-          <w:szCs w:val="24"/>
-        </w:rPr>
-      </w:pPr>
-      <w:r>
-        <w:rPr>
-          <w:rFonts w:ascii="Helvetica" w:eastAsia="Times New Roman" w:hAnsi="Helvetica" w:cs="Helvetica"/>
-          <w:b/>
-          <w:bCs/>
-          <w:szCs w:val="24"/>
-        </w:rPr>
         <w:t>Hour of Code</w:t>
       </w:r>
     </w:p>
@@ -1964,14 +2158,14 @@
         <w:spacing w:after="0" w:line="276" w:lineRule="auto"/>
         <w:outlineLvl w:val="2"/>
         <w:rPr>
-          <w:rFonts w:ascii="Helvetica" w:eastAsia="Times New Roman" w:hAnsi="Helvetica" w:cs="Helvetica"/>
-          <w:bCs/>
-          <w:szCs w:val="24"/>
-        </w:rPr>
-      </w:pPr>
-      <w:r>
-        <w:rPr>
-          <w:rFonts w:ascii="Helvetica" w:eastAsia="Times New Roman" w:hAnsi="Helvetica" w:cs="Helvetica"/>
+          <w:rFonts w:ascii="Arial" w:eastAsia="Times New Roman" w:hAnsi="Arial" w:cs="Arial"/>
+          <w:bCs/>
+          <w:szCs w:val="24"/>
+        </w:rPr>
+      </w:pPr>
+      <w:r>
+        <w:rPr>
+          <w:rFonts w:ascii="Arial" w:eastAsia="Times New Roman" w:hAnsi="Arial" w:cs="Arial"/>
           <w:bCs/>
           <w:szCs w:val="24"/>
         </w:rPr>
@@ -1979,7 +2173,7 @@
       </w:r>
       <w:r>
         <w:rPr>
-          <w:rFonts w:ascii="Helvetica" w:eastAsia="Times New Roman" w:hAnsi="Helvetica" w:cs="Helvetica"/>
+          <w:rFonts w:ascii="Arial" w:eastAsia="Times New Roman" w:hAnsi="Arial" w:cs="Arial"/>
           <w:bCs/>
           <w:szCs w:val="24"/>
         </w:rPr>
@@ -1987,7 +2181,7 @@
       </w:r>
       <w:r>
         <w:rPr>
-          <w:rFonts w:ascii="Helvetica" w:eastAsia="Times New Roman" w:hAnsi="Helvetica" w:cs="Helvetica"/>
+          <w:rFonts w:ascii="Arial" w:eastAsia="Times New Roman" w:hAnsi="Arial" w:cs="Arial"/>
           <w:bCs/>
           <w:szCs w:val="24"/>
         </w:rPr>
@@ -1995,7 +2189,7 @@
       </w:r>
       <w:r>
         <w:rPr>
-          <w:rFonts w:ascii="Helvetica" w:eastAsia="Times New Roman" w:hAnsi="Helvetica" w:cs="Helvetica"/>
+          <w:rFonts w:ascii="Arial" w:eastAsia="Times New Roman" w:hAnsi="Arial" w:cs="Arial"/>
           <w:bCs/>
           <w:szCs w:val="24"/>
         </w:rPr>
@@ -2003,7 +2197,7 @@
       </w:r>
       <w:r>
         <w:rPr>
-          <w:rFonts w:ascii="Helvetica" w:eastAsia="Times New Roman" w:hAnsi="Helvetica" w:cs="Helvetica"/>
+          <w:rFonts w:ascii="Arial" w:eastAsia="Times New Roman" w:hAnsi="Arial" w:cs="Arial"/>
           <w:bCs/>
           <w:szCs w:val="24"/>
         </w:rPr>
@@ -2011,7 +2205,7 @@
       </w:r>
       <w:r>
         <w:rPr>
-          <w:rFonts w:ascii="Helvetica" w:eastAsia="Times New Roman" w:hAnsi="Helvetica" w:cs="Helvetica"/>
+          <w:rFonts w:ascii="Arial" w:eastAsia="Times New Roman" w:hAnsi="Arial" w:cs="Arial"/>
           <w:bCs/>
           <w:szCs w:val="24"/>
         </w:rPr>
@@ -2019,7 +2213,7 @@
       </w:r>
       <w:r>
         <w:rPr>
-          <w:rFonts w:ascii="Helvetica" w:eastAsia="Times New Roman" w:hAnsi="Helvetica" w:cs="Helvetica"/>
+          <w:rFonts w:ascii="Arial" w:eastAsia="Times New Roman" w:hAnsi="Arial" w:cs="Arial"/>
           <w:bCs/>
           <w:szCs w:val="24"/>
         </w:rPr>
@@ -2027,7 +2221,7 @@
       </w:r>
       <w:r>
         <w:rPr>
-          <w:rFonts w:ascii="Helvetica" w:eastAsia="Times New Roman" w:hAnsi="Helvetica" w:cs="Helvetica"/>
+          <w:rFonts w:ascii="Arial" w:eastAsia="Times New Roman" w:hAnsi="Arial" w:cs="Arial"/>
           <w:bCs/>
           <w:szCs w:val="24"/>
         </w:rPr>
@@ -2035,7 +2229,7 @@
       </w:r>
       <w:r>
         <w:rPr>
-          <w:rFonts w:ascii="Helvetica" w:eastAsia="Times New Roman" w:hAnsi="Helvetica" w:cs="Helvetica"/>
+          <w:rFonts w:ascii="Arial" w:eastAsia="Times New Roman" w:hAnsi="Arial" w:cs="Arial"/>
           <w:bCs/>
           <w:szCs w:val="24"/>
         </w:rPr>
@@ -2043,7 +2237,7 @@
       </w:r>
       <w:r>
         <w:rPr>
-          <w:rFonts w:ascii="Helvetica" w:eastAsia="Times New Roman" w:hAnsi="Helvetica" w:cs="Helvetica"/>
+          <w:rFonts w:ascii="Arial" w:eastAsia="Times New Roman" w:hAnsi="Arial" w:cs="Arial"/>
           <w:bCs/>
           <w:szCs w:val="24"/>
         </w:rPr>
@@ -2051,7 +2245,7 @@
       </w:r>
       <w:r>
         <w:rPr>
-          <w:rFonts w:ascii="Helvetica" w:eastAsia="Times New Roman" w:hAnsi="Helvetica" w:cs="Helvetica"/>
+          <w:rFonts w:ascii="Arial" w:eastAsia="Times New Roman" w:hAnsi="Arial" w:cs="Arial"/>
           <w:bCs/>
           <w:szCs w:val="24"/>
         </w:rPr>
@@ -2526,6 +2720,18 @@
       <w:szCs w:val="27"/>
     </w:rPr>
   </w:style>
+  <w:style w:type="character" w:styleId="Hyperlink">
+    <w:name w:val="Hyperlink"/>
+    <w:basedOn w:val="DefaultParagraphFont"/>
+    <w:uiPriority w:val="99"/>
+    <w:semiHidden/>
+    <w:unhideWhenUsed/>
+    <w:rsid w:val="00AC70A2"/>
+    <w:rPr>
+      <w:color w:val="0000FF"/>
+      <w:u w:val="single"/>
+    </w:rPr>
+  </w:style>
 </w:styles>
 </file>
 

</xml_diff>

<commit_message>
added a splash of color on navbar
</commit_message>
<xml_diff>
--- a/assets/SpellChecker.docx
+++ b/assets/SpellChecker.docx
@@ -1917,10 +1917,34 @@
           <w:szCs w:val="28"/>
           <w:shd w:val="clear" w:color="auto" w:fill="FFFFFF"/>
         </w:rPr>
-        <w:t xml:space="preserve">year Officer of Science Club, I’m heavily invested in conducting my own research projects as well as helping others succeed for various science competitions. I also help keep an open channel of communication between competition administration and participants to ensure that projects are completed on time and deadlines are met. A summary of my projects can be found under the Projects tab. </w:t>
+        <w:t xml:space="preserve">year Officer </w:t>
+      </w:r>
+      <w:r>
+        <w:rPr>
+          <w:rFonts w:ascii="Arial" w:hAnsi="Arial" w:cs="Arial"/>
+          <w:szCs w:val="28"/>
+          <w:shd w:val="clear" w:color="auto" w:fill="FFFFFF"/>
+        </w:rPr>
+        <w:t xml:space="preserve">and four-year participant </w:t>
+      </w:r>
+      <w:r>
+        <w:rPr>
+          <w:rFonts w:ascii="Arial" w:hAnsi="Arial" w:cs="Arial"/>
+          <w:szCs w:val="28"/>
+          <w:shd w:val="clear" w:color="auto" w:fill="FFFFFF"/>
+        </w:rPr>
+        <w:t>of Science Club, I’m heavily invested in conducting my own research projects as well as helping others succeed for various science competitions. I also help keep an open channel of communication between competition administration and participant</w:t>
       </w:r>
       <w:bookmarkStart w:id="0" w:name="_GoBack"/>
       <w:bookmarkEnd w:id="0"/>
+      <w:r>
+        <w:rPr>
+          <w:rFonts w:ascii="Arial" w:hAnsi="Arial" w:cs="Arial"/>
+          <w:szCs w:val="28"/>
+          <w:shd w:val="clear" w:color="auto" w:fill="FFFFFF"/>
+        </w:rPr>
+        <w:t xml:space="preserve">s to ensure that projects are completed on time and deadlines are met. A summary of my projects can be found under the Projects tab. </w:t>
+      </w:r>
     </w:p>
     <w:p>
       <w:pPr>

</xml_diff>

<commit_message>
added 2018 research project
</commit_message>
<xml_diff>
--- a/assets/SpellChecker.docx
+++ b/assets/SpellChecker.docx
@@ -22,6 +22,302 @@
           <w:sz w:val="24"/>
           <w:szCs w:val="24"/>
         </w:rPr>
+        <w:t>The Correlation Between Internet Speeds and Obesity Rate</w:t>
+      </w:r>
+    </w:p>
+    <w:p>
+      <w:pPr>
+        <w:outlineLvl w:val="2"/>
+        <w:rPr>
+          <w:rFonts w:ascii="Arial" w:eastAsia="Times New Roman" w:hAnsi="Arial" w:cs="Arial"/>
+          <w:bCs/>
+          <w:sz w:val="24"/>
+          <w:szCs w:val="24"/>
+        </w:rPr>
+      </w:pPr>
+      <w:r>
+        <w:rPr>
+          <w:rFonts w:ascii="Arial" w:eastAsia="Times New Roman" w:hAnsi="Arial" w:cs="Arial"/>
+          <w:bCs/>
+          <w:sz w:val="24"/>
+          <w:szCs w:val="24"/>
+        </w:rPr>
+        <w:t xml:space="preserve">With a growing obesity epidemic across the United States, its important to identify various factors in order to ameliorate the issue. This study attempts to pinpoint the effect of one variable, internet speeds, on obesity rates. </w:t>
+      </w:r>
+      <w:r>
+        <w:rPr>
+          <w:rFonts w:ascii="Arial" w:eastAsia="Times New Roman" w:hAnsi="Arial" w:cs="Arial"/>
+          <w:bCs/>
+          <w:sz w:val="24"/>
+          <w:szCs w:val="24"/>
+        </w:rPr>
+        <w:t>Therefore, H</w:t>
+      </w:r>
+      <w:r>
+        <w:rPr>
+          <w:rFonts w:ascii="Arial" w:eastAsia="Times New Roman" w:hAnsi="Arial" w:cs="Arial"/>
+          <w:bCs/>
+          <w:sz w:val="24"/>
+          <w:szCs w:val="24"/>
+        </w:rPr>
+        <w:softHyphen/>
+      </w:r>
+      <w:r>
+        <w:rPr>
+          <w:rFonts w:ascii="Arial" w:eastAsia="Times New Roman" w:hAnsi="Arial" w:cs="Arial"/>
+          <w:bCs/>
+          <w:sz w:val="24"/>
+          <w:szCs w:val="24"/>
+          <w:vertAlign w:val="subscript"/>
+        </w:rPr>
+        <w:t xml:space="preserve">0 </w:t>
+      </w:r>
+      <w:r>
+        <w:rPr>
+          <w:rFonts w:ascii="Arial" w:eastAsia="Times New Roman" w:hAnsi="Arial" w:cs="Arial"/>
+          <w:bCs/>
+          <w:sz w:val="24"/>
+          <w:szCs w:val="24"/>
+        </w:rPr>
+        <w:t xml:space="preserve">is </w:t>
+      </w:r>
+      <w:r>
+        <w:rPr>
+          <w:rFonts w:ascii="Arial" w:eastAsia="Times New Roman" w:hAnsi="Arial" w:cs="Arial"/>
+          <w:bCs/>
+          <w:sz w:val="24"/>
+          <w:szCs w:val="24"/>
+        </w:rPr>
+        <w:t>that there is no correlation between obesity a</w:t>
+      </w:r>
+      <w:bookmarkStart w:id="0" w:name="_GoBack"/>
+      <w:bookmarkEnd w:id="0"/>
+      <w:r>
+        <w:rPr>
+          <w:rFonts w:ascii="Arial" w:eastAsia="Times New Roman" w:hAnsi="Arial" w:cs="Arial"/>
+          <w:bCs/>
+          <w:sz w:val="24"/>
+          <w:szCs w:val="24"/>
+        </w:rPr>
+        <w:t>nd internet speeds (</w:t>
+      </w:r>
+      <w:r>
+        <w:rPr>
+          <w:rFonts w:ascii="Cambria Math" w:eastAsia="Times New Roman" w:hAnsi="Cambria Math" w:cs="Cambria Math"/>
+          <w:bCs/>
+          <w:sz w:val="24"/>
+          <w:szCs w:val="24"/>
+        </w:rPr>
+        <w:t>⍴</w:t>
+      </w:r>
+      <w:r>
+        <w:rPr>
+          <w:rFonts w:ascii="Arial" w:eastAsia="Times New Roman" w:hAnsi="Arial" w:cs="Arial"/>
+          <w:bCs/>
+          <w:vertAlign w:val="subscript"/>
+        </w:rPr>
+        <w:t xml:space="preserve">XY </w:t>
+      </w:r>
+      <w:r>
+        <w:rPr>
+          <w:rFonts w:ascii="Arial" w:eastAsia="Times New Roman" w:hAnsi="Arial" w:cs="Arial"/>
+          <w:bCs/>
+        </w:rPr>
+        <w:t>= 0</w:t>
+      </w:r>
+      <w:r>
+        <w:rPr>
+          <w:rFonts w:ascii="Arial" w:eastAsia="Times New Roman" w:hAnsi="Arial" w:cs="Arial"/>
+          <w:bCs/>
+        </w:rPr>
+        <w:t>).</w:t>
+      </w:r>
+      <w:r>
+        <w:rPr>
+          <w:rFonts w:ascii="Arial" w:eastAsia="Times New Roman" w:hAnsi="Arial" w:cs="Arial"/>
+          <w:bCs/>
+          <w:sz w:val="24"/>
+          <w:szCs w:val="24"/>
+        </w:rPr>
+        <w:t xml:space="preserve"> </w:t>
+      </w:r>
+      <w:r>
+        <w:rPr>
+          <w:rFonts w:ascii="Arial" w:eastAsia="Times New Roman" w:hAnsi="Arial" w:cs="Arial"/>
+          <w:bCs/>
+          <w:sz w:val="24"/>
+          <w:szCs w:val="24"/>
+        </w:rPr>
+        <w:t xml:space="preserve">At </w:t>
+      </w:r>
+      <w:r>
+        <w:rPr>
+          <w:rFonts w:ascii="Arial" w:eastAsia="Times New Roman" w:hAnsi="Arial" w:cs="Arial"/>
+          <w:bCs/>
+          <w:sz w:val="24"/>
+          <w:szCs w:val="24"/>
+        </w:rPr>
+        <w:t xml:space="preserve">both </w:t>
+      </w:r>
+      <w:r>
+        <w:rPr>
+          <w:rFonts w:ascii="Arial" w:eastAsia="Times New Roman" w:hAnsi="Arial" w:cs="Arial"/>
+          <w:bCs/>
+          <w:sz w:val="24"/>
+          <w:szCs w:val="24"/>
+        </w:rPr>
+        <w:t>the local (Pittsburgh, PA)</w:t>
+      </w:r>
+      <w:r>
+        <w:rPr>
+          <w:rFonts w:ascii="Arial" w:eastAsia="Times New Roman" w:hAnsi="Arial" w:cs="Arial"/>
+          <w:bCs/>
+          <w:sz w:val="24"/>
+          <w:szCs w:val="24"/>
+        </w:rPr>
+        <w:t xml:space="preserve"> and national levels,</w:t>
+      </w:r>
+      <w:r>
+        <w:rPr>
+          <w:rFonts w:ascii="Arial" w:eastAsia="Times New Roman" w:hAnsi="Arial" w:cs="Arial"/>
+          <w:bCs/>
+          <w:sz w:val="24"/>
+          <w:szCs w:val="24"/>
+        </w:rPr>
+        <w:t xml:space="preserve"> I found that</w:t>
+      </w:r>
+      <w:r>
+        <w:rPr>
+          <w:rFonts w:ascii="Arial" w:eastAsia="Times New Roman" w:hAnsi="Arial" w:cs="Arial"/>
+          <w:bCs/>
+          <w:sz w:val="24"/>
+          <w:szCs w:val="24"/>
+        </w:rPr>
+        <w:t xml:space="preserve"> both obesity </w:t>
+      </w:r>
+      <w:r>
+        <w:rPr>
+          <w:rFonts w:ascii="Arial" w:eastAsia="Times New Roman" w:hAnsi="Arial" w:cs="Arial"/>
+          <w:bCs/>
+          <w:sz w:val="24"/>
+          <w:szCs w:val="24"/>
+        </w:rPr>
+        <w:t xml:space="preserve">(local: p&lt;0.0001, national: p&lt;0.0001) </w:t>
+      </w:r>
+      <w:r>
+        <w:rPr>
+          <w:rFonts w:ascii="Arial" w:eastAsia="Times New Roman" w:hAnsi="Arial" w:cs="Arial"/>
+          <w:bCs/>
+          <w:sz w:val="24"/>
+          <w:szCs w:val="24"/>
+        </w:rPr>
+        <w:t>and internet speeds</w:t>
+      </w:r>
+      <w:r>
+        <w:rPr>
+          <w:rFonts w:ascii="Arial" w:eastAsia="Times New Roman" w:hAnsi="Arial" w:cs="Arial"/>
+          <w:bCs/>
+          <w:sz w:val="24"/>
+          <w:szCs w:val="24"/>
+        </w:rPr>
+        <w:t xml:space="preserve"> (local: p=0.024, national: p&lt;0.0001)</w:t>
+      </w:r>
+      <w:r>
+        <w:rPr>
+          <w:rFonts w:ascii="Arial" w:eastAsia="Times New Roman" w:hAnsi="Arial" w:cs="Arial"/>
+          <w:bCs/>
+          <w:sz w:val="24"/>
+          <w:szCs w:val="24"/>
+        </w:rPr>
+        <w:t xml:space="preserve"> are highly correlated with income.</w:t>
+      </w:r>
+      <w:r>
+        <w:rPr>
+          <w:rFonts w:ascii="Arial" w:eastAsia="Times New Roman" w:hAnsi="Arial" w:cs="Arial"/>
+          <w:bCs/>
+          <w:sz w:val="24"/>
+          <w:szCs w:val="24"/>
+        </w:rPr>
+        <w:t xml:space="preserve"> </w:t>
+      </w:r>
+      <w:r>
+        <w:rPr>
+          <w:rFonts w:ascii="Arial" w:eastAsia="Times New Roman" w:hAnsi="Arial" w:cs="Arial"/>
+          <w:bCs/>
+          <w:sz w:val="24"/>
+          <w:szCs w:val="24"/>
+        </w:rPr>
+        <w:t xml:space="preserve">As such, I analyzed aggregate data as well as income-grouped data based upon the Federal Poverty Level (FPL), established as $12,060 for a single person household. </w:t>
+      </w:r>
+      <w:r>
+        <w:rPr>
+          <w:rFonts w:ascii="Arial" w:eastAsia="Times New Roman" w:hAnsi="Arial" w:cs="Arial"/>
+          <w:bCs/>
+          <w:sz w:val="24"/>
+          <w:szCs w:val="24"/>
+        </w:rPr>
+        <w:t xml:space="preserve">Median household incomes—for both neighborhoods and states—were divided by their respective average household size to normalize the dataset (i.e. all incomes </w:t>
+      </w:r>
+      <w:r>
+        <w:rPr>
+          <w:rFonts w:ascii="Arial" w:eastAsia="Times New Roman" w:hAnsi="Arial" w:cs="Arial"/>
+          <w:bCs/>
+          <w:sz w:val="24"/>
+          <w:szCs w:val="24"/>
+        </w:rPr>
+        <w:t xml:space="preserve">in the </w:t>
+      </w:r>
+      <w:r>
+        <w:rPr>
+          <w:rFonts w:ascii="Arial" w:eastAsia="Times New Roman" w:hAnsi="Arial" w:cs="Arial"/>
+          <w:bCs/>
+          <w:sz w:val="24"/>
+          <w:szCs w:val="24"/>
+        </w:rPr>
+        <w:t>analysis are relative to the FPL of a single person household).</w:t>
+      </w:r>
+      <w:r>
+        <w:rPr>
+          <w:rFonts w:ascii="Arial" w:eastAsia="Times New Roman" w:hAnsi="Arial" w:cs="Arial"/>
+          <w:bCs/>
+          <w:sz w:val="24"/>
+          <w:szCs w:val="24"/>
+        </w:rPr>
+        <w:t xml:space="preserve"> I conclusively determined that while both obesity and internet speeds are correlated to income, there is no correlation between obesity and internet speeds at either a local, or national, level using both aggregate and FPL-grouped data.</w:t>
+      </w:r>
+    </w:p>
+    <w:p>
+      <w:pPr>
+        <w:spacing w:after="0" w:line="276" w:lineRule="auto"/>
+        <w:outlineLvl w:val="2"/>
+        <w:rPr>
+          <w:rFonts w:ascii="Arial" w:eastAsia="Times New Roman" w:hAnsi="Arial" w:cs="Arial"/>
+          <w:bCs/>
+          <w:sz w:val="24"/>
+          <w:szCs w:val="24"/>
+        </w:rPr>
+      </w:pPr>
+    </w:p>
+    <w:p>
+      <w:pPr>
+        <w:spacing w:after="0" w:line="276" w:lineRule="auto"/>
+        <w:outlineLvl w:val="2"/>
+        <w:rPr>
+          <w:rFonts w:ascii="Arial" w:eastAsia="Times New Roman" w:hAnsi="Arial" w:cs="Arial"/>
+          <w:b/>
+          <w:bCs/>
+          <w:sz w:val="24"/>
+          <w:szCs w:val="24"/>
+        </w:rPr>
+      </w:pPr>
+      <w:r>
+        <w:rPr>
+          <w:rFonts w:ascii="Arial" w:eastAsia="Times New Roman" w:hAnsi="Arial" w:cs="Arial"/>
+          <w:b/>
+          <w:bCs/>
+          <w:sz w:val="24"/>
+          <w:szCs w:val="24"/>
+        </w:rPr>
         <w:t>AI Based Opto-Lexical Pattern Analysis for Behavior Classification</w:t>
       </w:r>
     </w:p>
@@ -192,7 +488,17 @@
           <w:sz w:val="24"/>
           <w:szCs w:val="24"/>
         </w:rPr>
-        <w:t xml:space="preserve"> in order to limit computer power consumption by automatically issuing a series of commands that would either turn off the computer screen, put the computer to sleep, or </w:t>
+        <w:t xml:space="preserve"> in order to limit computer power </w:t>
+      </w:r>
+      <w:r>
+        <w:rPr>
+          <w:rFonts w:ascii="Arial" w:eastAsia="Times New Roman" w:hAnsi="Arial" w:cs="Arial"/>
+          <w:bCs/>
+          <w:sz w:val="24"/>
+          <w:szCs w:val="24"/>
+        </w:rPr>
+        <w:lastRenderedPageBreak/>
+        <w:t xml:space="preserve">consumption by automatically issuing a series of commands that would either turn off the computer screen, put the computer to sleep, or </w:t>
       </w:r>
       <w:r>
         <w:rPr>
@@ -1933,17 +2239,7 @@
           <w:szCs w:val="28"/>
           <w:shd w:val="clear" w:color="auto" w:fill="FFFFFF"/>
         </w:rPr>
-        <w:t>of Science Club, I’m heavily invested in conducting my own research projects as well as helping others succeed for various science competitions. I also help keep an open channel of communication between competition administration and participant</w:t>
-      </w:r>
-      <w:bookmarkStart w:id="0" w:name="_GoBack"/>
-      <w:bookmarkEnd w:id="0"/>
-      <w:r>
-        <w:rPr>
-          <w:rFonts w:ascii="Arial" w:hAnsi="Arial" w:cs="Arial"/>
-          <w:szCs w:val="28"/>
-          <w:shd w:val="clear" w:color="auto" w:fill="FFFFFF"/>
-        </w:rPr>
-        <w:t xml:space="preserve">s to ensure that projects are completed on time and deadlines are met. A summary of my projects can be found under the Projects tab. </w:t>
+        <w:t xml:space="preserve">of Science Club, I’m heavily invested in conducting my own research projects as well as helping others succeed for various science competitions. I also help keep an open channel of communication between competition administration and participants to ensure that projects are completed on time and deadlines are met. A summary of my projects can be found under the Projects tab. </w:t>
       </w:r>
     </w:p>
     <w:p>
@@ -2706,7 +3002,6 @@
   <w:style w:type="character" w:default="1" w:styleId="DefaultParagraphFont">
     <w:name w:val="Default Paragraph Font"/>
     <w:uiPriority w:val="1"/>
-    <w:semiHidden/>
     <w:unhideWhenUsed/>
   </w:style>
   <w:style w:type="table" w:default="1" w:styleId="TableNormal">
@@ -2754,6 +3049,22 @@
     <w:rPr>
       <w:color w:val="0000FF"/>
       <w:u w:val="single"/>
+    </w:rPr>
+  </w:style>
+  <w:style w:type="paragraph" w:styleId="NormalWeb">
+    <w:name w:val="Normal (Web)"/>
+    <w:basedOn w:val="Normal"/>
+    <w:uiPriority w:val="99"/>
+    <w:semiHidden/>
+    <w:unhideWhenUsed/>
+    <w:rsid w:val="00ED6ABC"/>
+    <w:pPr>
+      <w:spacing w:before="100" w:beforeAutospacing="1" w:after="100" w:afterAutospacing="1" w:line="240" w:lineRule="auto"/>
+    </w:pPr>
+    <w:rPr>
+      <w:rFonts w:ascii="Times New Roman" w:eastAsia="Times New Roman" w:hAnsi="Times New Roman" w:cs="Times New Roman"/>
+      <w:sz w:val="24"/>
+      <w:szCs w:val="24"/>
     </w:rPr>
   </w:style>
 </w:styles>

</xml_diff>